<commit_message>
Esqueleto Curso de HTML5 y CSS3 parte 3: Trabajando con formularios y tablas
</commit_message>
<xml_diff>
--- a/PRIMERA ETAPA/Principiante en Programación G5 - ONE/Crea tus primeras páginas web/3. Curso de HTML5 y CSS3 parte 3 Trabajando con formularios y tablas/Notas.docx
+++ b/PRIMERA ETAPA/Principiante en Programación G5 - ONE/Crea tus primeras páginas web/3. Curso de HTML5 y CSS3 parte 3 Trabajando con formularios y tablas/Notas.docx
@@ -1,25 +1,22 @@
 
 <file path=word/document.xml><?xml version="1.0" encoding="utf-8"?>
-<w:document xmlns:wpc="http://schemas.microsoft.com/office/word/2010/wordprocessingCanvas" xmlns:cx="http://schemas.microsoft.com/office/drawing/2014/chartex" xmlns:cx1="http://schemas.microsoft.com/office/drawing/2015/9/8/chartex" xmlns:cx2="http://schemas.microsoft.com/office/drawing/2015/10/21/chartex" xmlns:cx3="http://schemas.microsoft.com/office/drawing/2016/5/9/chartex" xmlns:cx4="http://schemas.microsoft.com/office/drawing/2016/5/10/chartex" xmlns:cx5="http://schemas.microsoft.com/office/drawing/2016/5/11/chartex" xmlns:cx6="http://schemas.microsoft.com/office/drawing/2016/5/12/chartex" xmlns:cx7="http://schemas.microsoft.com/office/drawing/2016/5/13/chartex" xmlns:cx8="http://schemas.microsoft.com/office/drawing/2016/5/14/chartex" xmlns:mc="http://schemas.openxmlformats.org/markup-compatibility/2006" xmlns:aink="http://schemas.microsoft.com/office/drawing/2016/ink" xmlns:am3d="http://schemas.microsoft.com/office/drawing/2017/model3d" xmlns:o="urn:schemas-microsoft-com:office:office" xmlns:oel="http://schemas.microsoft.com/office/2019/extlst" xmlns:r="http://schemas.openxmlformats.org/officeDocument/2006/relationships" xmlns:m="http://schemas.openxmlformats.org/officeDocument/2006/math" xmlns:v="urn:schemas-microsoft-com:vml" xmlns:wp14="http://schemas.microsoft.com/office/word/2010/wordprocessingDrawing" xmlns:wp="http://schemas.openxmlformats.org/drawingml/2006/wordprocessingDrawing" xmlns:w10="urn:schemas-microsoft-com:office:word" xmlns:w="http://schemas.openxmlformats.org/wordprocessingml/2006/main" xmlns:w14="http://schemas.microsoft.com/office/word/2010/wordml" xmlns:w15="http://schemas.microsoft.com/office/word/2012/wordml" xmlns:w16cex="http://schemas.microsoft.com/office/word/2018/wordml/cex" xmlns:w16cid="http://schemas.microsoft.com/office/word/2016/wordml/cid" xmlns:w16="http://schemas.microsoft.com/office/word/2018/wordml" xmlns:w16sdtdh="http://schemas.microsoft.com/office/word/2020/wordml/sdtdatahash" xmlns:w16se="http://schemas.microsoft.com/office/word/2015/wordml/symex" xmlns:wpg="http://schemas.microsoft.com/office/word/2010/wordprocessingGroup" xmlns:wpi="http://schemas.microsoft.com/office/word/2010/wordprocessingInk" xmlns:wne="http://schemas.microsoft.com/office/word/2006/wordml" xmlns:wps="http://schemas.microsoft.com/office/word/2010/wordprocessingShape" mc:Ignorable="w14 w15 w16se w16cid w16 w16cex w16sdtdh wp14">
+<w:document xmlns:wpc="http://schemas.microsoft.com/office/word/2010/wordprocessingCanvas" xmlns:cx="http://schemas.microsoft.com/office/drawing/2014/chartex" xmlns:cx1="http://schemas.microsoft.com/office/drawing/2015/9/8/chartex" xmlns:cx2="http://schemas.microsoft.com/office/drawing/2015/10/21/chartex" xmlns:cx3="http://schemas.microsoft.com/office/drawing/2016/5/9/chartex" xmlns:cx4="http://schemas.microsoft.com/office/drawing/2016/5/10/chartex" xmlns:cx5="http://schemas.microsoft.com/office/drawing/2016/5/11/chartex" xmlns:cx6="http://schemas.microsoft.com/office/drawing/2016/5/12/chartex" xmlns:cx7="http://schemas.microsoft.com/office/drawing/2016/5/13/chartex" xmlns:cx8="http://schemas.microsoft.com/office/drawing/2016/5/14/chartex" xmlns:mc="http://schemas.openxmlformats.org/markup-compatibility/2006" xmlns:aink="http://schemas.microsoft.com/office/drawing/2016/ink" xmlns:am3d="http://schemas.microsoft.com/office/drawing/2017/model3d" xmlns:o="urn:schemas-microsoft-com:office:office" xmlns:oel="http://schemas.microsoft.com/office/2019/extlst" xmlns:r="http://schemas.openxmlformats.org/officeDocument/2006/relationships" xmlns:m="http://schemas.openxmlformats.org/officeDocument/2006/math" xmlns:v="urn:schemas-microsoft-com:vml" xmlns:wp14="http://schemas.microsoft.com/office/word/2010/wordprocessingDrawing" xmlns:wp="http://schemas.openxmlformats.org/drawingml/2006/wordprocessingDrawing" xmlns:w10="urn:schemas-microsoft-com:office:word" xmlns:w="http://schemas.openxmlformats.org/wordprocessingml/2006/main" xmlns:w14="http://schemas.microsoft.com/office/word/2010/wordml" xmlns:w15="http://schemas.microsoft.com/office/word/2012/wordml" xmlns:w16cex="http://schemas.microsoft.com/office/word/2018/wordml/cex" xmlns:w16cid="http://schemas.microsoft.com/office/word/2016/wordml/cid" xmlns:w16="http://schemas.microsoft.com/office/word/2018/wordml" xmlns:w16du="http://schemas.microsoft.com/office/word/2023/wordml/word16du" xmlns:w16sdtdh="http://schemas.microsoft.com/office/word/2020/wordml/sdtdatahash" xmlns:w16se="http://schemas.microsoft.com/office/word/2015/wordml/symex" xmlns:wpg="http://schemas.microsoft.com/office/word/2010/wordprocessingGroup" xmlns:wpi="http://schemas.microsoft.com/office/word/2010/wordprocessingInk" xmlns:wne="http://schemas.microsoft.com/office/word/2006/wordml" xmlns:wps="http://schemas.microsoft.com/office/word/2010/wordprocessingShape" mc:Ignorable="w14 w15 w16se w16cid w16 w16cex w16sdtdh wp14">
   <w:body>
     <w:p>
       <w:pPr>
         <w:pStyle w:val="Ttulo1"/>
-        <w:rPr>
-          <w:rFonts w:eastAsiaTheme="majorEastAsia"/>
-        </w:rPr>
       </w:pPr>
       <w:r>
         <w:t>Curso de</w:t>
       </w:r>
       <w:r>
-        <w:t xml:space="preserve"> </w:t>
-      </w:r>
-      <w:r>
-        <w:rPr>
-          <w:rFonts w:eastAsiaTheme="majorEastAsia"/>
-        </w:rPr>
-        <w:t>LinkedIn: Como hacer que tu perfil trabaje por ti</w:t>
+        <w:br/>
+      </w:r>
+      <w:r>
+        <w:rPr>
+          <w:rFonts w:eastAsiaTheme="majorEastAsia"/>
+        </w:rPr>
+        <w:t>HTML5 y CSS3 parte 3: Trabajando con formularios y tablas</w:t>
       </w:r>
     </w:p>
     <w:p>
@@ -33,246 +30,131 @@
         <w:rPr>
           <w:rFonts w:eastAsiaTheme="majorEastAsia"/>
         </w:rPr>
-        <w:t>Clase 1: Conociendo a LinkedIn</w:t>
+        <w:t xml:space="preserve">Clase 1: </w:t>
+      </w:r>
+      <w:r>
+        <w:rPr>
+          <w:rFonts w:eastAsiaTheme="majorEastAsia"/>
+        </w:rPr>
+        <w:t>Creando una nueva pagina</w:t>
       </w:r>
     </w:p>
     <w:p>
       <w:pPr>
         <w:pStyle w:val="Ttulo1"/>
-        <w:jc w:val="center"/>
-        <w:rPr>
-          <w:rFonts w:eastAsiaTheme="majorEastAsia"/>
-        </w:rPr>
-      </w:pPr>
-      <w:r>
-        <w:rPr>
-          <w:rFonts w:eastAsiaTheme="majorEastAsia"/>
-        </w:rPr>
-        <w:drawing>
-          <wp:inline distT="0" distB="0" distL="0" distR="0" wp14:anchorId="41D46A7E" wp14:editId="0522720B">
-            <wp:extent cx="2565070" cy="1758177"/>
-            <wp:effectExtent l="0" t="0" r="6985" b="0"/>
-            <wp:docPr id="1" name="Imagen 1"/>
-            <wp:cNvGraphicFramePr>
-              <a:graphicFrameLocks xmlns:a="http://schemas.openxmlformats.org/drawingml/2006/main" noChangeAspect="1"/>
-            </wp:cNvGraphicFramePr>
-            <a:graphic xmlns:a="http://schemas.openxmlformats.org/drawingml/2006/main">
-              <a:graphicData uri="http://schemas.openxmlformats.org/drawingml/2006/picture">
-                <pic:pic xmlns:pic="http://schemas.openxmlformats.org/drawingml/2006/picture">
-                  <pic:nvPicPr>
-                    <pic:cNvPr id="1" name=""/>
-                    <pic:cNvPicPr/>
-                  </pic:nvPicPr>
-                  <pic:blipFill>
-                    <a:blip r:embed="rId5"/>
-                    <a:stretch>
-                      <a:fillRect/>
-                    </a:stretch>
-                  </pic:blipFill>
-                  <pic:spPr>
-                    <a:xfrm>
-                      <a:off x="0" y="0"/>
-                      <a:ext cx="2566637" cy="1759251"/>
-                    </a:xfrm>
-                    <a:prstGeom prst="rect">
-                      <a:avLst/>
-                    </a:prstGeom>
-                  </pic:spPr>
-                </pic:pic>
-              </a:graphicData>
-            </a:graphic>
-          </wp:inline>
-        </w:drawing>
+        <w:rPr>
+          <w:rFonts w:eastAsiaTheme="majorEastAsia"/>
+        </w:rPr>
+      </w:pPr>
+      <w:r>
+        <w:rPr>
+          <w:rFonts w:eastAsiaTheme="majorEastAsia"/>
+        </w:rPr>
+        <w:t>Comenzando la página de contacto:</w:t>
       </w:r>
     </w:p>
     <w:p>
       <w:pPr>
         <w:pStyle w:val="Ttulo1"/>
-        <w:jc w:val="center"/>
-        <w:rPr>
-          <w:rFonts w:eastAsiaTheme="majorEastAsia"/>
-        </w:rPr>
-      </w:pPr>
-      <w:r>
-        <w:rPr>
-          <w:rFonts w:eastAsiaTheme="majorEastAsia"/>
-        </w:rPr>
-        <w:drawing>
-          <wp:inline distT="0" distB="0" distL="0" distR="0" wp14:anchorId="14627926" wp14:editId="68530686">
-            <wp:extent cx="3605348" cy="2185060"/>
-            <wp:effectExtent l="0" t="0" r="0" b="5715"/>
-            <wp:docPr id="3" name="Imagen 3"/>
-            <wp:cNvGraphicFramePr>
-              <a:graphicFrameLocks xmlns:a="http://schemas.openxmlformats.org/drawingml/2006/main" noChangeAspect="1"/>
-            </wp:cNvGraphicFramePr>
-            <a:graphic xmlns:a="http://schemas.openxmlformats.org/drawingml/2006/main">
-              <a:graphicData uri="http://schemas.openxmlformats.org/drawingml/2006/picture">
-                <pic:pic xmlns:pic="http://schemas.openxmlformats.org/drawingml/2006/picture">
-                  <pic:nvPicPr>
-                    <pic:cNvPr id="1" name=""/>
-                    <pic:cNvPicPr/>
-                  </pic:nvPicPr>
-                  <pic:blipFill>
-                    <a:blip r:embed="rId6"/>
-                    <a:stretch>
-                      <a:fillRect/>
-                    </a:stretch>
-                  </pic:blipFill>
-                  <pic:spPr>
-                    <a:xfrm>
-                      <a:off x="0" y="0"/>
-                      <a:ext cx="3610700" cy="2188303"/>
-                    </a:xfrm>
-                    <a:prstGeom prst="rect">
-                      <a:avLst/>
-                    </a:prstGeom>
-                  </pic:spPr>
-                </pic:pic>
-              </a:graphicData>
-            </a:graphic>
-          </wp:inline>
-        </w:drawing>
+      </w:pPr>
+      <w:r>
+        <w:rPr>
+          <w:rFonts w:eastAsiaTheme="majorEastAsia"/>
+        </w:rPr>
+        <w:t>Lo que aprendimos:</w:t>
       </w:r>
     </w:p>
     <w:p>
       <w:pPr>
         <w:pStyle w:val="Ttulo1"/>
-        <w:jc w:val="center"/>
-        <w:rPr>
-          <w:rFonts w:eastAsiaTheme="majorEastAsia"/>
-        </w:rPr>
-      </w:pPr>
-      <w:r>
-        <w:rPr>
-          <w:rFonts w:eastAsiaTheme="majorEastAsia"/>
-        </w:rPr>
-        <w:drawing>
-          <wp:inline distT="0" distB="0" distL="0" distR="0" wp14:anchorId="1A66E6EE" wp14:editId="3A03BAD3">
-            <wp:extent cx="3557945" cy="2082511"/>
-            <wp:effectExtent l="0" t="0" r="4445" b="0"/>
-            <wp:docPr id="4" name="Imagen 4"/>
-            <wp:cNvGraphicFramePr>
-              <a:graphicFrameLocks xmlns:a="http://schemas.openxmlformats.org/drawingml/2006/main" noChangeAspect="1"/>
-            </wp:cNvGraphicFramePr>
-            <a:graphic xmlns:a="http://schemas.openxmlformats.org/drawingml/2006/main">
-              <a:graphicData uri="http://schemas.openxmlformats.org/drawingml/2006/picture">
-                <pic:pic xmlns:pic="http://schemas.openxmlformats.org/drawingml/2006/picture">
-                  <pic:nvPicPr>
-                    <pic:cNvPr id="1" name=""/>
-                    <pic:cNvPicPr/>
-                  </pic:nvPicPr>
-                  <pic:blipFill>
-                    <a:blip r:embed="rId7"/>
-                    <a:stretch>
-                      <a:fillRect/>
-                    </a:stretch>
-                  </pic:blipFill>
-                  <pic:spPr>
-                    <a:xfrm>
-                      <a:off x="0" y="0"/>
-                      <a:ext cx="3562055" cy="2084916"/>
-                    </a:xfrm>
-                    <a:prstGeom prst="rect">
-                      <a:avLst/>
-                    </a:prstGeom>
-                  </pic:spPr>
-                </pic:pic>
-              </a:graphicData>
-            </a:graphic>
-          </wp:inline>
-        </w:drawing>
+        <w:rPr>
+          <w:rFonts w:eastAsiaTheme="majorEastAsia"/>
+        </w:rPr>
+      </w:pPr>
+      <w:r>
+        <w:rPr>
+          <w:rFonts w:eastAsiaTheme="majorEastAsia"/>
+        </w:rPr>
+        <w:t xml:space="preserve">Clase 2: </w:t>
+      </w:r>
+      <w:r>
+        <w:rPr>
+          <w:rFonts w:eastAsiaTheme="majorEastAsia"/>
+        </w:rPr>
+        <w:t>Comenzando un formulario</w:t>
       </w:r>
     </w:p>
     <w:p>
       <w:pPr>
-        <w:rPr>
-          <w:lang w:eastAsia="es-CO"/>
-        </w:rPr>
-      </w:pPr>
+        <w:pStyle w:val="Ttulo1"/>
+        <w:rPr>
+          <w:rFonts w:eastAsiaTheme="majorEastAsia"/>
+        </w:rPr>
+      </w:pPr>
+      <w:r>
+        <w:rPr>
+          <w:rFonts w:eastAsiaTheme="majorEastAsia"/>
+        </w:rPr>
+        <w:t>Campos básicos:</w:t>
+      </w:r>
     </w:p>
     <w:p>
       <w:pPr>
-        <w:rPr>
-          <w:lang w:eastAsia="es-CO"/>
-        </w:rPr>
-      </w:pPr>
-      <w:r>
-        <w:rPr>
-          <w:lang w:eastAsia="es-CO"/>
-        </w:rPr>
-        <w:lastRenderedPageBreak/>
-        <w:t>Lo que aprendimos en esta aula:</w:t>
+        <w:pStyle w:val="Ttulo1"/>
+        <w:rPr>
+          <w:rFonts w:eastAsiaTheme="majorEastAsia"/>
+        </w:rPr>
+      </w:pPr>
+      <w:r>
+        <w:rPr>
+          <w:rFonts w:eastAsiaTheme="majorEastAsia"/>
+        </w:rPr>
+        <w:t>Estilos para formulario:</w:t>
       </w:r>
     </w:p>
     <w:p>
       <w:pPr>
-        <w:pStyle w:val="Prrafodelista"/>
-        <w:numPr>
-          <w:ilvl w:val="0"/>
-          <w:numId w:val="2"/>
-        </w:numPr>
-        <w:rPr>
-          <w:lang w:eastAsia="es-CO"/>
-        </w:rPr>
-      </w:pPr>
-      <w:r>
-        <w:rPr>
-          <w:lang w:eastAsia="es-CO"/>
-        </w:rPr>
-        <w:t>Qué es y para qué sirve LinkedIn</w:t>
+        <w:pStyle w:val="Ttulo1"/>
+      </w:pPr>
+      <w:r>
+        <w:rPr>
+          <w:rFonts w:eastAsiaTheme="majorEastAsia"/>
+        </w:rPr>
+        <w:t>Lo que aprendimos:</w:t>
       </w:r>
     </w:p>
     <w:p>
       <w:pPr>
-        <w:pStyle w:val="Prrafodelista"/>
-        <w:numPr>
-          <w:ilvl w:val="0"/>
-          <w:numId w:val="2"/>
-        </w:numPr>
-        <w:rPr>
-          <w:lang w:eastAsia="es-CO"/>
-        </w:rPr>
-      </w:pPr>
-      <w:r>
-        <w:rPr>
-          <w:lang w:eastAsia="es-CO"/>
-        </w:rPr>
-        <w:t>La importancia de utilizarlo</w:t>
+        <w:pStyle w:val="Ttulo1"/>
+        <w:rPr>
+          <w:rFonts w:eastAsiaTheme="majorEastAsia"/>
+        </w:rPr>
+      </w:pPr>
+      <w:r>
+        <w:rPr>
+          <w:rFonts w:eastAsiaTheme="majorEastAsia"/>
+        </w:rPr>
+        <w:t xml:space="preserve">Clase 3: </w:t>
+      </w:r>
+      <w:r>
+        <w:rPr>
+          <w:rFonts w:eastAsiaTheme="majorEastAsia"/>
+        </w:rPr>
+        <w:t>Tipos de campos diferentes</w:t>
       </w:r>
     </w:p>
     <w:p>
       <w:pPr>
-        <w:pStyle w:val="Prrafodelista"/>
-        <w:numPr>
-          <w:ilvl w:val="0"/>
-          <w:numId w:val="2"/>
-        </w:numPr>
-        <w:tabs>
-          <w:tab w:val="left" w:pos="2674"/>
-        </w:tabs>
-        <w:rPr>
-          <w:lang w:eastAsia="es-CO"/>
-        </w:rPr>
-      </w:pPr>
-      <w:r>
-        <w:rPr>
-          <w:lang w:eastAsia="es-CO"/>
-        </w:rPr>
-        <w:t xml:space="preserve">Número de usuarios en </w:t>
-      </w:r>
-      <w:proofErr w:type="spellStart"/>
-      <w:r>
-        <w:rPr>
-          <w:lang w:eastAsia="es-CO"/>
-        </w:rPr>
-        <w:t>America</w:t>
-      </w:r>
-      <w:proofErr w:type="spellEnd"/>
-      <w:r>
-        <w:rPr>
-          <w:lang w:eastAsia="es-CO"/>
-        </w:rPr>
-        <w:t xml:space="preserve"> Latina</w:t>
+        <w:pStyle w:val="Ttulo1"/>
+        <w:rPr>
+          <w:rFonts w:eastAsiaTheme="majorEastAsia"/>
+        </w:rPr>
+      </w:pPr>
+      <w:r>
+        <w:rPr>
+          <w:rFonts w:eastAsiaTheme="majorEastAsia"/>
+        </w:rPr>
+        <w:t>Formulario más completo:</w:t>
       </w:r>
     </w:p>
     <w:p>
@@ -286,1928 +168,272 @@
         <w:rPr>
           <w:rFonts w:eastAsiaTheme="majorEastAsia"/>
         </w:rPr>
-        <w:t>Clase 2: Tipos de perfiles</w:t>
-      </w:r>
-    </w:p>
-    <w:p/>
-    <w:p>
-      <w:pPr>
-        <w:rPr>
-          <w:lang w:eastAsia="es-CO"/>
-        </w:rPr>
-      </w:pPr>
-      <w:r>
-        <w:rPr>
-          <w:lang w:eastAsia="es-CO"/>
-        </w:rPr>
-        <w:t>Vamos a ver los puntos importantes que hemos aprendido en esta clase.</w:t>
+        <w:t>CSS para inputs más complejos:</w:t>
       </w:r>
     </w:p>
     <w:p>
       <w:pPr>
-        <w:rPr>
-          <w:lang w:eastAsia="es-CO"/>
-        </w:rPr>
-      </w:pPr>
-      <w:r>
-        <w:rPr>
-          <w:b/>
-          <w:bCs/>
-          <w:lang w:eastAsia="es-CO"/>
-        </w:rPr>
-        <w:t>Título:</w:t>
-      </w:r>
-      <w:r>
-        <w:rPr>
-          <w:lang w:eastAsia="es-CO"/>
-        </w:rPr>
-        <w:t xml:space="preserve"> Independientemente si ya tienes tu perfil o si lo creaste ahora, revisa el título de tu perfil y verifica si realmente representa tu principal interés en </w:t>
-      </w:r>
-      <w:proofErr w:type="spellStart"/>
-      <w:r>
-        <w:rPr>
-          <w:lang w:eastAsia="es-CO"/>
-        </w:rPr>
-        <w:t>Linkedin</w:t>
-      </w:r>
-      <w:proofErr w:type="spellEnd"/>
-      <w:r>
-        <w:rPr>
-          <w:lang w:eastAsia="es-CO"/>
-        </w:rPr>
-        <w:t>.</w:t>
+        <w:pStyle w:val="Ttulo1"/>
+        <w:rPr>
+          <w:rFonts w:eastAsiaTheme="majorEastAsia"/>
+        </w:rPr>
+      </w:pPr>
+      <w:r>
+        <w:rPr>
+          <w:rFonts w:eastAsiaTheme="majorEastAsia"/>
+        </w:rPr>
+        <w:t>Jerarquía en el CSS:</w:t>
       </w:r>
     </w:p>
     <w:p>
       <w:pPr>
-        <w:rPr>
-          <w:lang w:eastAsia="es-CO"/>
-        </w:rPr>
-      </w:pPr>
-      <w:r>
-        <w:rPr>
-          <w:lang w:eastAsia="es-CO"/>
-        </w:rPr>
-        <w:t>Por ejemplo, si eres desarrollador, coloca “Desarrollador + Lenguaje + Junior/</w:t>
-      </w:r>
-      <w:proofErr w:type="spellStart"/>
-      <w:r>
-        <w:rPr>
-          <w:lang w:eastAsia="es-CO"/>
-        </w:rPr>
-        <w:t>Mid</w:t>
-      </w:r>
-      <w:proofErr w:type="spellEnd"/>
-      <w:r>
-        <w:rPr>
-          <w:lang w:eastAsia="es-CO"/>
-        </w:rPr>
-        <w:t>/Senior”, ya que puede incrementar tu chance de aparecer en las búsquedas.</w:t>
+        <w:pStyle w:val="Ttulo1"/>
+        <w:rPr>
+          <w:rFonts w:eastAsiaTheme="majorEastAsia"/>
+        </w:rPr>
+      </w:pPr>
+      <w:r>
+        <w:rPr>
+          <w:rFonts w:eastAsiaTheme="majorEastAsia"/>
+        </w:rPr>
+        <w:t>Seleccionando opciones:</w:t>
       </w:r>
     </w:p>
     <w:p>
       <w:pPr>
-        <w:rPr>
-          <w:lang w:eastAsia="es-CO"/>
-        </w:rPr>
-      </w:pPr>
-      <w:r>
-        <w:rPr>
-          <w:b/>
-          <w:bCs/>
-          <w:lang w:eastAsia="es-CO"/>
-        </w:rPr>
-        <w:t>Acerca de:</w:t>
-      </w:r>
-      <w:r>
-        <w:rPr>
-          <w:lang w:eastAsia="es-CO"/>
-        </w:rPr>
-        <w:t> Vimos que en la parte </w:t>
-      </w:r>
-      <w:r>
-        <w:rPr>
-          <w:b/>
-          <w:bCs/>
-          <w:lang w:eastAsia="es-CO"/>
-        </w:rPr>
-        <w:t>"Acerca de"</w:t>
-      </w:r>
-      <w:r>
-        <w:rPr>
-          <w:lang w:eastAsia="es-CO"/>
-        </w:rPr>
-        <w:t xml:space="preserve"> es considerado como el punto principal de tu perfil, o sea, es el momento donde podemos atraer la atención de las personas al decir </w:t>
-      </w:r>
-      <w:proofErr w:type="spellStart"/>
-      <w:r>
-        <w:rPr>
-          <w:lang w:eastAsia="es-CO"/>
-        </w:rPr>
-        <w:t>quienes</w:t>
-      </w:r>
-      <w:proofErr w:type="spellEnd"/>
-      <w:r>
-        <w:rPr>
-          <w:lang w:eastAsia="es-CO"/>
-        </w:rPr>
-        <w:t xml:space="preserve"> somos, lo que sabemos, lo que buscamos y lo que podemos ofrecer.</w:t>
+        <w:pStyle w:val="Ttulo1"/>
+      </w:pPr>
+      <w:r>
+        <w:rPr>
+          <w:rFonts w:eastAsiaTheme="majorEastAsia"/>
+        </w:rPr>
+        <w:t>Lo que aprendimos:</w:t>
       </w:r>
     </w:p>
     <w:p>
       <w:pPr>
-        <w:rPr>
-          <w:lang w:eastAsia="es-CO"/>
-        </w:rPr>
-      </w:pPr>
-      <w:r>
-        <w:rPr>
-          <w:lang w:eastAsia="es-CO"/>
-        </w:rPr>
-        <w:t>Pensando en eso, puedes actualizar tu perfil ahora.</w:t>
+        <w:pStyle w:val="Ttulo1"/>
+        <w:rPr>
+          <w:rFonts w:eastAsiaTheme="majorEastAsia"/>
+        </w:rPr>
+      </w:pPr>
+      <w:r>
+        <w:rPr>
+          <w:rFonts w:eastAsiaTheme="majorEastAsia"/>
+        </w:rPr>
+        <w:lastRenderedPageBreak/>
+        <w:t xml:space="preserve">Clase 4: </w:t>
+      </w:r>
+      <w:r>
+        <w:rPr>
+          <w:rFonts w:eastAsiaTheme="majorEastAsia"/>
+        </w:rPr>
+        <w:t>mejorando la semántica</w:t>
       </w:r>
     </w:p>
     <w:p>
       <w:pPr>
-        <w:rPr>
-          <w:lang w:eastAsia="es-CO"/>
-        </w:rPr>
-      </w:pPr>
-      <w:r>
-        <w:rPr>
-          <w:lang w:eastAsia="es-CO"/>
-        </w:rPr>
-        <w:t>Si estás empezando en tu jornada laboral y necesitas inspiración, completa los espacios con tu información. Recuerda cambiar el texto de acuerdo con tus conocimientos. Esto apenas es el primer paso. Después puedes actualizar tu </w:t>
-      </w:r>
-      <w:r>
-        <w:rPr>
-          <w:b/>
-          <w:bCs/>
-          <w:lang w:eastAsia="es-CO"/>
-        </w:rPr>
-        <w:t>Acerca de</w:t>
-      </w:r>
-      <w:r>
-        <w:rPr>
-          <w:lang w:eastAsia="es-CO"/>
-        </w:rPr>
-        <w:t> siempre que te parezca importante.</w:t>
+        <w:pStyle w:val="Ttulo1"/>
+        <w:rPr>
+          <w:rFonts w:eastAsiaTheme="majorEastAsia"/>
+        </w:rPr>
+      </w:pPr>
+      <w:r>
+        <w:rPr>
+          <w:rFonts w:eastAsiaTheme="majorEastAsia"/>
+        </w:rPr>
+        <w:t>Inputs para celulares:</w:t>
       </w:r>
     </w:p>
     <w:p>
       <w:pPr>
-        <w:rPr>
-          <w:lang w:eastAsia="es-CO"/>
-        </w:rPr>
-      </w:pPr>
-      <w:r>
-        <w:rPr>
-          <w:i/>
-          <w:iCs/>
-          <w:lang w:eastAsia="es-CO"/>
-        </w:rPr>
-        <w:t>Estudiante de </w:t>
-      </w:r>
-      <w:r>
-        <w:rPr>
-          <w:rFonts w:ascii="Courier New" w:hAnsi="Courier New" w:cs="Courier New"/>
-          <w:i/>
-          <w:iCs/>
-          <w:color w:val="FFFFFF"/>
-          <w:sz w:val="23"/>
-          <w:szCs w:val="23"/>
-          <w:shd w:val="clear" w:color="auto" w:fill="272822"/>
-          <w:lang w:eastAsia="es-CO"/>
-        </w:rPr>
-        <w:t>__</w:t>
-      </w:r>
-      <w:r>
-        <w:rPr>
-          <w:i/>
-          <w:iCs/>
-          <w:lang w:eastAsia="es-CO"/>
-        </w:rPr>
-        <w:t>, busco oportunidad para adquirir experiencia en (con)</w:t>
-      </w:r>
-      <w:r>
-        <w:rPr>
-          <w:rFonts w:ascii="Courier New" w:hAnsi="Courier New" w:cs="Courier New"/>
-          <w:i/>
-          <w:iCs/>
-          <w:color w:val="FFFFFF"/>
-          <w:sz w:val="23"/>
-          <w:szCs w:val="23"/>
-          <w:shd w:val="clear" w:color="auto" w:fill="272822"/>
-          <w:lang w:eastAsia="es-CO"/>
-        </w:rPr>
-        <w:t>____</w:t>
-      </w:r>
-      <w:r>
-        <w:rPr>
-          <w:i/>
-          <w:iCs/>
-          <w:lang w:eastAsia="es-CO"/>
-        </w:rPr>
-        <w:t>, </w:t>
-      </w:r>
-      <w:r>
-        <w:rPr>
-          <w:rFonts w:ascii="Courier New" w:hAnsi="Courier New" w:cs="Courier New"/>
-          <w:i/>
-          <w:iCs/>
-          <w:color w:val="FFFFFF"/>
-          <w:sz w:val="23"/>
-          <w:szCs w:val="23"/>
-          <w:shd w:val="clear" w:color="auto" w:fill="272822"/>
-          <w:lang w:eastAsia="es-CO"/>
-        </w:rPr>
-        <w:t>___</w:t>
-      </w:r>
-      <w:r>
-        <w:rPr>
-          <w:i/>
-          <w:iCs/>
-          <w:lang w:eastAsia="es-CO"/>
-        </w:rPr>
-        <w:t>, </w:t>
-      </w:r>
-      <w:r>
-        <w:rPr>
-          <w:rFonts w:ascii="Courier New" w:hAnsi="Courier New" w:cs="Courier New"/>
-          <w:i/>
-          <w:iCs/>
-          <w:color w:val="FFFFFF"/>
-          <w:sz w:val="23"/>
-          <w:szCs w:val="23"/>
-          <w:shd w:val="clear" w:color="auto" w:fill="272822"/>
-          <w:lang w:eastAsia="es-CO"/>
-        </w:rPr>
-        <w:t>___</w:t>
-      </w:r>
-      <w:r>
-        <w:rPr>
-          <w:i/>
-          <w:iCs/>
-          <w:lang w:eastAsia="es-CO"/>
-        </w:rPr>
-        <w:t>, </w:t>
-      </w:r>
-      <w:r>
-        <w:rPr>
-          <w:rFonts w:ascii="Courier New" w:hAnsi="Courier New" w:cs="Courier New"/>
-          <w:i/>
-          <w:iCs/>
-          <w:color w:val="FFFFFF"/>
-          <w:sz w:val="23"/>
-          <w:szCs w:val="23"/>
-          <w:shd w:val="clear" w:color="auto" w:fill="272822"/>
-          <w:lang w:eastAsia="es-CO"/>
-        </w:rPr>
-        <w:t>___</w:t>
-      </w:r>
-      <w:r>
-        <w:rPr>
-          <w:i/>
-          <w:iCs/>
-          <w:lang w:eastAsia="es-CO"/>
-        </w:rPr>
-        <w:t> y </w:t>
-      </w:r>
-      <w:r>
-        <w:rPr>
-          <w:rFonts w:ascii="Courier New" w:hAnsi="Courier New" w:cs="Courier New"/>
-          <w:i/>
-          <w:iCs/>
-          <w:color w:val="FFFFFF"/>
-          <w:sz w:val="23"/>
-          <w:szCs w:val="23"/>
-          <w:shd w:val="clear" w:color="auto" w:fill="272822"/>
-          <w:lang w:eastAsia="es-CO"/>
-        </w:rPr>
-        <w:t>___</w:t>
-      </w:r>
-      <w:r>
-        <w:rPr>
-          <w:i/>
-          <w:iCs/>
-          <w:lang w:eastAsia="es-CO"/>
-        </w:rPr>
-        <w:t>.</w:t>
+        <w:pStyle w:val="Ttulo1"/>
+        <w:rPr>
+          <w:rFonts w:eastAsiaTheme="majorEastAsia"/>
+        </w:rPr>
+      </w:pPr>
+      <w:r>
+        <w:rPr>
+          <w:rFonts w:eastAsiaTheme="majorEastAsia"/>
+        </w:rPr>
+        <w:t>Datos importantes en los inputs:</w:t>
       </w:r>
     </w:p>
     <w:p>
       <w:pPr>
-        <w:rPr>
-          <w:lang w:eastAsia="es-CO"/>
-        </w:rPr>
-      </w:pPr>
-      <w:r>
-        <w:rPr>
-          <w:i/>
-          <w:iCs/>
-          <w:lang w:eastAsia="es-CO"/>
-        </w:rPr>
-        <w:t>Me agrada trabajar en equipo, cooperando con todos y ayudando de la mejor manera posible, con gran satisfacción en enseñar y aprender.</w:t>
+        <w:pStyle w:val="Ttulo1"/>
+        <w:rPr>
+          <w:rFonts w:eastAsiaTheme="majorEastAsia"/>
+        </w:rPr>
+      </w:pPr>
+      <w:r>
+        <w:rPr>
+          <w:rFonts w:eastAsiaTheme="majorEastAsia"/>
+        </w:rPr>
+        <w:t>Mejorando la semántica del formulario:</w:t>
       </w:r>
     </w:p>
     <w:p>
       <w:pPr>
-        <w:rPr>
-          <w:lang w:eastAsia="es-CO"/>
-        </w:rPr>
-      </w:pPr>
-      <w:r>
-        <w:rPr>
-          <w:i/>
-          <w:iCs/>
-          <w:lang w:eastAsia="es-CO"/>
-        </w:rPr>
-        <w:t>Busco oportunidades para hacer prácticas en el área de </w:t>
-      </w:r>
-      <w:r>
-        <w:rPr>
-          <w:rFonts w:ascii="Courier New" w:hAnsi="Courier New" w:cs="Courier New"/>
-          <w:i/>
-          <w:iCs/>
-          <w:color w:val="FFFFFF"/>
-          <w:sz w:val="23"/>
-          <w:szCs w:val="23"/>
-          <w:shd w:val="clear" w:color="auto" w:fill="272822"/>
-          <w:lang w:eastAsia="es-CO"/>
-        </w:rPr>
-        <w:t>_________</w:t>
-      </w:r>
-      <w:r>
-        <w:rPr>
-          <w:i/>
-          <w:iCs/>
-          <w:lang w:eastAsia="es-CO"/>
-        </w:rPr>
-        <w:t>, que permita mi crecimiento intelectual y a desarrollar mis conocimientos técnicos, para crecer junto a la empresa y a mis compañeros de trabajo.</w:t>
+        <w:pStyle w:val="Ttulo1"/>
+      </w:pPr>
+      <w:r>
+        <w:rPr>
+          <w:rFonts w:eastAsiaTheme="majorEastAsia"/>
+        </w:rPr>
+        <w:t>Lo que aprendimos:</w:t>
       </w:r>
     </w:p>
     <w:p>
       <w:pPr>
-        <w:rPr>
-          <w:lang w:eastAsia="es-CO"/>
-        </w:rPr>
-      </w:pPr>
-      <w:r>
-        <w:rPr>
-          <w:b/>
-          <w:bCs/>
-          <w:lang w:eastAsia="es-CO"/>
-        </w:rPr>
-        <w:t>Foto de perfil:</w:t>
-      </w:r>
-      <w:r>
-        <w:rPr>
-          <w:lang w:eastAsia="es-CO"/>
-        </w:rPr>
-        <w:t> ¿Tu foto de perfil transmite el profesionalismo que buscas?</w:t>
+        <w:pStyle w:val="Ttulo1"/>
+        <w:rPr>
+          <w:rFonts w:eastAsiaTheme="majorEastAsia"/>
+        </w:rPr>
+      </w:pPr>
+      <w:r>
+        <w:rPr>
+          <w:rFonts w:eastAsiaTheme="majorEastAsia"/>
+        </w:rPr>
+        <w:t xml:space="preserve">Clase 5: </w:t>
+      </w:r>
+      <w:r>
+        <w:rPr>
+          <w:rFonts w:eastAsiaTheme="majorEastAsia"/>
+        </w:rPr>
+        <w:t>CSS avanzado</w:t>
       </w:r>
     </w:p>
     <w:p>
       <w:pPr>
-        <w:rPr>
-          <w:lang w:eastAsia="es-CO"/>
-        </w:rPr>
-      </w:pPr>
-      <w:r>
-        <w:rPr>
-          <w:lang w:eastAsia="es-CO"/>
-        </w:rPr>
-        <w:t>Utiliza este momento para pensar en tu foto. Si no puedes tomar una nueva foto ahora, puedes organizarte, pide ayuda a un amigo o amiga para tomar una buena foto tuya siguiendo las buenas prácticas que hemos visto :)</w:t>
+        <w:pStyle w:val="Ttulo1"/>
+        <w:rPr>
+          <w:rFonts w:eastAsiaTheme="majorEastAsia"/>
+        </w:rPr>
+      </w:pPr>
+      <w:r>
+        <w:rPr>
+          <w:rFonts w:eastAsiaTheme="majorEastAsia"/>
+        </w:rPr>
+        <w:t>Que son las transiciones:</w:t>
       </w:r>
     </w:p>
     <w:p>
       <w:pPr>
-        <w:rPr>
-          <w:lang w:eastAsia="es-CO"/>
-        </w:rPr>
-      </w:pPr>
-      <w:r>
-        <w:rPr>
-          <w:b/>
-          <w:bCs/>
-          <w:lang w:eastAsia="es-CO"/>
-        </w:rPr>
-        <w:t>Foto de capa:</w:t>
-      </w:r>
-      <w:r>
-        <w:rPr>
-          <w:lang w:eastAsia="es-CO"/>
-        </w:rPr>
-        <w:t> Si necesitas referencias de páginas para buscar imágenes gratuitas y de buena calidad puedes revisar las siguientes opciones:</w:t>
+        <w:pStyle w:val="Ttulo1"/>
+        <w:rPr>
+          <w:rFonts w:eastAsiaTheme="majorEastAsia"/>
+        </w:rPr>
+      </w:pPr>
+      <w:r>
+        <w:rPr>
+          <w:rFonts w:eastAsiaTheme="majorEastAsia"/>
+        </w:rPr>
+        <w:t>Entendiendo transformaciones:</w:t>
       </w:r>
     </w:p>
     <w:p>
       <w:pPr>
-        <w:pStyle w:val="Prrafodelista"/>
-        <w:numPr>
-          <w:ilvl w:val="0"/>
-          <w:numId w:val="8"/>
-        </w:numPr>
-        <w:rPr>
-          <w:lang w:eastAsia="es-CO"/>
-        </w:rPr>
-      </w:pPr>
-      <w:r>
-        <w:rPr>
-          <w:lang w:eastAsia="es-CO"/>
-        </w:rPr>
-        <w:t xml:space="preserve">Free </w:t>
-      </w:r>
-      <w:proofErr w:type="spellStart"/>
-      <w:r>
-        <w:rPr>
-          <w:lang w:eastAsia="es-CO"/>
-        </w:rPr>
-        <w:t>images</w:t>
-      </w:r>
-      <w:proofErr w:type="spellEnd"/>
-      <w:r>
-        <w:rPr>
-          <w:lang w:eastAsia="es-CO"/>
-        </w:rPr>
-        <w:t>;</w:t>
+        <w:pStyle w:val="Ttulo1"/>
+      </w:pPr>
+      <w:r>
+        <w:rPr>
+          <w:rFonts w:eastAsiaTheme="majorEastAsia"/>
+        </w:rPr>
+        <w:t>Lo que aprendimos:</w:t>
       </w:r>
     </w:p>
     <w:p>
       <w:pPr>
-        <w:pStyle w:val="Prrafodelista"/>
-        <w:numPr>
-          <w:ilvl w:val="0"/>
-          <w:numId w:val="8"/>
-        </w:numPr>
-        <w:rPr>
-          <w:lang w:eastAsia="es-CO"/>
-        </w:rPr>
-      </w:pPr>
-      <w:proofErr w:type="spellStart"/>
-      <w:r>
-        <w:rPr>
-          <w:lang w:eastAsia="es-CO"/>
-        </w:rPr>
-        <w:t>Pixabay</w:t>
-      </w:r>
-      <w:proofErr w:type="spellEnd"/>
-      <w:r>
-        <w:rPr>
-          <w:lang w:eastAsia="es-CO"/>
-        </w:rPr>
-        <w:t>;</w:t>
+        <w:pStyle w:val="Ttulo1"/>
+        <w:rPr>
+          <w:rFonts w:eastAsiaTheme="majorEastAsia"/>
+        </w:rPr>
+      </w:pPr>
+      <w:r>
+        <w:rPr>
+          <w:rFonts w:eastAsiaTheme="majorEastAsia"/>
+        </w:rPr>
+        <w:t>C</w:t>
+      </w:r>
+      <w:r>
+        <w:rPr>
+          <w:rFonts w:eastAsiaTheme="majorEastAsia"/>
+        </w:rPr>
+        <w:t xml:space="preserve">lase </w:t>
+      </w:r>
+      <w:r>
+        <w:rPr>
+          <w:rFonts w:eastAsiaTheme="majorEastAsia"/>
+        </w:rPr>
+        <w:t>6</w:t>
+      </w:r>
+      <w:r>
+        <w:rPr>
+          <w:rFonts w:eastAsiaTheme="majorEastAsia"/>
+        </w:rPr>
+        <w:t xml:space="preserve">: </w:t>
+      </w:r>
+      <w:r>
+        <w:rPr>
+          <w:rFonts w:eastAsiaTheme="majorEastAsia"/>
+        </w:rPr>
+        <w:t>Estructura de tablas</w:t>
       </w:r>
     </w:p>
     <w:p>
       <w:pPr>
-        <w:pStyle w:val="Prrafodelista"/>
-        <w:numPr>
-          <w:ilvl w:val="0"/>
-          <w:numId w:val="8"/>
-        </w:numPr>
-        <w:rPr>
-          <w:lang w:eastAsia="es-CO"/>
-        </w:rPr>
-      </w:pPr>
-      <w:proofErr w:type="spellStart"/>
-      <w:r>
-        <w:rPr>
-          <w:lang w:eastAsia="es-CO"/>
-        </w:rPr>
-        <w:t>FreePik</w:t>
-      </w:r>
-      <w:proofErr w:type="spellEnd"/>
-      <w:r>
-        <w:rPr>
-          <w:lang w:eastAsia="es-CO"/>
-        </w:rPr>
-        <w:t>;</w:t>
+        <w:pStyle w:val="Ttulo1"/>
+        <w:rPr>
+          <w:rFonts w:eastAsiaTheme="majorEastAsia"/>
+        </w:rPr>
+      </w:pPr>
+      <w:r>
+        <w:rPr>
+          <w:rFonts w:eastAsiaTheme="majorEastAsia"/>
+        </w:rPr>
+        <w:t>Tabla básica:</w:t>
       </w:r>
     </w:p>
     <w:p>
       <w:pPr>
-        <w:pStyle w:val="Prrafodelista"/>
-        <w:numPr>
-          <w:ilvl w:val="0"/>
-          <w:numId w:val="8"/>
-        </w:numPr>
-        <w:rPr>
-          <w:lang w:eastAsia="es-CO"/>
-        </w:rPr>
-      </w:pPr>
-      <w:proofErr w:type="spellStart"/>
-      <w:r>
-        <w:rPr>
-          <w:lang w:eastAsia="es-CO"/>
-        </w:rPr>
-        <w:lastRenderedPageBreak/>
-        <w:t>Morguefile</w:t>
-      </w:r>
-      <w:proofErr w:type="spellEnd"/>
-      <w:r>
-        <w:rPr>
-          <w:lang w:eastAsia="es-CO"/>
-        </w:rPr>
-        <w:t>;</w:t>
+        <w:pStyle w:val="Ttulo1"/>
+        <w:rPr>
+          <w:rFonts w:eastAsiaTheme="majorEastAsia"/>
+        </w:rPr>
+      </w:pPr>
+      <w:r>
+        <w:rPr>
+          <w:rFonts w:eastAsiaTheme="majorEastAsia"/>
+        </w:rPr>
+        <w:t>Etiquetas semánticas para tablas:</w:t>
       </w:r>
     </w:p>
     <w:p>
       <w:pPr>
-        <w:rPr>
-          <w:lang w:eastAsia="es-CO"/>
-        </w:rPr>
-      </w:pPr>
-      <w:r>
-        <w:rPr>
-          <w:b/>
-          <w:bCs/>
-          <w:lang w:eastAsia="es-CO"/>
-        </w:rPr>
-        <w:t>Informaciones Profesionales:</w:t>
-      </w:r>
-      <w:r>
-        <w:rPr>
-          <w:lang w:eastAsia="es-CO"/>
-        </w:rPr>
-        <w:t> Ahora puedes insertar tus experiencias profesionales en tu perfil de LinkedIn.</w:t>
+        <w:pStyle w:val="Ttulo1"/>
+        <w:rPr>
+          <w:rFonts w:eastAsiaTheme="majorEastAsia"/>
+        </w:rPr>
+      </w:pPr>
+      <w:r>
+        <w:rPr>
+          <w:rFonts w:eastAsiaTheme="majorEastAsia"/>
+        </w:rPr>
+        <w:t>Estilos en las tablas:</w:t>
       </w:r>
     </w:p>
     <w:p>
       <w:pPr>
-        <w:rPr>
-          <w:lang w:eastAsia="es-CO"/>
-        </w:rPr>
-      </w:pPr>
-      <w:r>
-        <w:rPr>
-          <w:lang w:eastAsia="es-CO"/>
-        </w:rPr>
-        <w:t>Recuerda agregar puntos que expliquen las tareas diarias en tu puesto. Si tienes links o archivos que destaquen en tu trabajo puedes insertarlos ahora mismo.</w:t>
+        <w:pStyle w:val="Ttulo1"/>
+      </w:pPr>
+      <w:r>
+        <w:rPr>
+          <w:rFonts w:eastAsiaTheme="majorEastAsia"/>
+        </w:rPr>
+        <w:t>Lo que aprendimos:</w:t>
       </w:r>
     </w:p>
-    <w:p>
-      <w:pPr>
-        <w:rPr>
-          <w:lang w:eastAsia="es-CO"/>
-        </w:rPr>
-      </w:pPr>
-      <w:r>
-        <w:rPr>
-          <w:lang w:eastAsia="es-CO"/>
-        </w:rPr>
-        <w:t>Lo que aprendimos en esta aula:</w:t>
-      </w:r>
-    </w:p>
-    <w:p>
-      <w:pPr>
-        <w:pStyle w:val="Prrafodelista"/>
-        <w:numPr>
-          <w:ilvl w:val="0"/>
-          <w:numId w:val="7"/>
-        </w:numPr>
-        <w:rPr>
-          <w:lang w:eastAsia="es-CO"/>
-        </w:rPr>
-      </w:pPr>
-      <w:r>
-        <w:rPr>
-          <w:lang w:eastAsia="es-CO"/>
-        </w:rPr>
-        <w:t>Cómo crear un perfil en LinkedIn</w:t>
-      </w:r>
-    </w:p>
-    <w:p>
-      <w:pPr>
-        <w:pStyle w:val="Prrafodelista"/>
-        <w:numPr>
-          <w:ilvl w:val="0"/>
-          <w:numId w:val="7"/>
-        </w:numPr>
-        <w:rPr>
-          <w:lang w:eastAsia="es-CO"/>
-        </w:rPr>
-      </w:pPr>
-      <w:r>
-        <w:rPr>
-          <w:lang w:eastAsia="es-CO"/>
-        </w:rPr>
-        <w:t>Cómo agregar nuestras experiencias estudiantiles y laborales</w:t>
-      </w:r>
-    </w:p>
-    <w:p>
-      <w:pPr>
-        <w:pStyle w:val="Prrafodelista"/>
-        <w:numPr>
-          <w:ilvl w:val="0"/>
-          <w:numId w:val="7"/>
-        </w:numPr>
-        <w:rPr>
-          <w:lang w:eastAsia="es-CO"/>
-        </w:rPr>
-      </w:pPr>
-      <w:r>
-        <w:rPr>
-          <w:lang w:eastAsia="es-CO"/>
-        </w:rPr>
-        <w:t>Cómo crear nuestro “Acerca de”</w:t>
-      </w:r>
-    </w:p>
-    <w:p>
-      <w:pPr>
-        <w:pStyle w:val="Prrafodelista"/>
-        <w:numPr>
-          <w:ilvl w:val="0"/>
-          <w:numId w:val="7"/>
-        </w:numPr>
-        <w:rPr>
-          <w:lang w:eastAsia="es-CO"/>
-        </w:rPr>
-      </w:pPr>
-      <w:r>
-        <w:rPr>
-          <w:lang w:eastAsia="es-CO"/>
-        </w:rPr>
-        <w:t>Cómo transformar nuestro perfil en un perfil avanzado</w:t>
-      </w:r>
-    </w:p>
-    <w:p>
-      <w:pPr>
-        <w:pStyle w:val="Ttulo1"/>
-        <w:rPr>
-          <w:rFonts w:eastAsiaTheme="majorEastAsia"/>
-        </w:rPr>
-      </w:pPr>
-      <w:r>
-        <w:rPr>
-          <w:rFonts w:eastAsiaTheme="majorEastAsia"/>
-        </w:rPr>
-        <w:t>Clase 3: Conexiones</w:t>
-      </w:r>
-    </w:p>
-    <w:p>
-      <w:pPr>
-        <w:pStyle w:val="Ttulo1"/>
-      </w:pPr>
-      <w:r>
-        <w:t>Contactos</w:t>
-      </w:r>
-      <w:r>
-        <w:t>:</w:t>
-      </w:r>
-    </w:p>
-    <w:p>
-      <w:pPr>
-        <w:pStyle w:val="Ttulo1"/>
-        <w:jc w:val="center"/>
-      </w:pPr>
-      <w:r>
-        <w:drawing>
-          <wp:inline distT="0" distB="0" distL="0" distR="0" wp14:anchorId="2788C9B4" wp14:editId="63F4B6DA">
-            <wp:extent cx="5612130" cy="3898900"/>
-            <wp:effectExtent l="0" t="0" r="7620" b="6350"/>
-            <wp:docPr id="7" name="Imagen 7"/>
-            <wp:cNvGraphicFramePr>
-              <a:graphicFrameLocks xmlns:a="http://schemas.openxmlformats.org/drawingml/2006/main" noChangeAspect="1"/>
-            </wp:cNvGraphicFramePr>
-            <a:graphic xmlns:a="http://schemas.openxmlformats.org/drawingml/2006/main">
-              <a:graphicData uri="http://schemas.openxmlformats.org/drawingml/2006/picture">
-                <pic:pic xmlns:pic="http://schemas.openxmlformats.org/drawingml/2006/picture">
-                  <pic:nvPicPr>
-                    <pic:cNvPr id="1" name=""/>
-                    <pic:cNvPicPr/>
-                  </pic:nvPicPr>
-                  <pic:blipFill>
-                    <a:blip r:embed="rId8"/>
-                    <a:stretch>
-                      <a:fillRect/>
-                    </a:stretch>
-                  </pic:blipFill>
-                  <pic:spPr>
-                    <a:xfrm>
-                      <a:off x="0" y="0"/>
-                      <a:ext cx="5612130" cy="3898900"/>
-                    </a:xfrm>
-                    <a:prstGeom prst="rect">
-                      <a:avLst/>
-                    </a:prstGeom>
-                  </pic:spPr>
-                </pic:pic>
-              </a:graphicData>
-            </a:graphic>
-          </wp:inline>
-        </w:drawing>
-      </w:r>
-    </w:p>
-    <w:p>
-      <w:pPr>
-        <w:pStyle w:val="Ttulo1"/>
-      </w:pPr>
-      <w:r>
-        <w:lastRenderedPageBreak/>
-        <w:drawing>
-          <wp:inline distT="0" distB="0" distL="0" distR="0" wp14:anchorId="61391F9E" wp14:editId="1346374B">
-            <wp:extent cx="5612130" cy="3672840"/>
-            <wp:effectExtent l="0" t="0" r="7620" b="3810"/>
-            <wp:docPr id="8" name="Imagen 8"/>
-            <wp:cNvGraphicFramePr>
-              <a:graphicFrameLocks xmlns:a="http://schemas.openxmlformats.org/drawingml/2006/main" noChangeAspect="1"/>
-            </wp:cNvGraphicFramePr>
-            <a:graphic xmlns:a="http://schemas.openxmlformats.org/drawingml/2006/main">
-              <a:graphicData uri="http://schemas.openxmlformats.org/drawingml/2006/picture">
-                <pic:pic xmlns:pic="http://schemas.openxmlformats.org/drawingml/2006/picture">
-                  <pic:nvPicPr>
-                    <pic:cNvPr id="1" name=""/>
-                    <pic:cNvPicPr/>
-                  </pic:nvPicPr>
-                  <pic:blipFill>
-                    <a:blip r:embed="rId9"/>
-                    <a:stretch>
-                      <a:fillRect/>
-                    </a:stretch>
-                  </pic:blipFill>
-                  <pic:spPr>
-                    <a:xfrm>
-                      <a:off x="0" y="0"/>
-                      <a:ext cx="5612130" cy="3672840"/>
-                    </a:xfrm>
-                    <a:prstGeom prst="rect">
-                      <a:avLst/>
-                    </a:prstGeom>
-                  </pic:spPr>
-                </pic:pic>
-              </a:graphicData>
-            </a:graphic>
-          </wp:inline>
-        </w:drawing>
-      </w:r>
-    </w:p>
-    <w:p>
-      <w:pPr>
-        <w:pStyle w:val="Ttulo1"/>
-      </w:pPr>
-      <w:r>
-        <w:t>Grupos:</w:t>
-      </w:r>
-    </w:p>
-    <w:p>
-      <w:r>
-        <w:t>Son para unir personas que tienen interés en un mismo tema:</w:t>
-      </w:r>
-    </w:p>
-    <w:p>
-      <w:pPr>
-        <w:jc w:val="center"/>
-      </w:pPr>
-      <w:r>
-        <w:drawing>
-          <wp:inline distT="0" distB="0" distL="0" distR="0" wp14:anchorId="0B3078AE" wp14:editId="5D926581">
-            <wp:extent cx="4620270" cy="2610214"/>
-            <wp:effectExtent l="0" t="0" r="8890" b="0"/>
-            <wp:docPr id="9" name="Imagen 9"/>
-            <wp:cNvGraphicFramePr>
-              <a:graphicFrameLocks xmlns:a="http://schemas.openxmlformats.org/drawingml/2006/main" noChangeAspect="1"/>
-            </wp:cNvGraphicFramePr>
-            <a:graphic xmlns:a="http://schemas.openxmlformats.org/drawingml/2006/main">
-              <a:graphicData uri="http://schemas.openxmlformats.org/drawingml/2006/picture">
-                <pic:pic xmlns:pic="http://schemas.openxmlformats.org/drawingml/2006/picture">
-                  <pic:nvPicPr>
-                    <pic:cNvPr id="1" name=""/>
-                    <pic:cNvPicPr/>
-                  </pic:nvPicPr>
-                  <pic:blipFill>
-                    <a:blip r:embed="rId10"/>
-                    <a:stretch>
-                      <a:fillRect/>
-                    </a:stretch>
-                  </pic:blipFill>
-                  <pic:spPr>
-                    <a:xfrm>
-                      <a:off x="0" y="0"/>
-                      <a:ext cx="4620270" cy="2610214"/>
-                    </a:xfrm>
-                    <a:prstGeom prst="rect">
-                      <a:avLst/>
-                    </a:prstGeom>
-                  </pic:spPr>
-                </pic:pic>
-              </a:graphicData>
-            </a:graphic>
-          </wp:inline>
-        </w:drawing>
-      </w:r>
-    </w:p>
-    <w:p>
-      <w:pPr>
-        <w:jc w:val="center"/>
-      </w:pPr>
-    </w:p>
-    <w:p>
-      <w:pPr>
-        <w:jc w:val="center"/>
-      </w:pPr>
-    </w:p>
-    <w:p>
-      <w:pPr>
-        <w:jc w:val="center"/>
-      </w:pPr>
-    </w:p>
-    <w:p>
-      <w:pPr>
-        <w:rPr>
-          <w:lang w:eastAsia="es-CO"/>
-        </w:rPr>
-      </w:pPr>
-      <w:r>
-        <w:rPr>
-          <w:lang w:eastAsia="es-CO"/>
-        </w:rPr>
-        <w:lastRenderedPageBreak/>
-        <w:t>Lo que aprendimos en esta aula:</w:t>
-      </w:r>
-    </w:p>
-    <w:p>
-      <w:pPr>
-        <w:pStyle w:val="Prrafodelista"/>
-        <w:numPr>
-          <w:ilvl w:val="0"/>
-          <w:numId w:val="10"/>
-        </w:numPr>
-        <w:rPr>
-          <w:lang w:eastAsia="es-CO"/>
-        </w:rPr>
-      </w:pPr>
-      <w:r>
-        <w:rPr>
-          <w:lang w:eastAsia="es-CO"/>
-        </w:rPr>
-        <w:t>Qué son las conexiones</w:t>
-      </w:r>
-    </w:p>
-    <w:p>
-      <w:pPr>
-        <w:pStyle w:val="Prrafodelista"/>
-        <w:numPr>
-          <w:ilvl w:val="0"/>
-          <w:numId w:val="10"/>
-        </w:numPr>
-        <w:rPr>
-          <w:lang w:eastAsia="es-CO"/>
-        </w:rPr>
-      </w:pPr>
-      <w:r>
-        <w:rPr>
-          <w:lang w:eastAsia="es-CO"/>
-        </w:rPr>
-        <w:t>A buscar y encontrar personas para agregar a nuestra red</w:t>
-      </w:r>
-    </w:p>
-    <w:p>
-      <w:pPr>
-        <w:pStyle w:val="Prrafodelista"/>
-        <w:numPr>
-          <w:ilvl w:val="0"/>
-          <w:numId w:val="10"/>
-        </w:numPr>
-        <w:rPr>
-          <w:lang w:eastAsia="es-CO"/>
-        </w:rPr>
-      </w:pPr>
-      <w:r>
-        <w:rPr>
-          <w:lang w:eastAsia="es-CO"/>
-        </w:rPr>
-        <w:t>A quien debemos agregar</w:t>
-      </w:r>
-    </w:p>
-    <w:p>
-      <w:pPr>
-        <w:pStyle w:val="Prrafodelista"/>
-        <w:numPr>
-          <w:ilvl w:val="0"/>
-          <w:numId w:val="10"/>
-        </w:numPr>
-        <w:rPr>
-          <w:lang w:eastAsia="es-CO"/>
-        </w:rPr>
-      </w:pPr>
-      <w:r>
-        <w:rPr>
-          <w:lang w:eastAsia="es-CO"/>
-        </w:rPr>
-        <w:t>Qué son y qué hacer en los grupos</w:t>
-      </w:r>
-    </w:p>
-    <w:p>
-      <w:pPr>
-        <w:pStyle w:val="Prrafodelista"/>
-        <w:numPr>
-          <w:ilvl w:val="0"/>
-          <w:numId w:val="10"/>
-        </w:numPr>
-        <w:rPr>
-          <w:lang w:eastAsia="es-CO"/>
-        </w:rPr>
-      </w:pPr>
-      <w:r>
-        <w:rPr>
-          <w:lang w:eastAsia="es-CO"/>
-        </w:rPr>
-        <w:t>A seguir perfiles de empresas</w:t>
-      </w:r>
-    </w:p>
-    <w:p>
-      <w:pPr>
-        <w:pStyle w:val="Ttulo1"/>
-        <w:rPr>
-          <w:rFonts w:eastAsiaTheme="majorEastAsia"/>
-        </w:rPr>
-      </w:pPr>
-      <w:r>
-        <w:rPr>
-          <w:rFonts w:eastAsiaTheme="majorEastAsia"/>
-        </w:rPr>
-        <w:t>Clase 4: Otras herramientas de LinkedIn</w:t>
-      </w:r>
-    </w:p>
-    <w:p>
-      <w:pPr>
-        <w:pStyle w:val="Ttulo1"/>
-        <w:rPr>
-          <w:rFonts w:eastAsiaTheme="majorEastAsia"/>
-        </w:rPr>
-      </w:pPr>
-      <w:r>
-        <w:rPr>
-          <w:rFonts w:eastAsiaTheme="majorEastAsia"/>
-        </w:rPr>
-        <w:t>Pulse:</w:t>
-      </w:r>
-      <w:r>
-        <w:rPr>
-          <w:rFonts w:eastAsiaTheme="majorEastAsia"/>
-        </w:rPr>
-        <w:t xml:space="preserve"> (</w:t>
-      </w:r>
-      <w:proofErr w:type="spellStart"/>
-      <w:r>
-        <w:rPr>
-          <w:rFonts w:eastAsiaTheme="majorEastAsia"/>
-        </w:rPr>
-        <w:t>Articulos</w:t>
-      </w:r>
-      <w:proofErr w:type="spellEnd"/>
-      <w:r>
-        <w:rPr>
-          <w:rFonts w:eastAsiaTheme="majorEastAsia"/>
-        </w:rPr>
-        <w:t>)</w:t>
-      </w:r>
-    </w:p>
-    <w:p>
-      <w:pPr>
-        <w:pStyle w:val="Ttulo1"/>
-        <w:jc w:val="center"/>
-        <w:rPr>
-          <w:rFonts w:eastAsiaTheme="majorEastAsia"/>
-        </w:rPr>
-      </w:pPr>
-      <w:r>
-        <w:rPr>
-          <w:rFonts w:eastAsiaTheme="majorEastAsia"/>
-        </w:rPr>
-        <w:drawing>
-          <wp:inline distT="0" distB="0" distL="0" distR="0" wp14:anchorId="34C60A0B" wp14:editId="77052FBF">
-            <wp:extent cx="4275117" cy="3212237"/>
-            <wp:effectExtent l="0" t="0" r="0" b="7620"/>
-            <wp:docPr id="11" name="Imagen 11"/>
-            <wp:cNvGraphicFramePr>
-              <a:graphicFrameLocks xmlns:a="http://schemas.openxmlformats.org/drawingml/2006/main" noChangeAspect="1"/>
-            </wp:cNvGraphicFramePr>
-            <a:graphic xmlns:a="http://schemas.openxmlformats.org/drawingml/2006/main">
-              <a:graphicData uri="http://schemas.openxmlformats.org/drawingml/2006/picture">
-                <pic:pic xmlns:pic="http://schemas.openxmlformats.org/drawingml/2006/picture">
-                  <pic:nvPicPr>
-                    <pic:cNvPr id="1" name=""/>
-                    <pic:cNvPicPr/>
-                  </pic:nvPicPr>
-                  <pic:blipFill rotWithShape="1">
-                    <a:blip r:embed="rId11"/>
-                    <a:srcRect t="14737" r="1840"/>
-                    <a:stretch/>
-                  </pic:blipFill>
-                  <pic:spPr bwMode="auto">
-                    <a:xfrm>
-                      <a:off x="0" y="0"/>
-                      <a:ext cx="4297681" cy="3229191"/>
-                    </a:xfrm>
-                    <a:prstGeom prst="rect">
-                      <a:avLst/>
-                    </a:prstGeom>
-                    <a:ln>
-                      <a:noFill/>
-                    </a:ln>
-                    <a:extLst>
-                      <a:ext uri="{53640926-AAD7-44D8-BBD7-CCE9431645EC}">
-                        <a14:shadowObscured xmlns:a14="http://schemas.microsoft.com/office/drawing/2010/main"/>
-                      </a:ext>
-                    </a:extLst>
-                  </pic:spPr>
-                </pic:pic>
-              </a:graphicData>
-            </a:graphic>
-          </wp:inline>
-        </w:drawing>
-      </w:r>
-    </w:p>
-    <w:p>
-      <w:pPr>
-        <w:pStyle w:val="Ttulo1"/>
-        <w:jc w:val="center"/>
-        <w:rPr>
-          <w:rFonts w:eastAsiaTheme="majorEastAsia"/>
-        </w:rPr>
-      </w:pPr>
-      <w:r>
-        <w:rPr>
-          <w:rFonts w:eastAsiaTheme="majorEastAsia"/>
-        </w:rPr>
-        <w:drawing>
-          <wp:inline distT="0" distB="0" distL="0" distR="0" wp14:anchorId="0D1D7FC5" wp14:editId="43CDC362">
-            <wp:extent cx="4255584" cy="2287163"/>
-            <wp:effectExtent l="0" t="0" r="0" b="0"/>
-            <wp:docPr id="12" name="Imagen 12"/>
-            <wp:cNvGraphicFramePr>
-              <a:graphicFrameLocks xmlns:a="http://schemas.openxmlformats.org/drawingml/2006/main" noChangeAspect="1"/>
-            </wp:cNvGraphicFramePr>
-            <a:graphic xmlns:a="http://schemas.openxmlformats.org/drawingml/2006/main">
-              <a:graphicData uri="http://schemas.openxmlformats.org/drawingml/2006/picture">
-                <pic:pic xmlns:pic="http://schemas.openxmlformats.org/drawingml/2006/picture">
-                  <pic:nvPicPr>
-                    <pic:cNvPr id="1" name=""/>
-                    <pic:cNvPicPr/>
-                  </pic:nvPicPr>
-                  <pic:blipFill rotWithShape="1">
-                    <a:blip r:embed="rId12"/>
-                    <a:srcRect t="21683" r="1254"/>
-                    <a:stretch/>
-                  </pic:blipFill>
-                  <pic:spPr bwMode="auto">
-                    <a:xfrm>
-                      <a:off x="0" y="0"/>
-                      <a:ext cx="4268907" cy="2294324"/>
-                    </a:xfrm>
-                    <a:prstGeom prst="rect">
-                      <a:avLst/>
-                    </a:prstGeom>
-                    <a:ln>
-                      <a:noFill/>
-                    </a:ln>
-                    <a:extLst>
-                      <a:ext uri="{53640926-AAD7-44D8-BBD7-CCE9431645EC}">
-                        <a14:shadowObscured xmlns:a14="http://schemas.microsoft.com/office/drawing/2010/main"/>
-                      </a:ext>
-                    </a:extLst>
-                  </pic:spPr>
-                </pic:pic>
-              </a:graphicData>
-            </a:graphic>
-          </wp:inline>
-        </w:drawing>
-      </w:r>
-    </w:p>
-    <w:p>
-      <w:pPr>
-        <w:pStyle w:val="Ttulo1"/>
-        <w:jc w:val="center"/>
-        <w:rPr>
-          <w:rFonts w:eastAsiaTheme="majorEastAsia"/>
-        </w:rPr>
-      </w:pPr>
-      <w:r>
-        <w:rPr>
-          <w:rFonts w:eastAsiaTheme="majorEastAsia"/>
-        </w:rPr>
-        <w:lastRenderedPageBreak/>
-        <w:drawing>
-          <wp:inline distT="0" distB="0" distL="0" distR="0" wp14:anchorId="5C211276" wp14:editId="7BCE1673">
-            <wp:extent cx="5296639" cy="2772162"/>
-            <wp:effectExtent l="0" t="0" r="0" b="9525"/>
-            <wp:docPr id="13" name="Imagen 13"/>
-            <wp:cNvGraphicFramePr>
-              <a:graphicFrameLocks xmlns:a="http://schemas.openxmlformats.org/drawingml/2006/main" noChangeAspect="1"/>
-            </wp:cNvGraphicFramePr>
-            <a:graphic xmlns:a="http://schemas.openxmlformats.org/drawingml/2006/main">
-              <a:graphicData uri="http://schemas.openxmlformats.org/drawingml/2006/picture">
-                <pic:pic xmlns:pic="http://schemas.openxmlformats.org/drawingml/2006/picture">
-                  <pic:nvPicPr>
-                    <pic:cNvPr id="1" name=""/>
-                    <pic:cNvPicPr/>
-                  </pic:nvPicPr>
-                  <pic:blipFill>
-                    <a:blip r:embed="rId13"/>
-                    <a:stretch>
-                      <a:fillRect/>
-                    </a:stretch>
-                  </pic:blipFill>
-                  <pic:spPr>
-                    <a:xfrm>
-                      <a:off x="0" y="0"/>
-                      <a:ext cx="5296639" cy="2772162"/>
-                    </a:xfrm>
-                    <a:prstGeom prst="rect">
-                      <a:avLst/>
-                    </a:prstGeom>
-                  </pic:spPr>
-                </pic:pic>
-              </a:graphicData>
-            </a:graphic>
-          </wp:inline>
-        </w:drawing>
-      </w:r>
-    </w:p>
-    <w:p>
-      <w:pPr>
-        <w:pStyle w:val="Ttulo1"/>
-        <w:jc w:val="center"/>
-        <w:rPr>
-          <w:rFonts w:eastAsiaTheme="majorEastAsia"/>
-        </w:rPr>
-      </w:pPr>
-      <w:r>
-        <w:rPr>
-          <w:rFonts w:eastAsiaTheme="majorEastAsia"/>
-        </w:rPr>
-        <w:drawing>
-          <wp:inline distT="0" distB="0" distL="0" distR="0" wp14:anchorId="119C0861" wp14:editId="29FA1D5F">
-            <wp:extent cx="5191850" cy="3181794"/>
-            <wp:effectExtent l="0" t="0" r="8890" b="0"/>
-            <wp:docPr id="14" name="Imagen 14"/>
-            <wp:cNvGraphicFramePr>
-              <a:graphicFrameLocks xmlns:a="http://schemas.openxmlformats.org/drawingml/2006/main" noChangeAspect="1"/>
-            </wp:cNvGraphicFramePr>
-            <a:graphic xmlns:a="http://schemas.openxmlformats.org/drawingml/2006/main">
-              <a:graphicData uri="http://schemas.openxmlformats.org/drawingml/2006/picture">
-                <pic:pic xmlns:pic="http://schemas.openxmlformats.org/drawingml/2006/picture">
-                  <pic:nvPicPr>
-                    <pic:cNvPr id="1" name=""/>
-                    <pic:cNvPicPr/>
-                  </pic:nvPicPr>
-                  <pic:blipFill>
-                    <a:blip r:embed="rId14"/>
-                    <a:stretch>
-                      <a:fillRect/>
-                    </a:stretch>
-                  </pic:blipFill>
-                  <pic:spPr>
-                    <a:xfrm>
-                      <a:off x="0" y="0"/>
-                      <a:ext cx="5191850" cy="3181794"/>
-                    </a:xfrm>
-                    <a:prstGeom prst="rect">
-                      <a:avLst/>
-                    </a:prstGeom>
-                  </pic:spPr>
-                </pic:pic>
-              </a:graphicData>
-            </a:graphic>
-          </wp:inline>
-        </w:drawing>
-      </w:r>
-    </w:p>
-    <w:p>
-      <w:pPr>
-        <w:pStyle w:val="Ttulo1"/>
-        <w:rPr>
-          <w:rFonts w:eastAsiaTheme="majorEastAsia"/>
-        </w:rPr>
-      </w:pPr>
-    </w:p>
-    <w:p>
-      <w:pPr>
-        <w:pStyle w:val="Ttulo1"/>
-        <w:rPr>
-          <w:rFonts w:eastAsiaTheme="majorEastAsia"/>
-        </w:rPr>
-      </w:pPr>
-    </w:p>
-    <w:p>
-      <w:pPr>
-        <w:pStyle w:val="Ttulo1"/>
-        <w:rPr>
-          <w:rFonts w:eastAsiaTheme="majorEastAsia"/>
-        </w:rPr>
-      </w:pPr>
-    </w:p>
-    <w:p>
-      <w:pPr>
-        <w:pStyle w:val="Ttulo1"/>
-        <w:rPr>
-          <w:rFonts w:eastAsiaTheme="majorEastAsia"/>
-        </w:rPr>
-      </w:pPr>
-    </w:p>
-    <w:p>
-      <w:pPr>
-        <w:pStyle w:val="Ttulo1"/>
-        <w:rPr>
-          <w:rFonts w:eastAsiaTheme="majorEastAsia"/>
-        </w:rPr>
-      </w:pPr>
-      <w:r>
-        <w:rPr>
-          <w:rFonts w:eastAsiaTheme="majorEastAsia"/>
-        </w:rPr>
-        <w:lastRenderedPageBreak/>
-        <w:t>Que es el SSI:</w:t>
-      </w:r>
-    </w:p>
-    <w:p>
-      <w:pPr>
-        <w:pStyle w:val="Ttulo1"/>
-        <w:rPr>
-          <w:rFonts w:eastAsiaTheme="majorEastAsia"/>
-        </w:rPr>
-      </w:pPr>
-    </w:p>
-    <w:p>
-      <w:pPr>
-        <w:pStyle w:val="Ttulo1"/>
-        <w:jc w:val="center"/>
-        <w:rPr>
-          <w:rFonts w:eastAsiaTheme="majorEastAsia"/>
-        </w:rPr>
-      </w:pPr>
-      <w:r>
-        <w:rPr>
-          <w:rFonts w:eastAsiaTheme="majorEastAsia"/>
-        </w:rPr>
-        <w:drawing>
-          <wp:inline distT="0" distB="0" distL="0" distR="0" wp14:anchorId="7FD4B991" wp14:editId="63E9B161">
-            <wp:extent cx="4667003" cy="1788014"/>
-            <wp:effectExtent l="0" t="0" r="635" b="3175"/>
-            <wp:docPr id="15" name="Imagen 15"/>
-            <wp:cNvGraphicFramePr>
-              <a:graphicFrameLocks xmlns:a="http://schemas.openxmlformats.org/drawingml/2006/main" noChangeAspect="1"/>
-            </wp:cNvGraphicFramePr>
-            <a:graphic xmlns:a="http://schemas.openxmlformats.org/drawingml/2006/main">
-              <a:graphicData uri="http://schemas.openxmlformats.org/drawingml/2006/picture">
-                <pic:pic xmlns:pic="http://schemas.openxmlformats.org/drawingml/2006/picture">
-                  <pic:nvPicPr>
-                    <pic:cNvPr id="1" name=""/>
-                    <pic:cNvPicPr/>
-                  </pic:nvPicPr>
-                  <pic:blipFill>
-                    <a:blip r:embed="rId15"/>
-                    <a:stretch>
-                      <a:fillRect/>
-                    </a:stretch>
-                  </pic:blipFill>
-                  <pic:spPr>
-                    <a:xfrm>
-                      <a:off x="0" y="0"/>
-                      <a:ext cx="4675956" cy="1791444"/>
-                    </a:xfrm>
-                    <a:prstGeom prst="rect">
-                      <a:avLst/>
-                    </a:prstGeom>
-                  </pic:spPr>
-                </pic:pic>
-              </a:graphicData>
-            </a:graphic>
-          </wp:inline>
-        </w:drawing>
-      </w:r>
-    </w:p>
-    <w:p>
-      <w:pPr>
-        <w:pStyle w:val="Ttulo1"/>
-        <w:jc w:val="center"/>
-        <w:rPr>
-          <w:rFonts w:eastAsiaTheme="majorEastAsia"/>
-        </w:rPr>
-      </w:pPr>
-      <w:r>
-        <w:rPr>
-          <w:rFonts w:eastAsiaTheme="majorEastAsia"/>
-        </w:rPr>
-        <w:drawing>
-          <wp:inline distT="0" distB="0" distL="0" distR="0" wp14:anchorId="775A8310" wp14:editId="5B38CD84">
-            <wp:extent cx="4633170" cy="2565071"/>
-            <wp:effectExtent l="0" t="0" r="0" b="6985"/>
-            <wp:docPr id="16" name="Imagen 16"/>
-            <wp:cNvGraphicFramePr>
-              <a:graphicFrameLocks xmlns:a="http://schemas.openxmlformats.org/drawingml/2006/main" noChangeAspect="1"/>
-            </wp:cNvGraphicFramePr>
-            <a:graphic xmlns:a="http://schemas.openxmlformats.org/drawingml/2006/main">
-              <a:graphicData uri="http://schemas.openxmlformats.org/drawingml/2006/picture">
-                <pic:pic xmlns:pic="http://schemas.openxmlformats.org/drawingml/2006/picture">
-                  <pic:nvPicPr>
-                    <pic:cNvPr id="1" name=""/>
-                    <pic:cNvPicPr/>
-                  </pic:nvPicPr>
-                  <pic:blipFill>
-                    <a:blip r:embed="rId16"/>
-                    <a:stretch>
-                      <a:fillRect/>
-                    </a:stretch>
-                  </pic:blipFill>
-                  <pic:spPr>
-                    <a:xfrm>
-                      <a:off x="0" y="0"/>
-                      <a:ext cx="4656770" cy="2578137"/>
-                    </a:xfrm>
-                    <a:prstGeom prst="rect">
-                      <a:avLst/>
-                    </a:prstGeom>
-                  </pic:spPr>
-                </pic:pic>
-              </a:graphicData>
-            </a:graphic>
-          </wp:inline>
-        </w:drawing>
-      </w:r>
-    </w:p>
-    <w:p>
-      <w:pPr>
-        <w:pStyle w:val="Ttulo1"/>
-        <w:jc w:val="center"/>
-        <w:rPr>
-          <w:rFonts w:eastAsiaTheme="majorEastAsia"/>
-        </w:rPr>
-      </w:pPr>
-      <w:r>
-        <w:rPr>
-          <w:rFonts w:eastAsiaTheme="majorEastAsia"/>
-        </w:rPr>
-        <w:drawing>
-          <wp:inline distT="0" distB="0" distL="0" distR="0" wp14:anchorId="2C6DD27E" wp14:editId="2FBBE286">
-            <wp:extent cx="4655127" cy="2359693"/>
-            <wp:effectExtent l="0" t="0" r="0" b="2540"/>
-            <wp:docPr id="17" name="Imagen 17"/>
-            <wp:cNvGraphicFramePr>
-              <a:graphicFrameLocks xmlns:a="http://schemas.openxmlformats.org/drawingml/2006/main" noChangeAspect="1"/>
-            </wp:cNvGraphicFramePr>
-            <a:graphic xmlns:a="http://schemas.openxmlformats.org/drawingml/2006/main">
-              <a:graphicData uri="http://schemas.openxmlformats.org/drawingml/2006/picture">
-                <pic:pic xmlns:pic="http://schemas.openxmlformats.org/drawingml/2006/picture">
-                  <pic:nvPicPr>
-                    <pic:cNvPr id="1" name=""/>
-                    <pic:cNvPicPr/>
-                  </pic:nvPicPr>
-                  <pic:blipFill>
-                    <a:blip r:embed="rId17"/>
-                    <a:stretch>
-                      <a:fillRect/>
-                    </a:stretch>
-                  </pic:blipFill>
-                  <pic:spPr>
-                    <a:xfrm>
-                      <a:off x="0" y="0"/>
-                      <a:ext cx="4677120" cy="2370841"/>
-                    </a:xfrm>
-                    <a:prstGeom prst="rect">
-                      <a:avLst/>
-                    </a:prstGeom>
-                  </pic:spPr>
-                </pic:pic>
-              </a:graphicData>
-            </a:graphic>
-          </wp:inline>
-        </w:drawing>
-      </w:r>
-    </w:p>
-    <w:p>
-      <w:pPr>
-        <w:pStyle w:val="Ttulo1"/>
-        <w:jc w:val="center"/>
-        <w:rPr>
-          <w:rFonts w:eastAsiaTheme="majorEastAsia"/>
-        </w:rPr>
-      </w:pPr>
-      <w:r>
-        <w:rPr>
-          <w:rFonts w:eastAsiaTheme="majorEastAsia"/>
-        </w:rPr>
-        <w:lastRenderedPageBreak/>
-        <w:drawing>
-          <wp:inline distT="0" distB="0" distL="0" distR="0" wp14:anchorId="5EBB6DFE" wp14:editId="62096961">
-            <wp:extent cx="5899504" cy="2945080"/>
-            <wp:effectExtent l="0" t="0" r="6350" b="8255"/>
-            <wp:docPr id="18" name="Imagen 18"/>
-            <wp:cNvGraphicFramePr>
-              <a:graphicFrameLocks xmlns:a="http://schemas.openxmlformats.org/drawingml/2006/main" noChangeAspect="1"/>
-            </wp:cNvGraphicFramePr>
-            <a:graphic xmlns:a="http://schemas.openxmlformats.org/drawingml/2006/main">
-              <a:graphicData uri="http://schemas.openxmlformats.org/drawingml/2006/picture">
-                <pic:pic xmlns:pic="http://schemas.openxmlformats.org/drawingml/2006/picture">
-                  <pic:nvPicPr>
-                    <pic:cNvPr id="1" name=""/>
-                    <pic:cNvPicPr/>
-                  </pic:nvPicPr>
-                  <pic:blipFill>
-                    <a:blip r:embed="rId18"/>
-                    <a:stretch>
-                      <a:fillRect/>
-                    </a:stretch>
-                  </pic:blipFill>
-                  <pic:spPr>
-                    <a:xfrm>
-                      <a:off x="0" y="0"/>
-                      <a:ext cx="5926688" cy="2958651"/>
-                    </a:xfrm>
-                    <a:prstGeom prst="rect">
-                      <a:avLst/>
-                    </a:prstGeom>
-                  </pic:spPr>
-                </pic:pic>
-              </a:graphicData>
-            </a:graphic>
-          </wp:inline>
-        </w:drawing>
-      </w:r>
-    </w:p>
-    <w:p>
-      <w:pPr>
-        <w:pStyle w:val="Ttulo1"/>
-        <w:jc w:val="center"/>
-        <w:rPr>
-          <w:rFonts w:eastAsiaTheme="majorEastAsia"/>
-        </w:rPr>
-      </w:pPr>
-      <w:r>
-        <w:rPr>
-          <w:rFonts w:eastAsiaTheme="majorEastAsia"/>
-        </w:rPr>
-        <w:drawing>
-          <wp:inline distT="0" distB="0" distL="0" distR="0" wp14:anchorId="348786EC" wp14:editId="5EB8DA7C">
-            <wp:extent cx="5949537" cy="3085170"/>
-            <wp:effectExtent l="0" t="0" r="0" b="1270"/>
-            <wp:docPr id="19" name="Imagen 19"/>
-            <wp:cNvGraphicFramePr>
-              <a:graphicFrameLocks xmlns:a="http://schemas.openxmlformats.org/drawingml/2006/main" noChangeAspect="1"/>
-            </wp:cNvGraphicFramePr>
-            <a:graphic xmlns:a="http://schemas.openxmlformats.org/drawingml/2006/main">
-              <a:graphicData uri="http://schemas.openxmlformats.org/drawingml/2006/picture">
-                <pic:pic xmlns:pic="http://schemas.openxmlformats.org/drawingml/2006/picture">
-                  <pic:nvPicPr>
-                    <pic:cNvPr id="1" name=""/>
-                    <pic:cNvPicPr/>
-                  </pic:nvPicPr>
-                  <pic:blipFill>
-                    <a:blip r:embed="rId19"/>
-                    <a:stretch>
-                      <a:fillRect/>
-                    </a:stretch>
-                  </pic:blipFill>
-                  <pic:spPr>
-                    <a:xfrm>
-                      <a:off x="0" y="0"/>
-                      <a:ext cx="5983269" cy="3102662"/>
-                    </a:xfrm>
-                    <a:prstGeom prst="rect">
-                      <a:avLst/>
-                    </a:prstGeom>
-                  </pic:spPr>
-                </pic:pic>
-              </a:graphicData>
-            </a:graphic>
-          </wp:inline>
-        </w:drawing>
-      </w:r>
-    </w:p>
-    <w:p>
-      <w:pPr>
-        <w:pStyle w:val="Ttulo1"/>
-        <w:jc w:val="center"/>
-        <w:rPr>
-          <w:rFonts w:eastAsiaTheme="majorEastAsia"/>
-        </w:rPr>
-      </w:pPr>
-    </w:p>
-    <w:p>
-      <w:pPr>
-        <w:rPr>
-          <w:lang w:eastAsia="es-CO"/>
-        </w:rPr>
-      </w:pPr>
-      <w:r>
-        <w:rPr>
-          <w:lang w:eastAsia="es-CO"/>
-        </w:rPr>
-        <w:t>Lo que aprendimos en esta aula:</w:t>
-      </w:r>
-    </w:p>
-    <w:p>
-      <w:pPr>
-        <w:pStyle w:val="Prrafodelista"/>
-        <w:numPr>
-          <w:ilvl w:val="0"/>
-          <w:numId w:val="12"/>
-        </w:numPr>
-        <w:rPr>
-          <w:lang w:eastAsia="es-CO"/>
-        </w:rPr>
-      </w:pPr>
-      <w:r>
-        <w:rPr>
-          <w:lang w:eastAsia="es-CO"/>
-        </w:rPr>
-        <w:t>Qué es el Pulse</w:t>
-      </w:r>
-    </w:p>
-    <w:p>
-      <w:pPr>
-        <w:pStyle w:val="Prrafodelista"/>
-        <w:numPr>
-          <w:ilvl w:val="0"/>
-          <w:numId w:val="12"/>
-        </w:numPr>
-        <w:rPr>
-          <w:lang w:eastAsia="es-CO"/>
-        </w:rPr>
-      </w:pPr>
-      <w:r>
-        <w:rPr>
-          <w:lang w:eastAsia="es-CO"/>
-        </w:rPr>
-        <w:t>Cómo crear artículos para publicar en LinkedIn</w:t>
-      </w:r>
-    </w:p>
-    <w:p>
-      <w:pPr>
-        <w:pStyle w:val="Prrafodelista"/>
-        <w:numPr>
-          <w:ilvl w:val="0"/>
-          <w:numId w:val="12"/>
-        </w:numPr>
-        <w:rPr>
-          <w:lang w:eastAsia="es-CO"/>
-        </w:rPr>
-      </w:pPr>
-      <w:r>
-        <w:rPr>
-          <w:lang w:eastAsia="es-CO"/>
-        </w:rPr>
-        <w:t>Cómo tener nuestro calendario editorial</w:t>
-      </w:r>
-    </w:p>
-    <w:p>
-      <w:pPr>
-        <w:pStyle w:val="Prrafodelista"/>
-        <w:numPr>
-          <w:ilvl w:val="0"/>
-          <w:numId w:val="12"/>
-        </w:numPr>
-        <w:rPr>
-          <w:lang w:eastAsia="es-CO"/>
-        </w:rPr>
-      </w:pPr>
-      <w:r>
-        <w:rPr>
-          <w:lang w:eastAsia="es-CO"/>
-        </w:rPr>
-        <w:t>Qué es el SSI</w:t>
-      </w:r>
-    </w:p>
-    <w:p>
-      <w:pPr>
-        <w:pStyle w:val="Prrafodelista"/>
-        <w:numPr>
-          <w:ilvl w:val="0"/>
-          <w:numId w:val="12"/>
-        </w:numPr>
-        <w:rPr>
-          <w:lang w:eastAsia="es-CO"/>
-        </w:rPr>
-      </w:pPr>
-      <w:r>
-        <w:rPr>
-          <w:lang w:eastAsia="es-CO"/>
-        </w:rPr>
-        <w:t>Cómo medir tu relevancia dentro de LinkedIn</w:t>
-      </w:r>
-    </w:p>
-    <w:p>
-      <w:pPr>
-        <w:pStyle w:val="Ttulo1"/>
-        <w:rPr>
-          <w:rFonts w:eastAsiaTheme="majorEastAsia"/>
-        </w:rPr>
-      </w:pPr>
-      <w:r>
-        <w:rPr>
-          <w:rFonts w:eastAsiaTheme="majorEastAsia"/>
-        </w:rPr>
-        <w:lastRenderedPageBreak/>
-        <w:t>Clase 5: Contenido de calidad</w:t>
-      </w:r>
-    </w:p>
-    <w:p>
-      <w:pPr>
-        <w:pStyle w:val="Ttulo1"/>
-        <w:rPr>
-          <w:rFonts w:eastAsiaTheme="majorEastAsia"/>
-        </w:rPr>
-      </w:pPr>
-      <w:r>
-        <w:rPr>
-          <w:rFonts w:eastAsiaTheme="majorEastAsia"/>
-        </w:rPr>
-        <w:t>Técnicas para crear publicaciones para destacar:</w:t>
-      </w:r>
-    </w:p>
-    <w:p>
-      <w:pPr>
-        <w:pStyle w:val="Ttulo1"/>
-        <w:jc w:val="center"/>
-        <w:rPr>
-          <w:rFonts w:eastAsiaTheme="majorEastAsia"/>
-        </w:rPr>
-      </w:pPr>
-      <w:r>
-        <w:rPr>
-          <w:rFonts w:eastAsiaTheme="majorEastAsia"/>
-        </w:rPr>
-        <w:drawing>
-          <wp:inline distT="0" distB="0" distL="0" distR="0" wp14:anchorId="6B879D11" wp14:editId="6836DD2D">
-            <wp:extent cx="5612130" cy="2239645"/>
-            <wp:effectExtent l="0" t="0" r="7620" b="8255"/>
-            <wp:docPr id="20" name="Imagen 20"/>
-            <wp:cNvGraphicFramePr>
-              <a:graphicFrameLocks xmlns:a="http://schemas.openxmlformats.org/drawingml/2006/main" noChangeAspect="1"/>
-            </wp:cNvGraphicFramePr>
-            <a:graphic xmlns:a="http://schemas.openxmlformats.org/drawingml/2006/main">
-              <a:graphicData uri="http://schemas.openxmlformats.org/drawingml/2006/picture">
-                <pic:pic xmlns:pic="http://schemas.openxmlformats.org/drawingml/2006/picture">
-                  <pic:nvPicPr>
-                    <pic:cNvPr id="1" name=""/>
-                    <pic:cNvPicPr/>
-                  </pic:nvPicPr>
-                  <pic:blipFill>
-                    <a:blip r:embed="rId20"/>
-                    <a:stretch>
-                      <a:fillRect/>
-                    </a:stretch>
-                  </pic:blipFill>
-                  <pic:spPr>
-                    <a:xfrm>
-                      <a:off x="0" y="0"/>
-                      <a:ext cx="5612130" cy="2239645"/>
-                    </a:xfrm>
-                    <a:prstGeom prst="rect">
-                      <a:avLst/>
-                    </a:prstGeom>
-                  </pic:spPr>
-                </pic:pic>
-              </a:graphicData>
-            </a:graphic>
-          </wp:inline>
-        </w:drawing>
-      </w:r>
-    </w:p>
-    <w:p>
-      <w:pPr>
-        <w:pStyle w:val="Ttulo1"/>
-        <w:jc w:val="center"/>
-        <w:rPr>
-          <w:rFonts w:eastAsiaTheme="majorEastAsia"/>
-        </w:rPr>
-      </w:pPr>
-      <w:r>
-        <w:rPr>
-          <w:rFonts w:eastAsiaTheme="majorEastAsia"/>
-        </w:rPr>
-        <w:drawing>
-          <wp:inline distT="0" distB="0" distL="0" distR="0" wp14:anchorId="0501B1FC" wp14:editId="25EFA02E">
-            <wp:extent cx="5612130" cy="2120265"/>
-            <wp:effectExtent l="0" t="0" r="7620" b="0"/>
-            <wp:docPr id="21" name="Imagen 21"/>
-            <wp:cNvGraphicFramePr>
-              <a:graphicFrameLocks xmlns:a="http://schemas.openxmlformats.org/drawingml/2006/main" noChangeAspect="1"/>
-            </wp:cNvGraphicFramePr>
-            <a:graphic xmlns:a="http://schemas.openxmlformats.org/drawingml/2006/main">
-              <a:graphicData uri="http://schemas.openxmlformats.org/drawingml/2006/picture">
-                <pic:pic xmlns:pic="http://schemas.openxmlformats.org/drawingml/2006/picture">
-                  <pic:nvPicPr>
-                    <pic:cNvPr id="1" name=""/>
-                    <pic:cNvPicPr/>
-                  </pic:nvPicPr>
-                  <pic:blipFill>
-                    <a:blip r:embed="rId21"/>
-                    <a:stretch>
-                      <a:fillRect/>
-                    </a:stretch>
-                  </pic:blipFill>
-                  <pic:spPr>
-                    <a:xfrm>
-                      <a:off x="0" y="0"/>
-                      <a:ext cx="5612130" cy="2120265"/>
-                    </a:xfrm>
-                    <a:prstGeom prst="rect">
-                      <a:avLst/>
-                    </a:prstGeom>
-                  </pic:spPr>
-                </pic:pic>
-              </a:graphicData>
-            </a:graphic>
-          </wp:inline>
-        </w:drawing>
-      </w:r>
-    </w:p>
-    <w:p>
-      <w:pPr>
-        <w:pStyle w:val="Ttulo1"/>
-        <w:jc w:val="center"/>
-        <w:rPr>
-          <w:rFonts w:eastAsiaTheme="majorEastAsia"/>
-        </w:rPr>
-      </w:pPr>
-      <w:r>
-        <w:rPr>
-          <w:rFonts w:eastAsiaTheme="majorEastAsia"/>
-        </w:rPr>
-        <w:drawing>
-          <wp:inline distT="0" distB="0" distL="0" distR="0" wp14:anchorId="3AFA1823" wp14:editId="22F1BD95">
-            <wp:extent cx="5612130" cy="476885"/>
-            <wp:effectExtent l="0" t="0" r="7620" b="0"/>
-            <wp:docPr id="22" name="Imagen 22"/>
-            <wp:cNvGraphicFramePr>
-              <a:graphicFrameLocks xmlns:a="http://schemas.openxmlformats.org/drawingml/2006/main" noChangeAspect="1"/>
-            </wp:cNvGraphicFramePr>
-            <a:graphic xmlns:a="http://schemas.openxmlformats.org/drawingml/2006/main">
-              <a:graphicData uri="http://schemas.openxmlformats.org/drawingml/2006/picture">
-                <pic:pic xmlns:pic="http://schemas.openxmlformats.org/drawingml/2006/picture">
-                  <pic:nvPicPr>
-                    <pic:cNvPr id="1" name=""/>
-                    <pic:cNvPicPr/>
-                  </pic:nvPicPr>
-                  <pic:blipFill>
-                    <a:blip r:embed="rId22"/>
-                    <a:stretch>
-                      <a:fillRect/>
-                    </a:stretch>
-                  </pic:blipFill>
-                  <pic:spPr>
-                    <a:xfrm>
-                      <a:off x="0" y="0"/>
-                      <a:ext cx="5612130" cy="476885"/>
-                    </a:xfrm>
-                    <a:prstGeom prst="rect">
-                      <a:avLst/>
-                    </a:prstGeom>
-                  </pic:spPr>
-                </pic:pic>
-              </a:graphicData>
-            </a:graphic>
-          </wp:inline>
-        </w:drawing>
-      </w:r>
-    </w:p>
-    <w:p>
-      <w:pPr>
-        <w:pStyle w:val="Ttulo1"/>
-        <w:jc w:val="center"/>
-        <w:rPr>
-          <w:rFonts w:eastAsiaTheme="majorEastAsia"/>
-        </w:rPr>
-      </w:pPr>
-      <w:r>
-        <w:rPr>
-          <w:rFonts w:eastAsiaTheme="majorEastAsia"/>
-        </w:rPr>
-        <w:lastRenderedPageBreak/>
-        <w:drawing>
-          <wp:inline distT="0" distB="0" distL="0" distR="0" wp14:anchorId="4156EC6E" wp14:editId="05277245">
-            <wp:extent cx="5546629" cy="3016819"/>
-            <wp:effectExtent l="0" t="0" r="0" b="0"/>
-            <wp:docPr id="23" name="Imagen 23"/>
-            <wp:cNvGraphicFramePr>
-              <a:graphicFrameLocks xmlns:a="http://schemas.openxmlformats.org/drawingml/2006/main" noChangeAspect="1"/>
-            </wp:cNvGraphicFramePr>
-            <a:graphic xmlns:a="http://schemas.openxmlformats.org/drawingml/2006/main">
-              <a:graphicData uri="http://schemas.openxmlformats.org/drawingml/2006/picture">
-                <pic:pic xmlns:pic="http://schemas.openxmlformats.org/drawingml/2006/picture">
-                  <pic:nvPicPr>
-                    <pic:cNvPr id="1" name=""/>
-                    <pic:cNvPicPr/>
-                  </pic:nvPicPr>
-                  <pic:blipFill>
-                    <a:blip r:embed="rId23"/>
-                    <a:stretch>
-                      <a:fillRect/>
-                    </a:stretch>
-                  </pic:blipFill>
-                  <pic:spPr>
-                    <a:xfrm>
-                      <a:off x="0" y="0"/>
-                      <a:ext cx="5577834" cy="3033791"/>
-                    </a:xfrm>
-                    <a:prstGeom prst="rect">
-                      <a:avLst/>
-                    </a:prstGeom>
-                  </pic:spPr>
-                </pic:pic>
-              </a:graphicData>
-            </a:graphic>
-          </wp:inline>
-        </w:drawing>
-      </w:r>
-    </w:p>
-    <w:p>
-      <w:pPr>
-        <w:rPr>
-          <w:lang w:eastAsia="es-CO"/>
-        </w:rPr>
-      </w:pPr>
-      <w:r>
-        <w:rPr>
-          <w:lang w:eastAsia="es-CO"/>
-        </w:rPr>
-        <w:t>Lo que aprendimos en esta aula:</w:t>
-      </w:r>
-    </w:p>
-    <w:p>
-      <w:pPr>
-        <w:pStyle w:val="Prrafodelista"/>
-        <w:numPr>
-          <w:ilvl w:val="0"/>
-          <w:numId w:val="14"/>
-        </w:numPr>
-        <w:rPr>
-          <w:lang w:eastAsia="es-CO"/>
-        </w:rPr>
-      </w:pPr>
-      <w:r>
-        <w:rPr>
-          <w:lang w:eastAsia="es-CO"/>
-        </w:rPr>
-        <w:t>Como atraer visualizaciones a nuestras publicaciones</w:t>
-      </w:r>
-    </w:p>
-    <w:p>
-      <w:pPr>
-        <w:pStyle w:val="Prrafodelista"/>
-        <w:numPr>
-          <w:ilvl w:val="0"/>
-          <w:numId w:val="14"/>
-        </w:numPr>
-        <w:rPr>
-          <w:lang w:eastAsia="es-CO"/>
-        </w:rPr>
-      </w:pPr>
-      <w:proofErr w:type="spellStart"/>
-      <w:r>
-        <w:rPr>
-          <w:lang w:eastAsia="es-CO"/>
-        </w:rPr>
-        <w:t>Tips</w:t>
-      </w:r>
-      <w:proofErr w:type="spellEnd"/>
-      <w:r>
-        <w:rPr>
-          <w:lang w:eastAsia="es-CO"/>
-        </w:rPr>
-        <w:t xml:space="preserve"> para dejar nuestros posts más atractivos</w:t>
-      </w:r>
-    </w:p>
-    <w:p>
-      <w:pPr>
-        <w:pStyle w:val="Prrafodelista"/>
-        <w:numPr>
-          <w:ilvl w:val="0"/>
-          <w:numId w:val="14"/>
-        </w:numPr>
-        <w:rPr>
-          <w:lang w:eastAsia="es-CO"/>
-        </w:rPr>
-      </w:pPr>
-      <w:r>
-        <w:rPr>
-          <w:lang w:eastAsia="es-CO"/>
-        </w:rPr>
-        <w:t>El contenido siempre será nuestro aliado en LinkedIn</w:t>
-      </w:r>
-    </w:p>
-    <w:p>
-      <w:pPr>
-        <w:pStyle w:val="Ttulo1"/>
-        <w:jc w:val="center"/>
-        <w:rPr>
-          <w:rFonts w:eastAsiaTheme="majorEastAsia"/>
-        </w:rPr>
-      </w:pPr>
-    </w:p>
-    <w:p>
-      <w:pPr>
-        <w:pStyle w:val="Ttulo1"/>
-        <w:rPr>
-          <w:rFonts w:eastAsiaTheme="majorEastAsia"/>
-        </w:rPr>
-      </w:pPr>
-    </w:p>
-    <w:p/>
-    <w:p/>
     <w:sectPr>
       <w:pgSz w:w="12240" w:h="15840"/>
       <w:pgMar w:top="1417" w:right="1701" w:bottom="1417" w:left="1701" w:header="708" w:footer="708" w:gutter="0"/>
@@ -2219,7 +445,7 @@
 </file>
 
 <file path=word/numbering.xml><?xml version="1.0" encoding="utf-8"?>
-<w:numbering xmlns:wpc="http://schemas.microsoft.com/office/word/2010/wordprocessingCanvas" xmlns:cx="http://schemas.microsoft.com/office/drawing/2014/chartex" xmlns:cx1="http://schemas.microsoft.com/office/drawing/2015/9/8/chartex" xmlns:cx2="http://schemas.microsoft.com/office/drawing/2015/10/21/chartex" xmlns:cx3="http://schemas.microsoft.com/office/drawing/2016/5/9/chartex" xmlns:cx4="http://schemas.microsoft.com/office/drawing/2016/5/10/chartex" xmlns:cx5="http://schemas.microsoft.com/office/drawing/2016/5/11/chartex" xmlns:cx6="http://schemas.microsoft.com/office/drawing/2016/5/12/chartex" xmlns:cx7="http://schemas.microsoft.com/office/drawing/2016/5/13/chartex" xmlns:cx8="http://schemas.microsoft.com/office/drawing/2016/5/14/chartex" xmlns:mc="http://schemas.openxmlformats.org/markup-compatibility/2006" xmlns:aink="http://schemas.microsoft.com/office/drawing/2016/ink" xmlns:am3d="http://schemas.microsoft.com/office/drawing/2017/model3d" xmlns:o="urn:schemas-microsoft-com:office:office" xmlns:oel="http://schemas.microsoft.com/office/2019/extlst" xmlns:r="http://schemas.openxmlformats.org/officeDocument/2006/relationships" xmlns:m="http://schemas.openxmlformats.org/officeDocument/2006/math" xmlns:v="urn:schemas-microsoft-com:vml" xmlns:wp14="http://schemas.microsoft.com/office/word/2010/wordprocessingDrawing" xmlns:wp="http://schemas.openxmlformats.org/drawingml/2006/wordprocessingDrawing" xmlns:w10="urn:schemas-microsoft-com:office:word" xmlns:w="http://schemas.openxmlformats.org/wordprocessingml/2006/main" xmlns:w14="http://schemas.microsoft.com/office/word/2010/wordml" xmlns:w15="http://schemas.microsoft.com/office/word/2012/wordml" xmlns:w16cex="http://schemas.microsoft.com/office/word/2018/wordml/cex" xmlns:w16cid="http://schemas.microsoft.com/office/word/2016/wordml/cid" xmlns:w16="http://schemas.microsoft.com/office/word/2018/wordml" xmlns:w16sdtdh="http://schemas.microsoft.com/office/word/2020/wordml/sdtdatahash" xmlns:w16se="http://schemas.microsoft.com/office/word/2015/wordml/symex" xmlns:wpg="http://schemas.microsoft.com/office/word/2010/wordprocessingGroup" xmlns:wpi="http://schemas.microsoft.com/office/word/2010/wordprocessingInk" xmlns:wne="http://schemas.microsoft.com/office/word/2006/wordml" xmlns:wps="http://schemas.microsoft.com/office/word/2010/wordprocessingShape" mc:Ignorable="w14 w15 w16se w16cid w16 w16cex w16sdtdh wp14">
+<w:numbering xmlns:wpc="http://schemas.microsoft.com/office/word/2010/wordprocessingCanvas" xmlns:cx="http://schemas.microsoft.com/office/drawing/2014/chartex" xmlns:cx1="http://schemas.microsoft.com/office/drawing/2015/9/8/chartex" xmlns:cx2="http://schemas.microsoft.com/office/drawing/2015/10/21/chartex" xmlns:cx3="http://schemas.microsoft.com/office/drawing/2016/5/9/chartex" xmlns:cx4="http://schemas.microsoft.com/office/drawing/2016/5/10/chartex" xmlns:cx5="http://schemas.microsoft.com/office/drawing/2016/5/11/chartex" xmlns:cx6="http://schemas.microsoft.com/office/drawing/2016/5/12/chartex" xmlns:cx7="http://schemas.microsoft.com/office/drawing/2016/5/13/chartex" xmlns:cx8="http://schemas.microsoft.com/office/drawing/2016/5/14/chartex" xmlns:mc="http://schemas.openxmlformats.org/markup-compatibility/2006" xmlns:aink="http://schemas.microsoft.com/office/drawing/2016/ink" xmlns:am3d="http://schemas.microsoft.com/office/drawing/2017/model3d" xmlns:o="urn:schemas-microsoft-com:office:office" xmlns:oel="http://schemas.microsoft.com/office/2019/extlst" xmlns:r="http://schemas.openxmlformats.org/officeDocument/2006/relationships" xmlns:m="http://schemas.openxmlformats.org/officeDocument/2006/math" xmlns:v="urn:schemas-microsoft-com:vml" xmlns:wp14="http://schemas.microsoft.com/office/word/2010/wordprocessingDrawing" xmlns:wp="http://schemas.openxmlformats.org/drawingml/2006/wordprocessingDrawing" xmlns:w10="urn:schemas-microsoft-com:office:word" xmlns:w="http://schemas.openxmlformats.org/wordprocessingml/2006/main" xmlns:w14="http://schemas.microsoft.com/office/word/2010/wordml" xmlns:w15="http://schemas.microsoft.com/office/word/2012/wordml" xmlns:w16cex="http://schemas.microsoft.com/office/word/2018/wordml/cex" xmlns:w16cid="http://schemas.microsoft.com/office/word/2016/wordml/cid" xmlns:w16="http://schemas.microsoft.com/office/word/2018/wordml" xmlns:w16du="http://schemas.microsoft.com/office/word/2023/wordml/word16du" xmlns:w16sdtdh="http://schemas.microsoft.com/office/word/2020/wordml/sdtdatahash" xmlns:w16se="http://schemas.microsoft.com/office/word/2015/wordml/symex" xmlns:wpg="http://schemas.microsoft.com/office/word/2010/wordprocessingGroup" xmlns:wpi="http://schemas.microsoft.com/office/word/2010/wordprocessingInk" xmlns:wne="http://schemas.microsoft.com/office/word/2006/wordml" xmlns:wps="http://schemas.microsoft.com/office/word/2010/wordprocessingShape" mc:Ignorable="w14 w15 w16se w16cid w16 w16cex w16sdtdh wp14">
   <w:abstractNum w:abstractNumId="0" w15:restartNumberingAfterBreak="0">
     <w:nsid w:val="0AB564A5"/>
     <w:multiLevelType w:val="hybridMultilevel"/>
@@ -4499,6 +2725,10 @@
   <w:style w:type="paragraph" w:default="1" w:styleId="Normal">
     <w:name w:val="Normal"/>
     <w:qFormat/>
+    <w:rsid w:val="00F510D6"/>
+    <w:rPr>
+      <w:sz w:val="36"/>
+    </w:rPr>
   </w:style>
   <w:style w:type="paragraph" w:styleId="Ttulo1">
     <w:name w:val="heading 1"/>
@@ -4547,6 +2777,7 @@
   <w:style w:type="character" w:default="1" w:styleId="Fuentedeprrafopredeter">
     <w:name w:val="Default Paragraph Font"/>
     <w:uiPriority w:val="1"/>
+    <w:semiHidden/>
     <w:unhideWhenUsed/>
   </w:style>
   <w:style w:type="table" w:default="1" w:styleId="Tablanormal">

</xml_diff>

<commit_message>
Curso Completado de HTML5 y CSS3 parte 3: Trabajando con formularios y tablas
</commit_message>
<xml_diff>
--- a/PRIMERA ETAPA/Principiante en Programación G5 - ONE/Crea tus primeras páginas web/3. Curso de HTML5 y CSS3 parte 3 Trabajando con formularios y tablas/Notas.docx
+++ b/PRIMERA ETAPA/Principiante en Programación G5 - ONE/Crea tus primeras páginas web/3. Curso de HTML5 y CSS3 parte 3 Trabajando con formularios y tablas/Notas.docx
@@ -56,6 +56,58 @@
     <w:p>
       <w:pPr>
         <w:pStyle w:val="Ttulo1"/>
+        <w:jc w:val="center"/>
+        <w:rPr>
+          <w:rFonts w:eastAsiaTheme="majorEastAsia"/>
+        </w:rPr>
+      </w:pPr>
+      <w:r>
+        <w:rPr>
+          <w:rFonts w:eastAsiaTheme="majorEastAsia"/>
+        </w:rPr>
+        <w:drawing>
+          <wp:inline distT="0" distB="0" distL="0" distR="0" wp14:anchorId="6C23B574" wp14:editId="718CB087">
+            <wp:extent cx="4120738" cy="3015175"/>
+            <wp:effectExtent l="0" t="0" r="0" b="0"/>
+            <wp:docPr id="1" name="Imagen 1"/>
+            <wp:cNvGraphicFramePr>
+              <a:graphicFrameLocks xmlns:a="http://schemas.openxmlformats.org/drawingml/2006/main" noChangeAspect="1"/>
+            </wp:cNvGraphicFramePr>
+            <a:graphic xmlns:a="http://schemas.openxmlformats.org/drawingml/2006/main">
+              <a:graphicData uri="http://schemas.openxmlformats.org/drawingml/2006/picture">
+                <pic:pic xmlns:pic="http://schemas.openxmlformats.org/drawingml/2006/picture">
+                  <pic:nvPicPr>
+                    <pic:cNvPr id="1" name=""/>
+                    <pic:cNvPicPr/>
+                  </pic:nvPicPr>
+                  <pic:blipFill>
+                    <a:blip r:embed="rId5"/>
+                    <a:stretch>
+                      <a:fillRect/>
+                    </a:stretch>
+                  </pic:blipFill>
+                  <pic:spPr>
+                    <a:xfrm>
+                      <a:off x="0" y="0"/>
+                      <a:ext cx="4151632" cy="3037780"/>
+                    </a:xfrm>
+                    <a:prstGeom prst="rect">
+                      <a:avLst/>
+                    </a:prstGeom>
+                  </pic:spPr>
+                </pic:pic>
+              </a:graphicData>
+            </a:graphic>
+          </wp:inline>
+        </w:drawing>
+      </w:r>
+    </w:p>
+    <w:p>
+      <w:pPr>
+        <w:pStyle w:val="Ttulo1"/>
+        <w:rPr>
+          <w:rFonts w:eastAsiaTheme="majorEastAsia"/>
+        </w:rPr>
       </w:pPr>
       <w:r>
         <w:rPr>
@@ -65,6 +117,66 @@
       </w:r>
     </w:p>
     <w:p>
+      <w:r>
+        <w:t>Lo que aprendimos en esta aula:</w:t>
+      </w:r>
+    </w:p>
+    <w:p>
+      <w:pPr>
+        <w:numPr>
+          <w:ilvl w:val="0"/>
+          <w:numId w:val="15"/>
+        </w:numPr>
+      </w:pPr>
+      <w:r>
+        <w:t>Una revisión del contenido aprendido en el entrenamiento anterior.</w:t>
+      </w:r>
+    </w:p>
+    <w:p>
+      <w:pPr>
+        <w:numPr>
+          <w:ilvl w:val="0"/>
+          <w:numId w:val="15"/>
+        </w:numPr>
+      </w:pPr>
+      <w:r>
+        <w:t>Una introducción al proyecto del entrenamiento.</w:t>
+      </w:r>
+    </w:p>
+    <w:p>
+      <w:pPr>
+        <w:numPr>
+          <w:ilvl w:val="0"/>
+          <w:numId w:val="15"/>
+        </w:numPr>
+      </w:pPr>
+      <w:r>
+        <w:t>La creación de la página de contacto.</w:t>
+      </w:r>
+    </w:p>
+    <w:p>
+      <w:pPr>
+        <w:numPr>
+          <w:ilvl w:val="0"/>
+          <w:numId w:val="15"/>
+        </w:numPr>
+      </w:pPr>
+      <w:r>
+        <w:t>Un poco sobre los </w:t>
+      </w:r>
+      <w:r>
+        <w:rPr>
+          <w:b/>
+          <w:bCs/>
+        </w:rPr>
+        <w:t>formularios</w:t>
+      </w:r>
+      <w:r>
+        <w:t>.</w:t>
+      </w:r>
+    </w:p>
+    <w:p/>
+    <w:p>
       <w:pPr>
         <w:pStyle w:val="Ttulo1"/>
         <w:rPr>
@@ -101,6 +213,104 @@
     <w:p>
       <w:pPr>
         <w:pStyle w:val="Ttulo1"/>
+        <w:jc w:val="center"/>
+        <w:rPr>
+          <w:rFonts w:eastAsiaTheme="majorEastAsia"/>
+        </w:rPr>
+      </w:pPr>
+      <w:r>
+        <w:rPr>
+          <w:rFonts w:eastAsiaTheme="majorEastAsia"/>
+        </w:rPr>
+        <w:drawing>
+          <wp:inline distT="0" distB="0" distL="0" distR="0" wp14:anchorId="40E689C5" wp14:editId="6740277A">
+            <wp:extent cx="3238952" cy="1486107"/>
+            <wp:effectExtent l="0" t="0" r="0" b="0"/>
+            <wp:docPr id="2" name="Imagen 2"/>
+            <wp:cNvGraphicFramePr>
+              <a:graphicFrameLocks xmlns:a="http://schemas.openxmlformats.org/drawingml/2006/main" noChangeAspect="1"/>
+            </wp:cNvGraphicFramePr>
+            <a:graphic xmlns:a="http://schemas.openxmlformats.org/drawingml/2006/main">
+              <a:graphicData uri="http://schemas.openxmlformats.org/drawingml/2006/picture">
+                <pic:pic xmlns:pic="http://schemas.openxmlformats.org/drawingml/2006/picture">
+                  <pic:nvPicPr>
+                    <pic:cNvPr id="1" name=""/>
+                    <pic:cNvPicPr/>
+                  </pic:nvPicPr>
+                  <pic:blipFill>
+                    <a:blip r:embed="rId6"/>
+                    <a:stretch>
+                      <a:fillRect/>
+                    </a:stretch>
+                  </pic:blipFill>
+                  <pic:spPr>
+                    <a:xfrm>
+                      <a:off x="0" y="0"/>
+                      <a:ext cx="3238952" cy="1486107"/>
+                    </a:xfrm>
+                    <a:prstGeom prst="rect">
+                      <a:avLst/>
+                    </a:prstGeom>
+                  </pic:spPr>
+                </pic:pic>
+              </a:graphicData>
+            </a:graphic>
+          </wp:inline>
+        </w:drawing>
+      </w:r>
+    </w:p>
+    <w:p>
+      <w:pPr>
+        <w:pStyle w:val="Ttulo1"/>
+        <w:jc w:val="center"/>
+        <w:rPr>
+          <w:rFonts w:eastAsiaTheme="majorEastAsia"/>
+        </w:rPr>
+      </w:pPr>
+      <w:r>
+        <w:rPr>
+          <w:rFonts w:eastAsiaTheme="majorEastAsia"/>
+        </w:rPr>
+        <w:drawing>
+          <wp:inline distT="0" distB="0" distL="0" distR="0" wp14:anchorId="40C45317" wp14:editId="4477700A">
+            <wp:extent cx="5612130" cy="388620"/>
+            <wp:effectExtent l="0" t="0" r="7620" b="0"/>
+            <wp:docPr id="3" name="Imagen 3"/>
+            <wp:cNvGraphicFramePr>
+              <a:graphicFrameLocks xmlns:a="http://schemas.openxmlformats.org/drawingml/2006/main" noChangeAspect="1"/>
+            </wp:cNvGraphicFramePr>
+            <a:graphic xmlns:a="http://schemas.openxmlformats.org/drawingml/2006/main">
+              <a:graphicData uri="http://schemas.openxmlformats.org/drawingml/2006/picture">
+                <pic:pic xmlns:pic="http://schemas.openxmlformats.org/drawingml/2006/picture">
+                  <pic:nvPicPr>
+                    <pic:cNvPr id="1" name=""/>
+                    <pic:cNvPicPr/>
+                  </pic:nvPicPr>
+                  <pic:blipFill>
+                    <a:blip r:embed="rId7"/>
+                    <a:stretch>
+                      <a:fillRect/>
+                    </a:stretch>
+                  </pic:blipFill>
+                  <pic:spPr>
+                    <a:xfrm>
+                      <a:off x="0" y="0"/>
+                      <a:ext cx="5612130" cy="388620"/>
+                    </a:xfrm>
+                    <a:prstGeom prst="rect">
+                      <a:avLst/>
+                    </a:prstGeom>
+                  </pic:spPr>
+                </pic:pic>
+              </a:graphicData>
+            </a:graphic>
+          </wp:inline>
+        </w:drawing>
+      </w:r>
+    </w:p>
+    <w:p>
+      <w:pPr>
+        <w:pStyle w:val="Ttulo1"/>
         <w:rPr>
           <w:rFonts w:eastAsiaTheme="majorEastAsia"/>
         </w:rPr>
@@ -115,15 +325,338 @@
     <w:p>
       <w:pPr>
         <w:pStyle w:val="Ttulo1"/>
-      </w:pPr>
-      <w:r>
-        <w:rPr>
-          <w:rFonts w:eastAsiaTheme="majorEastAsia"/>
-        </w:rPr>
+        <w:jc w:val="center"/>
+        <w:rPr>
+          <w:rFonts w:eastAsiaTheme="majorEastAsia"/>
+        </w:rPr>
+      </w:pPr>
+      <w:r>
+        <w:rPr>
+          <w:noProof/>
+        </w:rPr>
+        <w:drawing>
+          <wp:inline distT="0" distB="0" distL="0" distR="0" wp14:anchorId="3064EABB" wp14:editId="62AF8A63">
+            <wp:extent cx="902525" cy="1490912"/>
+            <wp:effectExtent l="0" t="0" r="0" b="0"/>
+            <wp:docPr id="4" name="Imagen 4"/>
+            <wp:cNvGraphicFramePr>
+              <a:graphicFrameLocks xmlns:a="http://schemas.openxmlformats.org/drawingml/2006/main" noChangeAspect="1"/>
+            </wp:cNvGraphicFramePr>
+            <a:graphic xmlns:a="http://schemas.openxmlformats.org/drawingml/2006/main">
+              <a:graphicData uri="http://schemas.openxmlformats.org/drawingml/2006/picture">
+                <pic:pic xmlns:pic="http://schemas.openxmlformats.org/drawingml/2006/picture">
+                  <pic:nvPicPr>
+                    <pic:cNvPr id="1" name=""/>
+                    <pic:cNvPicPr/>
+                  </pic:nvPicPr>
+                  <pic:blipFill>
+                    <a:blip r:embed="rId8"/>
+                    <a:stretch>
+                      <a:fillRect/>
+                    </a:stretch>
+                  </pic:blipFill>
+                  <pic:spPr>
+                    <a:xfrm>
+                      <a:off x="0" y="0"/>
+                      <a:ext cx="904970" cy="1494952"/>
+                    </a:xfrm>
+                    <a:prstGeom prst="rect">
+                      <a:avLst/>
+                    </a:prstGeom>
+                  </pic:spPr>
+                </pic:pic>
+              </a:graphicData>
+            </a:graphic>
+          </wp:inline>
+        </w:drawing>
+      </w:r>
+    </w:p>
+    <w:p>
+      <w:pPr>
+        <w:pStyle w:val="Ttulo1"/>
+        <w:jc w:val="center"/>
+        <w:rPr>
+          <w:rFonts w:eastAsiaTheme="majorEastAsia"/>
+        </w:rPr>
+      </w:pPr>
+      <w:r>
+        <w:rPr>
+          <w:noProof/>
+        </w:rPr>
+        <w:drawing>
+          <wp:inline distT="0" distB="0" distL="0" distR="0" wp14:anchorId="4BC0F343" wp14:editId="74BB4C2F">
+            <wp:extent cx="3158836" cy="2218776"/>
+            <wp:effectExtent l="0" t="0" r="3810" b="0"/>
+            <wp:docPr id="5" name="Imagen 5"/>
+            <wp:cNvGraphicFramePr>
+              <a:graphicFrameLocks xmlns:a="http://schemas.openxmlformats.org/drawingml/2006/main" noChangeAspect="1"/>
+            </wp:cNvGraphicFramePr>
+            <a:graphic xmlns:a="http://schemas.openxmlformats.org/drawingml/2006/main">
+              <a:graphicData uri="http://schemas.openxmlformats.org/drawingml/2006/picture">
+                <pic:pic xmlns:pic="http://schemas.openxmlformats.org/drawingml/2006/picture">
+                  <pic:nvPicPr>
+                    <pic:cNvPr id="1" name=""/>
+                    <pic:cNvPicPr/>
+                  </pic:nvPicPr>
+                  <pic:blipFill>
+                    <a:blip r:embed="rId9"/>
+                    <a:stretch>
+                      <a:fillRect/>
+                    </a:stretch>
+                  </pic:blipFill>
+                  <pic:spPr>
+                    <a:xfrm>
+                      <a:off x="0" y="0"/>
+                      <a:ext cx="3161578" cy="2220702"/>
+                    </a:xfrm>
+                    <a:prstGeom prst="rect">
+                      <a:avLst/>
+                    </a:prstGeom>
+                  </pic:spPr>
+                </pic:pic>
+              </a:graphicData>
+            </a:graphic>
+          </wp:inline>
+        </w:drawing>
+      </w:r>
+    </w:p>
+    <w:p>
+      <w:pPr>
+        <w:pStyle w:val="Ttulo1"/>
+        <w:rPr>
+          <w:rFonts w:eastAsiaTheme="majorEastAsia"/>
+        </w:rPr>
+      </w:pPr>
+      <w:r>
+        <w:rPr>
+          <w:rFonts w:eastAsiaTheme="majorEastAsia"/>
+        </w:rPr>
+        <w:lastRenderedPageBreak/>
         <w:t>Lo que aprendimos:</w:t>
       </w:r>
     </w:p>
     <w:p>
+      <w:r>
+        <w:t>Lo que aprendimos en esta aula:</w:t>
+      </w:r>
+    </w:p>
+    <w:p>
+      <w:pPr>
+        <w:numPr>
+          <w:ilvl w:val="0"/>
+          <w:numId w:val="16"/>
+        </w:numPr>
+      </w:pPr>
+      <w:r>
+        <w:t>A crear un formulario HTML.</w:t>
+      </w:r>
+    </w:p>
+    <w:p>
+      <w:pPr>
+        <w:numPr>
+          <w:ilvl w:val="0"/>
+          <w:numId w:val="16"/>
+        </w:numPr>
+      </w:pPr>
+      <w:r>
+        <w:t>La </w:t>
+      </w:r>
+      <w:r>
+        <w:rPr>
+          <w:i/>
+          <w:iCs/>
+        </w:rPr>
+        <w:t>etiqueta</w:t>
+      </w:r>
+      <w:r>
+        <w:t> que lo representa es &lt;</w:t>
+      </w:r>
+      <w:proofErr w:type="spellStart"/>
+      <w:r>
+        <w:t>form</w:t>
+      </w:r>
+      <w:proofErr w:type="spellEnd"/>
+      <w:r>
+        <w:t>&gt;.</w:t>
+      </w:r>
+    </w:p>
+    <w:p>
+      <w:pPr>
+        <w:numPr>
+          <w:ilvl w:val="0"/>
+          <w:numId w:val="16"/>
+        </w:numPr>
+      </w:pPr>
+      <w:r>
+        <w:t>La </w:t>
+      </w:r>
+      <w:r>
+        <w:rPr>
+          <w:i/>
+          <w:iCs/>
+        </w:rPr>
+        <w:t>etiqueta</w:t>
+      </w:r>
+      <w:r>
+        <w:t> &lt;input&gt;, para la entrada de datos del usuario.</w:t>
+      </w:r>
+    </w:p>
+    <w:p>
+      <w:pPr>
+        <w:numPr>
+          <w:ilvl w:val="0"/>
+          <w:numId w:val="16"/>
+        </w:numPr>
+      </w:pPr>
+      <w:r>
+        <w:t>A crear una </w:t>
+      </w:r>
+      <w:r>
+        <w:rPr>
+          <w:i/>
+          <w:iCs/>
+        </w:rPr>
+        <w:t>etiqueta</w:t>
+      </w:r>
+      <w:r>
+        <w:t> para el input con la </w:t>
+      </w:r>
+      <w:r>
+        <w:rPr>
+          <w:i/>
+          <w:iCs/>
+        </w:rPr>
+        <w:t>etiqueta</w:t>
+      </w:r>
+      <w:r>
+        <w:t> &lt;</w:t>
+      </w:r>
+      <w:proofErr w:type="spellStart"/>
+      <w:r>
+        <w:t>label</w:t>
+      </w:r>
+      <w:proofErr w:type="spellEnd"/>
+      <w:r>
+        <w:t>&gt;.</w:t>
+      </w:r>
+    </w:p>
+    <w:p>
+      <w:pPr>
+        <w:numPr>
+          <w:ilvl w:val="0"/>
+          <w:numId w:val="16"/>
+        </w:numPr>
+      </w:pPr>
+      <w:r>
+        <w:t>A conectar un input con su </w:t>
+      </w:r>
+      <w:proofErr w:type="spellStart"/>
+      <w:r>
+        <w:t>label</w:t>
+      </w:r>
+      <w:proofErr w:type="spellEnd"/>
+      <w:r>
+        <w:t>.</w:t>
+      </w:r>
+    </w:p>
+    <w:p>
+      <w:pPr>
+        <w:numPr>
+          <w:ilvl w:val="0"/>
+          <w:numId w:val="16"/>
+        </w:numPr>
+      </w:pPr>
+      <w:r>
+        <w:t>Colocamos un id al input y asociamos ese id al atributo </w:t>
+      </w:r>
+      <w:proofErr w:type="spellStart"/>
+      <w:r>
+        <w:t>for</w:t>
+      </w:r>
+      <w:proofErr w:type="spellEnd"/>
+      <w:r>
+        <w:t> del </w:t>
+      </w:r>
+      <w:proofErr w:type="spellStart"/>
+      <w:r>
+        <w:t>label</w:t>
+      </w:r>
+      <w:proofErr w:type="spellEnd"/>
+    </w:p>
+    <w:p>
+      <w:pPr>
+        <w:numPr>
+          <w:ilvl w:val="0"/>
+          <w:numId w:val="16"/>
+        </w:numPr>
+      </w:pPr>
+      <w:r>
+        <w:t>Algunos tipos de input, como </w:t>
+      </w:r>
+      <w:proofErr w:type="spellStart"/>
+      <w:r>
+        <w:t>text</w:t>
+      </w:r>
+      <w:proofErr w:type="spellEnd"/>
+      <w:r>
+        <w:t> y </w:t>
+      </w:r>
+      <w:proofErr w:type="spellStart"/>
+      <w:r>
+        <w:t>submit</w:t>
+      </w:r>
+      <w:proofErr w:type="spellEnd"/>
+      <w:r>
+        <w:t>.</w:t>
+      </w:r>
+    </w:p>
+    <w:p>
+      <w:pPr>
+        <w:numPr>
+          <w:ilvl w:val="0"/>
+          <w:numId w:val="16"/>
+        </w:numPr>
+      </w:pPr>
+      <w:r>
+        <w:t>Qué </w:t>
+      </w:r>
+      <w:proofErr w:type="spellStart"/>
+      <w:r>
+        <w:t>label</w:t>
+      </w:r>
+      <w:proofErr w:type="spellEnd"/>
+      <w:r>
+        <w:t> e input por padrón posee el </w:t>
+      </w:r>
+      <w:proofErr w:type="spellStart"/>
+      <w:r>
+        <w:t>display</w:t>
+      </w:r>
+      <w:proofErr w:type="spellEnd"/>
+      <w:r>
+        <w:t xml:space="preserve"> </w:t>
+      </w:r>
+      <w:proofErr w:type="spellStart"/>
+      <w:r>
+        <w:t>inline</w:t>
+      </w:r>
+      <w:proofErr w:type="spellEnd"/>
+      <w:r>
+        <w:t>.</w:t>
+      </w:r>
+    </w:p>
+    <w:p>
+      <w:pPr>
+        <w:numPr>
+          <w:ilvl w:val="0"/>
+          <w:numId w:val="16"/>
+        </w:numPr>
+      </w:pPr>
+      <w:r>
+        <w:t>A estilizar nuestro formulario.</w:t>
+      </w:r>
+    </w:p>
+    <w:p>
       <w:pPr>
         <w:pStyle w:val="Ttulo1"/>
         <w:rPr>
@@ -160,6 +693,105 @@
     <w:p>
       <w:pPr>
         <w:pStyle w:val="Ttulo1"/>
+        <w:jc w:val="center"/>
+        <w:rPr>
+          <w:rFonts w:eastAsiaTheme="majorEastAsia"/>
+        </w:rPr>
+      </w:pPr>
+      <w:r>
+        <w:rPr>
+          <w:rFonts w:eastAsiaTheme="majorEastAsia"/>
+        </w:rPr>
+        <w:lastRenderedPageBreak/>
+        <w:drawing>
+          <wp:inline distT="0" distB="0" distL="0" distR="0" wp14:anchorId="6806FC0C" wp14:editId="4DBA976F">
+            <wp:extent cx="2149434" cy="2336062"/>
+            <wp:effectExtent l="0" t="0" r="3810" b="7620"/>
+            <wp:docPr id="7" name="Imagen 7"/>
+            <wp:cNvGraphicFramePr>
+              <a:graphicFrameLocks xmlns:a="http://schemas.openxmlformats.org/drawingml/2006/main" noChangeAspect="1"/>
+            </wp:cNvGraphicFramePr>
+            <a:graphic xmlns:a="http://schemas.openxmlformats.org/drawingml/2006/main">
+              <a:graphicData uri="http://schemas.openxmlformats.org/drawingml/2006/picture">
+                <pic:pic xmlns:pic="http://schemas.openxmlformats.org/drawingml/2006/picture">
+                  <pic:nvPicPr>
+                    <pic:cNvPr id="1" name=""/>
+                    <pic:cNvPicPr/>
+                  </pic:nvPicPr>
+                  <pic:blipFill>
+                    <a:blip r:embed="rId10"/>
+                    <a:stretch>
+                      <a:fillRect/>
+                    </a:stretch>
+                  </pic:blipFill>
+                  <pic:spPr>
+                    <a:xfrm>
+                      <a:off x="0" y="0"/>
+                      <a:ext cx="2160390" cy="2347969"/>
+                    </a:xfrm>
+                    <a:prstGeom prst="rect">
+                      <a:avLst/>
+                    </a:prstGeom>
+                  </pic:spPr>
+                </pic:pic>
+              </a:graphicData>
+            </a:graphic>
+          </wp:inline>
+        </w:drawing>
+      </w:r>
+    </w:p>
+    <w:p>
+      <w:pPr>
+        <w:pStyle w:val="Ttulo1"/>
+        <w:jc w:val="center"/>
+        <w:rPr>
+          <w:rFonts w:eastAsiaTheme="majorEastAsia"/>
+        </w:rPr>
+      </w:pPr>
+      <w:r>
+        <w:rPr>
+          <w:rFonts w:eastAsiaTheme="majorEastAsia"/>
+        </w:rPr>
+        <w:drawing>
+          <wp:inline distT="0" distB="0" distL="0" distR="0" wp14:anchorId="278BCF4B" wp14:editId="1339B14F">
+            <wp:extent cx="3390959" cy="2774002"/>
+            <wp:effectExtent l="0" t="0" r="0" b="7620"/>
+            <wp:docPr id="8" name="Imagen 8"/>
+            <wp:cNvGraphicFramePr>
+              <a:graphicFrameLocks xmlns:a="http://schemas.openxmlformats.org/drawingml/2006/main" noChangeAspect="1"/>
+            </wp:cNvGraphicFramePr>
+            <a:graphic xmlns:a="http://schemas.openxmlformats.org/drawingml/2006/main">
+              <a:graphicData uri="http://schemas.openxmlformats.org/drawingml/2006/picture">
+                <pic:pic xmlns:pic="http://schemas.openxmlformats.org/drawingml/2006/picture">
+                  <pic:nvPicPr>
+                    <pic:cNvPr id="1" name=""/>
+                    <pic:cNvPicPr/>
+                  </pic:nvPicPr>
+                  <pic:blipFill>
+                    <a:blip r:embed="rId11"/>
+                    <a:stretch>
+                      <a:fillRect/>
+                    </a:stretch>
+                  </pic:blipFill>
+                  <pic:spPr>
+                    <a:xfrm>
+                      <a:off x="0" y="0"/>
+                      <a:ext cx="3411145" cy="2790515"/>
+                    </a:xfrm>
+                    <a:prstGeom prst="rect">
+                      <a:avLst/>
+                    </a:prstGeom>
+                  </pic:spPr>
+                </pic:pic>
+              </a:graphicData>
+            </a:graphic>
+          </wp:inline>
+        </w:drawing>
+      </w:r>
+    </w:p>
+    <w:p>
+      <w:pPr>
+        <w:pStyle w:val="Ttulo1"/>
         <w:rPr>
           <w:rFonts w:eastAsiaTheme="majorEastAsia"/>
         </w:rPr>
@@ -174,6 +806,105 @@
     <w:p>
       <w:pPr>
         <w:pStyle w:val="Ttulo1"/>
+        <w:jc w:val="center"/>
+        <w:rPr>
+          <w:rFonts w:eastAsiaTheme="majorEastAsia"/>
+        </w:rPr>
+      </w:pPr>
+      <w:r>
+        <w:rPr>
+          <w:rFonts w:eastAsiaTheme="majorEastAsia"/>
+        </w:rPr>
+        <w:drawing>
+          <wp:inline distT="0" distB="0" distL="0" distR="0" wp14:anchorId="4B4D8F80" wp14:editId="7986F08C">
+            <wp:extent cx="1562318" cy="2143424"/>
+            <wp:effectExtent l="0" t="0" r="0" b="9525"/>
+            <wp:docPr id="10" name="Imagen 10"/>
+            <wp:cNvGraphicFramePr>
+              <a:graphicFrameLocks xmlns:a="http://schemas.openxmlformats.org/drawingml/2006/main" noChangeAspect="1"/>
+            </wp:cNvGraphicFramePr>
+            <a:graphic xmlns:a="http://schemas.openxmlformats.org/drawingml/2006/main">
+              <a:graphicData uri="http://schemas.openxmlformats.org/drawingml/2006/picture">
+                <pic:pic xmlns:pic="http://schemas.openxmlformats.org/drawingml/2006/picture">
+                  <pic:nvPicPr>
+                    <pic:cNvPr id="1" name=""/>
+                    <pic:cNvPicPr/>
+                  </pic:nvPicPr>
+                  <pic:blipFill>
+                    <a:blip r:embed="rId12"/>
+                    <a:stretch>
+                      <a:fillRect/>
+                    </a:stretch>
+                  </pic:blipFill>
+                  <pic:spPr>
+                    <a:xfrm>
+                      <a:off x="0" y="0"/>
+                      <a:ext cx="1562318" cy="2143424"/>
+                    </a:xfrm>
+                    <a:prstGeom prst="rect">
+                      <a:avLst/>
+                    </a:prstGeom>
+                  </pic:spPr>
+                </pic:pic>
+              </a:graphicData>
+            </a:graphic>
+          </wp:inline>
+        </w:drawing>
+      </w:r>
+    </w:p>
+    <w:p>
+      <w:pPr>
+        <w:pStyle w:val="Ttulo1"/>
+        <w:jc w:val="center"/>
+        <w:rPr>
+          <w:rFonts w:eastAsiaTheme="majorEastAsia"/>
+        </w:rPr>
+      </w:pPr>
+      <w:r>
+        <w:rPr>
+          <w:rFonts w:eastAsiaTheme="majorEastAsia"/>
+        </w:rPr>
+        <w:lastRenderedPageBreak/>
+        <w:drawing>
+          <wp:inline distT="0" distB="0" distL="0" distR="0" wp14:anchorId="1164F15C" wp14:editId="55AED0CE">
+            <wp:extent cx="2743200" cy="3094250"/>
+            <wp:effectExtent l="0" t="0" r="0" b="0"/>
+            <wp:docPr id="11" name="Imagen 11"/>
+            <wp:cNvGraphicFramePr>
+              <a:graphicFrameLocks xmlns:a="http://schemas.openxmlformats.org/drawingml/2006/main" noChangeAspect="1"/>
+            </wp:cNvGraphicFramePr>
+            <a:graphic xmlns:a="http://schemas.openxmlformats.org/drawingml/2006/main">
+              <a:graphicData uri="http://schemas.openxmlformats.org/drawingml/2006/picture">
+                <pic:pic xmlns:pic="http://schemas.openxmlformats.org/drawingml/2006/picture">
+                  <pic:nvPicPr>
+                    <pic:cNvPr id="1" name=""/>
+                    <pic:cNvPicPr/>
+                  </pic:nvPicPr>
+                  <pic:blipFill>
+                    <a:blip r:embed="rId13"/>
+                    <a:stretch>
+                      <a:fillRect/>
+                    </a:stretch>
+                  </pic:blipFill>
+                  <pic:spPr>
+                    <a:xfrm>
+                      <a:off x="0" y="0"/>
+                      <a:ext cx="2752690" cy="3104955"/>
+                    </a:xfrm>
+                    <a:prstGeom prst="rect">
+                      <a:avLst/>
+                    </a:prstGeom>
+                  </pic:spPr>
+                </pic:pic>
+              </a:graphicData>
+            </a:graphic>
+          </wp:inline>
+        </w:drawing>
+      </w:r>
+    </w:p>
+    <w:p>
+      <w:pPr>
+        <w:pStyle w:val="Ttulo1"/>
         <w:rPr>
           <w:rFonts w:eastAsiaTheme="majorEastAsia"/>
         </w:rPr>
@@ -196,12 +927,162 @@
         <w:rPr>
           <w:rFonts w:eastAsiaTheme="majorEastAsia"/>
         </w:rPr>
+        <w:drawing>
+          <wp:inline distT="0" distB="0" distL="0" distR="0" wp14:anchorId="50763446" wp14:editId="216A55AF">
+            <wp:extent cx="5612130" cy="1807210"/>
+            <wp:effectExtent l="0" t="0" r="7620" b="2540"/>
+            <wp:docPr id="12" name="Imagen 12"/>
+            <wp:cNvGraphicFramePr>
+              <a:graphicFrameLocks xmlns:a="http://schemas.openxmlformats.org/drawingml/2006/main" noChangeAspect="1"/>
+            </wp:cNvGraphicFramePr>
+            <a:graphic xmlns:a="http://schemas.openxmlformats.org/drawingml/2006/main">
+              <a:graphicData uri="http://schemas.openxmlformats.org/drawingml/2006/picture">
+                <pic:pic xmlns:pic="http://schemas.openxmlformats.org/drawingml/2006/picture">
+                  <pic:nvPicPr>
+                    <pic:cNvPr id="1" name=""/>
+                    <pic:cNvPicPr/>
+                  </pic:nvPicPr>
+                  <pic:blipFill>
+                    <a:blip r:embed="rId14"/>
+                    <a:stretch>
+                      <a:fillRect/>
+                    </a:stretch>
+                  </pic:blipFill>
+                  <pic:spPr>
+                    <a:xfrm>
+                      <a:off x="0" y="0"/>
+                      <a:ext cx="5612130" cy="1807210"/>
+                    </a:xfrm>
+                    <a:prstGeom prst="rect">
+                      <a:avLst/>
+                    </a:prstGeom>
+                  </pic:spPr>
+                </pic:pic>
+              </a:graphicData>
+            </a:graphic>
+          </wp:inline>
+        </w:drawing>
+      </w:r>
+    </w:p>
+    <w:p>
+      <w:pPr>
+        <w:pStyle w:val="Ttulo1"/>
+        <w:rPr>
+          <w:rFonts w:eastAsiaTheme="majorEastAsia"/>
+        </w:rPr>
+      </w:pPr>
+      <w:r>
+        <w:rPr>
+          <w:rFonts w:eastAsiaTheme="majorEastAsia"/>
+        </w:rPr>
         <w:t>Seleccionando opciones:</w:t>
       </w:r>
     </w:p>
     <w:p>
       <w:pPr>
         <w:pStyle w:val="Ttulo1"/>
+        <w:jc w:val="center"/>
+        <w:rPr>
+          <w:rFonts w:eastAsiaTheme="majorEastAsia"/>
+        </w:rPr>
+      </w:pPr>
+      <w:r>
+        <w:rPr>
+          <w:rFonts w:eastAsiaTheme="majorEastAsia"/>
+        </w:rPr>
+        <w:drawing>
+          <wp:inline distT="0" distB="0" distL="0" distR="0" wp14:anchorId="1E19E48B" wp14:editId="62617AD7">
+            <wp:extent cx="2934109" cy="1638529"/>
+            <wp:effectExtent l="0" t="0" r="0" b="0"/>
+            <wp:docPr id="14" name="Imagen 14"/>
+            <wp:cNvGraphicFramePr>
+              <a:graphicFrameLocks xmlns:a="http://schemas.openxmlformats.org/drawingml/2006/main" noChangeAspect="1"/>
+            </wp:cNvGraphicFramePr>
+            <a:graphic xmlns:a="http://schemas.openxmlformats.org/drawingml/2006/main">
+              <a:graphicData uri="http://schemas.openxmlformats.org/drawingml/2006/picture">
+                <pic:pic xmlns:pic="http://schemas.openxmlformats.org/drawingml/2006/picture">
+                  <pic:nvPicPr>
+                    <pic:cNvPr id="1" name=""/>
+                    <pic:cNvPicPr/>
+                  </pic:nvPicPr>
+                  <pic:blipFill>
+                    <a:blip r:embed="rId15"/>
+                    <a:stretch>
+                      <a:fillRect/>
+                    </a:stretch>
+                  </pic:blipFill>
+                  <pic:spPr>
+                    <a:xfrm>
+                      <a:off x="0" y="0"/>
+                      <a:ext cx="2934109" cy="1638529"/>
+                    </a:xfrm>
+                    <a:prstGeom prst="rect">
+                      <a:avLst/>
+                    </a:prstGeom>
+                  </pic:spPr>
+                </pic:pic>
+              </a:graphicData>
+            </a:graphic>
+          </wp:inline>
+        </w:drawing>
+      </w:r>
+    </w:p>
+    <w:p>
+      <w:pPr>
+        <w:pStyle w:val="Ttulo1"/>
+        <w:jc w:val="center"/>
+        <w:rPr>
+          <w:rFonts w:eastAsiaTheme="majorEastAsia"/>
+        </w:rPr>
+      </w:pPr>
+      <w:r>
+        <w:rPr>
+          <w:rFonts w:eastAsiaTheme="majorEastAsia"/>
+        </w:rPr>
+        <w:lastRenderedPageBreak/>
+        <w:drawing>
+          <wp:inline distT="0" distB="0" distL="0" distR="0" wp14:anchorId="365DBCCA" wp14:editId="04F8BD43">
+            <wp:extent cx="5229420" cy="1551957"/>
+            <wp:effectExtent l="0" t="0" r="9525" b="0"/>
+            <wp:docPr id="13" name="Imagen 13"/>
+            <wp:cNvGraphicFramePr>
+              <a:graphicFrameLocks xmlns:a="http://schemas.openxmlformats.org/drawingml/2006/main" noChangeAspect="1"/>
+            </wp:cNvGraphicFramePr>
+            <a:graphic xmlns:a="http://schemas.openxmlformats.org/drawingml/2006/main">
+              <a:graphicData uri="http://schemas.openxmlformats.org/drawingml/2006/picture">
+                <pic:pic xmlns:pic="http://schemas.openxmlformats.org/drawingml/2006/picture">
+                  <pic:nvPicPr>
+                    <pic:cNvPr id="1" name=""/>
+                    <pic:cNvPicPr/>
+                  </pic:nvPicPr>
+                  <pic:blipFill>
+                    <a:blip r:embed="rId16"/>
+                    <a:stretch>
+                      <a:fillRect/>
+                    </a:stretch>
+                  </pic:blipFill>
+                  <pic:spPr>
+                    <a:xfrm>
+                      <a:off x="0" y="0"/>
+                      <a:ext cx="5239024" cy="1554807"/>
+                    </a:xfrm>
+                    <a:prstGeom prst="rect">
+                      <a:avLst/>
+                    </a:prstGeom>
+                  </pic:spPr>
+                </pic:pic>
+              </a:graphicData>
+            </a:graphic>
+          </wp:inline>
+        </w:drawing>
+      </w:r>
+    </w:p>
+    <w:p>
+      <w:pPr>
+        <w:pStyle w:val="Ttulo1"/>
+        <w:rPr>
+          <w:rFonts w:eastAsiaTheme="majorEastAsia"/>
+        </w:rPr>
       </w:pPr>
       <w:r>
         <w:rPr>
@@ -210,6 +1091,155 @@
         <w:t>Lo que aprendimos:</w:t>
       </w:r>
     </w:p>
+    <w:p>
+      <w:r>
+        <w:t>Lo que aprendimos en esta aula:</w:t>
+      </w:r>
+    </w:p>
+    <w:p>
+      <w:pPr>
+        <w:numPr>
+          <w:ilvl w:val="0"/>
+          <w:numId w:val="17"/>
+        </w:numPr>
+      </w:pPr>
+      <w:r>
+        <w:t>El </w:t>
+      </w:r>
+      <w:proofErr w:type="spellStart"/>
+      <w:r>
+        <w:t>textarea</w:t>
+      </w:r>
+      <w:proofErr w:type="spellEnd"/>
+      <w:r>
+        <w:t>, para entradas de texto de más de una fila.</w:t>
+      </w:r>
+    </w:p>
+    <w:p>
+      <w:pPr>
+        <w:numPr>
+          <w:ilvl w:val="0"/>
+          <w:numId w:val="17"/>
+        </w:numPr>
+      </w:pPr>
+      <w:r>
+        <w:t>El input de tipo radio.</w:t>
+      </w:r>
+    </w:p>
+    <w:p>
+      <w:pPr>
+        <w:numPr>
+          <w:ilvl w:val="0"/>
+          <w:numId w:val="17"/>
+        </w:numPr>
+      </w:pPr>
+      <w:r>
+        <w:t xml:space="preserve">Cómo agrupar </w:t>
+      </w:r>
+      <w:proofErr w:type="gramStart"/>
+      <w:r>
+        <w:t>varios input</w:t>
+      </w:r>
+      <w:proofErr w:type="gramEnd"/>
+      <w:r>
+        <w:t> de tipo radio, impidiendo que más de un input sea seleccionado.</w:t>
+      </w:r>
+    </w:p>
+    <w:p>
+      <w:pPr>
+        <w:numPr>
+          <w:ilvl w:val="0"/>
+          <w:numId w:val="17"/>
+        </w:numPr>
+      </w:pPr>
+      <w:r>
+        <w:t>El input del tipo </w:t>
+      </w:r>
+      <w:proofErr w:type="spellStart"/>
+      <w:r>
+        <w:t>checkbox</w:t>
+      </w:r>
+      <w:proofErr w:type="spellEnd"/>
+      <w:r>
+        <w:t>.</w:t>
+      </w:r>
+    </w:p>
+    <w:p>
+      <w:pPr>
+        <w:numPr>
+          <w:ilvl w:val="0"/>
+          <w:numId w:val="17"/>
+        </w:numPr>
+      </w:pPr>
+      <w:r>
+        <w:t>Que podemos crear un input dentro de un </w:t>
+      </w:r>
+      <w:proofErr w:type="spellStart"/>
+      <w:r>
+        <w:t>label</w:t>
+      </w:r>
+      <w:proofErr w:type="spellEnd"/>
+      <w:r>
+        <w:t>, asociándolos.</w:t>
+      </w:r>
+    </w:p>
+    <w:p>
+      <w:pPr>
+        <w:numPr>
+          <w:ilvl w:val="0"/>
+          <w:numId w:val="17"/>
+        </w:numPr>
+      </w:pPr>
+      <w:r>
+        <w:t>Más estilos para nuestra página.</w:t>
+      </w:r>
+    </w:p>
+    <w:p>
+      <w:pPr>
+        <w:numPr>
+          <w:ilvl w:val="0"/>
+          <w:numId w:val="17"/>
+        </w:numPr>
+      </w:pPr>
+      <w:r>
+        <w:t xml:space="preserve">Cómo funciona la jerarquía en </w:t>
+      </w:r>
+      <w:proofErr w:type="gramStart"/>
+      <w:r>
+        <w:t>CSS .</w:t>
+      </w:r>
+      <w:proofErr w:type="gramEnd"/>
+    </w:p>
+    <w:p>
+      <w:pPr>
+        <w:numPr>
+          <w:ilvl w:val="0"/>
+          <w:numId w:val="17"/>
+        </w:numPr>
+      </w:pPr>
+      <w:r>
+        <w:t>El </w:t>
+      </w:r>
+      <w:proofErr w:type="spellStart"/>
+      <w:r>
+        <w:t>select</w:t>
+      </w:r>
+      <w:proofErr w:type="spellEnd"/>
+      <w:r>
+        <w:t>, que es selector, un campo de selección de un ítem, y el </w:t>
+      </w:r>
+      <w:proofErr w:type="spellStart"/>
+      <w:r>
+        <w:t>option</w:t>
+      </w:r>
+      <w:proofErr w:type="spellEnd"/>
+      <w:r>
+        <w:t>, que representa cada opción del selector.</w:t>
+      </w:r>
+    </w:p>
+    <w:p/>
+    <w:p/>
+    <w:p/>
     <w:p>
       <w:pPr>
         <w:pStyle w:val="Ttulo1"/>
@@ -248,6 +1278,55 @@
     <w:p>
       <w:pPr>
         <w:pStyle w:val="Ttulo1"/>
+        <w:jc w:val="center"/>
+        <w:rPr>
+          <w:rFonts w:eastAsiaTheme="majorEastAsia"/>
+        </w:rPr>
+      </w:pPr>
+      <w:r>
+        <w:rPr>
+          <w:rFonts w:eastAsiaTheme="majorEastAsia"/>
+        </w:rPr>
+        <w:drawing>
+          <wp:inline distT="0" distB="0" distL="0" distR="0" wp14:anchorId="12CEF542" wp14:editId="28A39CE0">
+            <wp:extent cx="1943371" cy="809738"/>
+            <wp:effectExtent l="0" t="0" r="0" b="9525"/>
+            <wp:docPr id="15" name="Imagen 15"/>
+            <wp:cNvGraphicFramePr>
+              <a:graphicFrameLocks xmlns:a="http://schemas.openxmlformats.org/drawingml/2006/main" noChangeAspect="1"/>
+            </wp:cNvGraphicFramePr>
+            <a:graphic xmlns:a="http://schemas.openxmlformats.org/drawingml/2006/main">
+              <a:graphicData uri="http://schemas.openxmlformats.org/drawingml/2006/picture">
+                <pic:pic xmlns:pic="http://schemas.openxmlformats.org/drawingml/2006/picture">
+                  <pic:nvPicPr>
+                    <pic:cNvPr id="1" name=""/>
+                    <pic:cNvPicPr/>
+                  </pic:nvPicPr>
+                  <pic:blipFill>
+                    <a:blip r:embed="rId17"/>
+                    <a:stretch>
+                      <a:fillRect/>
+                    </a:stretch>
+                  </pic:blipFill>
+                  <pic:spPr>
+                    <a:xfrm>
+                      <a:off x="0" y="0"/>
+                      <a:ext cx="1943371" cy="809738"/>
+                    </a:xfrm>
+                    <a:prstGeom prst="rect">
+                      <a:avLst/>
+                    </a:prstGeom>
+                  </pic:spPr>
+                </pic:pic>
+              </a:graphicData>
+            </a:graphic>
+          </wp:inline>
+        </w:drawing>
+      </w:r>
+    </w:p>
+    <w:p>
+      <w:pPr>
+        <w:pStyle w:val="Ttulo1"/>
         <w:rPr>
           <w:rFonts w:eastAsiaTheme="majorEastAsia"/>
         </w:rPr>
@@ -262,20 +1341,269 @@
     <w:p>
       <w:pPr>
         <w:pStyle w:val="Ttulo1"/>
-        <w:rPr>
-          <w:rFonts w:eastAsiaTheme="majorEastAsia"/>
-        </w:rPr>
-      </w:pPr>
-      <w:r>
-        <w:rPr>
-          <w:rFonts w:eastAsiaTheme="majorEastAsia"/>
-        </w:rPr>
+        <w:jc w:val="center"/>
+        <w:rPr>
+          <w:rFonts w:eastAsiaTheme="majorEastAsia"/>
+        </w:rPr>
+      </w:pPr>
+      <w:r>
+        <w:rPr>
+          <w:rFonts w:eastAsiaTheme="majorEastAsia"/>
+        </w:rPr>
+        <w:drawing>
+          <wp:inline distT="0" distB="0" distL="0" distR="0" wp14:anchorId="645DE317" wp14:editId="00DDE66A">
+            <wp:extent cx="3458058" cy="1333686"/>
+            <wp:effectExtent l="0" t="0" r="9525" b="0"/>
+            <wp:docPr id="17" name="Imagen 17"/>
+            <wp:cNvGraphicFramePr>
+              <a:graphicFrameLocks xmlns:a="http://schemas.openxmlformats.org/drawingml/2006/main" noChangeAspect="1"/>
+            </wp:cNvGraphicFramePr>
+            <a:graphic xmlns:a="http://schemas.openxmlformats.org/drawingml/2006/main">
+              <a:graphicData uri="http://schemas.openxmlformats.org/drawingml/2006/picture">
+                <pic:pic xmlns:pic="http://schemas.openxmlformats.org/drawingml/2006/picture">
+                  <pic:nvPicPr>
+                    <pic:cNvPr id="1" name=""/>
+                    <pic:cNvPicPr/>
+                  </pic:nvPicPr>
+                  <pic:blipFill>
+                    <a:blip r:embed="rId18"/>
+                    <a:stretch>
+                      <a:fillRect/>
+                    </a:stretch>
+                  </pic:blipFill>
+                  <pic:spPr>
+                    <a:xfrm>
+                      <a:off x="0" y="0"/>
+                      <a:ext cx="3458058" cy="1333686"/>
+                    </a:xfrm>
+                    <a:prstGeom prst="rect">
+                      <a:avLst/>
+                    </a:prstGeom>
+                  </pic:spPr>
+                </pic:pic>
+              </a:graphicData>
+            </a:graphic>
+          </wp:inline>
+        </w:drawing>
+      </w:r>
+    </w:p>
+    <w:p>
+      <w:pPr>
+        <w:pStyle w:val="Ttulo1"/>
+        <w:jc w:val="center"/>
+        <w:rPr>
+          <w:rFonts w:eastAsiaTheme="majorEastAsia"/>
+        </w:rPr>
+      </w:pPr>
+      <w:r>
+        <w:rPr>
+          <w:rFonts w:eastAsiaTheme="majorEastAsia"/>
+        </w:rPr>
+        <w:drawing>
+          <wp:inline distT="0" distB="0" distL="0" distR="0" wp14:anchorId="513CBFF3" wp14:editId="229CA35F">
+            <wp:extent cx="5087060" cy="1267002"/>
+            <wp:effectExtent l="0" t="0" r="0" b="9525"/>
+            <wp:docPr id="19" name="Imagen 19"/>
+            <wp:cNvGraphicFramePr>
+              <a:graphicFrameLocks xmlns:a="http://schemas.openxmlformats.org/drawingml/2006/main" noChangeAspect="1"/>
+            </wp:cNvGraphicFramePr>
+            <a:graphic xmlns:a="http://schemas.openxmlformats.org/drawingml/2006/main">
+              <a:graphicData uri="http://schemas.openxmlformats.org/drawingml/2006/picture">
+                <pic:pic xmlns:pic="http://schemas.openxmlformats.org/drawingml/2006/picture">
+                  <pic:nvPicPr>
+                    <pic:cNvPr id="1" name=""/>
+                    <pic:cNvPicPr/>
+                  </pic:nvPicPr>
+                  <pic:blipFill>
+                    <a:blip r:embed="rId19"/>
+                    <a:stretch>
+                      <a:fillRect/>
+                    </a:stretch>
+                  </pic:blipFill>
+                  <pic:spPr>
+                    <a:xfrm>
+                      <a:off x="0" y="0"/>
+                      <a:ext cx="5087060" cy="1267002"/>
+                    </a:xfrm>
+                    <a:prstGeom prst="rect">
+                      <a:avLst/>
+                    </a:prstGeom>
+                  </pic:spPr>
+                </pic:pic>
+              </a:graphicData>
+            </a:graphic>
+          </wp:inline>
+        </w:drawing>
+      </w:r>
+    </w:p>
+    <w:p>
+      <w:pPr>
+        <w:pStyle w:val="Ttulo1"/>
+        <w:jc w:val="center"/>
+        <w:rPr>
+          <w:rFonts w:eastAsiaTheme="majorEastAsia"/>
+        </w:rPr>
+      </w:pPr>
+      <w:r>
+        <w:rPr>
+          <w:rFonts w:eastAsiaTheme="majorEastAsia"/>
+        </w:rPr>
+        <w:drawing>
+          <wp:inline distT="0" distB="0" distL="0" distR="0" wp14:anchorId="13E305C0" wp14:editId="0760498E">
+            <wp:extent cx="2534004" cy="1028844"/>
+            <wp:effectExtent l="0" t="0" r="0" b="0"/>
+            <wp:docPr id="16" name="Imagen 16"/>
+            <wp:cNvGraphicFramePr>
+              <a:graphicFrameLocks xmlns:a="http://schemas.openxmlformats.org/drawingml/2006/main" noChangeAspect="1"/>
+            </wp:cNvGraphicFramePr>
+            <a:graphic xmlns:a="http://schemas.openxmlformats.org/drawingml/2006/main">
+              <a:graphicData uri="http://schemas.openxmlformats.org/drawingml/2006/picture">
+                <pic:pic xmlns:pic="http://schemas.openxmlformats.org/drawingml/2006/picture">
+                  <pic:nvPicPr>
+                    <pic:cNvPr id="1" name=""/>
+                    <pic:cNvPicPr/>
+                  </pic:nvPicPr>
+                  <pic:blipFill>
+                    <a:blip r:embed="rId20"/>
+                    <a:stretch>
+                      <a:fillRect/>
+                    </a:stretch>
+                  </pic:blipFill>
+                  <pic:spPr>
+                    <a:xfrm>
+                      <a:off x="0" y="0"/>
+                      <a:ext cx="2534004" cy="1028844"/>
+                    </a:xfrm>
+                    <a:prstGeom prst="rect">
+                      <a:avLst/>
+                    </a:prstGeom>
+                  </pic:spPr>
+                </pic:pic>
+              </a:graphicData>
+            </a:graphic>
+          </wp:inline>
+        </w:drawing>
+      </w:r>
+    </w:p>
+    <w:p>
+      <w:pPr>
+        <w:pStyle w:val="Ttulo1"/>
+        <w:jc w:val="center"/>
+        <w:rPr>
+          <w:rFonts w:eastAsiaTheme="majorEastAsia"/>
+        </w:rPr>
+      </w:pPr>
+      <w:r>
+        <w:rPr>
+          <w:rFonts w:eastAsiaTheme="majorEastAsia"/>
+        </w:rPr>
+        <w:drawing>
+          <wp:inline distT="0" distB="0" distL="0" distR="0" wp14:anchorId="63416EA6" wp14:editId="603ED502">
+            <wp:extent cx="4639322" cy="1247949"/>
+            <wp:effectExtent l="0" t="0" r="8890" b="9525"/>
+            <wp:docPr id="18" name="Imagen 18"/>
+            <wp:cNvGraphicFramePr>
+              <a:graphicFrameLocks xmlns:a="http://schemas.openxmlformats.org/drawingml/2006/main" noChangeAspect="1"/>
+            </wp:cNvGraphicFramePr>
+            <a:graphic xmlns:a="http://schemas.openxmlformats.org/drawingml/2006/main">
+              <a:graphicData uri="http://schemas.openxmlformats.org/drawingml/2006/picture">
+                <pic:pic xmlns:pic="http://schemas.openxmlformats.org/drawingml/2006/picture">
+                  <pic:nvPicPr>
+                    <pic:cNvPr id="1" name=""/>
+                    <pic:cNvPicPr/>
+                  </pic:nvPicPr>
+                  <pic:blipFill>
+                    <a:blip r:embed="rId21"/>
+                    <a:stretch>
+                      <a:fillRect/>
+                    </a:stretch>
+                  </pic:blipFill>
+                  <pic:spPr>
+                    <a:xfrm>
+                      <a:off x="0" y="0"/>
+                      <a:ext cx="4639322" cy="1247949"/>
+                    </a:xfrm>
+                    <a:prstGeom prst="rect">
+                      <a:avLst/>
+                    </a:prstGeom>
+                  </pic:spPr>
+                </pic:pic>
+              </a:graphicData>
+            </a:graphic>
+          </wp:inline>
+        </w:drawing>
+      </w:r>
+    </w:p>
+    <w:p>
+      <w:pPr>
+        <w:pStyle w:val="Ttulo1"/>
+        <w:rPr>
+          <w:rFonts w:eastAsiaTheme="majorEastAsia"/>
+        </w:rPr>
+      </w:pPr>
+      <w:r>
+        <w:rPr>
+          <w:rFonts w:eastAsiaTheme="majorEastAsia"/>
+        </w:rPr>
+        <w:lastRenderedPageBreak/>
         <w:t>Mejorando la semántica del formulario:</w:t>
       </w:r>
     </w:p>
     <w:p>
       <w:pPr>
         <w:pStyle w:val="Ttulo1"/>
+        <w:jc w:val="center"/>
+        <w:rPr>
+          <w:rFonts w:eastAsiaTheme="majorEastAsia"/>
+        </w:rPr>
+      </w:pPr>
+      <w:r>
+        <w:rPr>
+          <w:rFonts w:eastAsiaTheme="majorEastAsia"/>
+        </w:rPr>
+        <w:drawing>
+          <wp:inline distT="0" distB="0" distL="0" distR="0" wp14:anchorId="451C43BE" wp14:editId="6B884F45">
+            <wp:extent cx="2268187" cy="2617139"/>
+            <wp:effectExtent l="0" t="0" r="0" b="0"/>
+            <wp:docPr id="20" name="Imagen 20"/>
+            <wp:cNvGraphicFramePr>
+              <a:graphicFrameLocks xmlns:a="http://schemas.openxmlformats.org/drawingml/2006/main" noChangeAspect="1"/>
+            </wp:cNvGraphicFramePr>
+            <a:graphic xmlns:a="http://schemas.openxmlformats.org/drawingml/2006/main">
+              <a:graphicData uri="http://schemas.openxmlformats.org/drawingml/2006/picture">
+                <pic:pic xmlns:pic="http://schemas.openxmlformats.org/drawingml/2006/picture">
+                  <pic:nvPicPr>
+                    <pic:cNvPr id="1" name=""/>
+                    <pic:cNvPicPr/>
+                  </pic:nvPicPr>
+                  <pic:blipFill>
+                    <a:blip r:embed="rId22"/>
+                    <a:stretch>
+                      <a:fillRect/>
+                    </a:stretch>
+                  </pic:blipFill>
+                  <pic:spPr>
+                    <a:xfrm>
+                      <a:off x="0" y="0"/>
+                      <a:ext cx="2274665" cy="2624613"/>
+                    </a:xfrm>
+                    <a:prstGeom prst="rect">
+                      <a:avLst/>
+                    </a:prstGeom>
+                  </pic:spPr>
+                </pic:pic>
+              </a:graphicData>
+            </a:graphic>
+          </wp:inline>
+        </w:drawing>
+      </w:r>
+    </w:p>
+    <w:p>
+      <w:pPr>
+        <w:pStyle w:val="Ttulo1"/>
+        <w:rPr>
+          <w:rFonts w:eastAsiaTheme="majorEastAsia"/>
+        </w:rPr>
       </w:pPr>
       <w:r>
         <w:rPr>
@@ -285,6 +1613,152 @@
       </w:r>
     </w:p>
     <w:p>
+      <w:r>
+        <w:t>Lo que aprendimos en esta aula:</w:t>
+      </w:r>
+    </w:p>
+    <w:p>
+      <w:pPr>
+        <w:numPr>
+          <w:ilvl w:val="0"/>
+          <w:numId w:val="18"/>
+        </w:numPr>
+      </w:pPr>
+      <w:r>
+        <w:t>Algunos tipos de </w:t>
+      </w:r>
+      <w:r>
+        <w:rPr>
+          <w:i/>
+          <w:iCs/>
+        </w:rPr>
+        <w:t>inputs</w:t>
+      </w:r>
+      <w:r>
+        <w:t> para el celular: email, tel, number, password, date, datetime, month y search.</w:t>
+      </w:r>
+    </w:p>
+    <w:p>
+      <w:pPr>
+        <w:numPr>
+          <w:ilvl w:val="0"/>
+          <w:numId w:val="18"/>
+        </w:numPr>
+      </w:pPr>
+      <w:r>
+        <w:t>Cómo configurar campos obligatorios, o sea, exigir al usuario para que algunos campos sean completados, a través del atributo </w:t>
+      </w:r>
+      <w:proofErr w:type="spellStart"/>
+      <w:r>
+        <w:t>required</w:t>
+      </w:r>
+      <w:proofErr w:type="spellEnd"/>
+      <w:r>
+        <w:t>.</w:t>
+      </w:r>
+    </w:p>
+    <w:p>
+      <w:pPr>
+        <w:numPr>
+          <w:ilvl w:val="0"/>
+          <w:numId w:val="18"/>
+        </w:numPr>
+      </w:pPr>
+      <w:r>
+        <w:t>Cómo mostrar una sugerencia para completar los campos, a través del atributo </w:t>
+      </w:r>
+      <w:proofErr w:type="spellStart"/>
+      <w:r>
+        <w:t>placeholder</w:t>
+      </w:r>
+      <w:proofErr w:type="spellEnd"/>
+      <w:r>
+        <w:t>.</w:t>
+      </w:r>
+    </w:p>
+    <w:p>
+      <w:pPr>
+        <w:numPr>
+          <w:ilvl w:val="0"/>
+          <w:numId w:val="18"/>
+        </w:numPr>
+      </w:pPr>
+      <w:r>
+        <w:t xml:space="preserve">Cómo dejar una opción marcada por padrón en </w:t>
+      </w:r>
+      <w:proofErr w:type="gramStart"/>
+      <w:r>
+        <w:t>nuestros input</w:t>
+      </w:r>
+      <w:proofErr w:type="gramEnd"/>
+      <w:r>
+        <w:t> radio y </w:t>
+      </w:r>
+      <w:proofErr w:type="spellStart"/>
+      <w:r>
+        <w:t>checkbox</w:t>
+      </w:r>
+      <w:proofErr w:type="spellEnd"/>
+      <w:r>
+        <w:t> a través del atributo </w:t>
+      </w:r>
+      <w:proofErr w:type="spellStart"/>
+      <w:r>
+        <w:t>checked</w:t>
+      </w:r>
+      <w:proofErr w:type="spellEnd"/>
+      <w:r>
+        <w:t>.</w:t>
+      </w:r>
+    </w:p>
+    <w:p>
+      <w:pPr>
+        <w:numPr>
+          <w:ilvl w:val="0"/>
+          <w:numId w:val="18"/>
+        </w:numPr>
+      </w:pPr>
+      <w:r>
+        <w:lastRenderedPageBreak/>
+        <w:t>Cómo estructurar mejor nuestro código con </w:t>
+      </w:r>
+      <w:proofErr w:type="spellStart"/>
+      <w:r>
+        <w:t>fieldset</w:t>
+      </w:r>
+      <w:proofErr w:type="spellEnd"/>
+      <w:r>
+        <w:t> y </w:t>
+      </w:r>
+      <w:proofErr w:type="spellStart"/>
+      <w:r>
+        <w:t>legend</w:t>
+      </w:r>
+      <w:proofErr w:type="spellEnd"/>
+      <w:r>
+        <w:t>.</w:t>
+      </w:r>
+    </w:p>
+    <w:p>
+      <w:pPr>
+        <w:numPr>
+          <w:ilvl w:val="0"/>
+          <w:numId w:val="18"/>
+        </w:numPr>
+      </w:pPr>
+      <w:r>
+        <w:t>Cómo agregar una alternativa a la imagen, describiéndola, con el atributo </w:t>
+      </w:r>
+      <w:proofErr w:type="spellStart"/>
+      <w:r>
+        <w:t>alt</w:t>
+      </w:r>
+      <w:proofErr w:type="spellEnd"/>
+      <w:r>
+        <w:t>.</w:t>
+      </w:r>
+    </w:p>
+    <w:p>
       <w:pPr>
         <w:pStyle w:val="Ttulo1"/>
         <w:rPr>
@@ -321,6 +1795,55 @@
     <w:p>
       <w:pPr>
         <w:pStyle w:val="Ttulo1"/>
+        <w:jc w:val="center"/>
+        <w:rPr>
+          <w:rFonts w:eastAsiaTheme="majorEastAsia"/>
+        </w:rPr>
+      </w:pPr>
+      <w:r>
+        <w:rPr>
+          <w:rFonts w:eastAsiaTheme="majorEastAsia"/>
+        </w:rPr>
+        <w:drawing>
+          <wp:inline distT="0" distB="0" distL="0" distR="0" wp14:anchorId="7B5BC706" wp14:editId="0AEF386E">
+            <wp:extent cx="1991003" cy="2276793"/>
+            <wp:effectExtent l="0" t="0" r="9525" b="9525"/>
+            <wp:docPr id="21" name="Imagen 21"/>
+            <wp:cNvGraphicFramePr>
+              <a:graphicFrameLocks xmlns:a="http://schemas.openxmlformats.org/drawingml/2006/main" noChangeAspect="1"/>
+            </wp:cNvGraphicFramePr>
+            <a:graphic xmlns:a="http://schemas.openxmlformats.org/drawingml/2006/main">
+              <a:graphicData uri="http://schemas.openxmlformats.org/drawingml/2006/picture">
+                <pic:pic xmlns:pic="http://schemas.openxmlformats.org/drawingml/2006/picture">
+                  <pic:nvPicPr>
+                    <pic:cNvPr id="1" name=""/>
+                    <pic:cNvPicPr/>
+                  </pic:nvPicPr>
+                  <pic:blipFill>
+                    <a:blip r:embed="rId23"/>
+                    <a:stretch>
+                      <a:fillRect/>
+                    </a:stretch>
+                  </pic:blipFill>
+                  <pic:spPr>
+                    <a:xfrm>
+                      <a:off x="0" y="0"/>
+                      <a:ext cx="1991003" cy="2276793"/>
+                    </a:xfrm>
+                    <a:prstGeom prst="rect">
+                      <a:avLst/>
+                    </a:prstGeom>
+                  </pic:spPr>
+                </pic:pic>
+              </a:graphicData>
+            </a:graphic>
+          </wp:inline>
+        </w:drawing>
+      </w:r>
+    </w:p>
+    <w:p>
+      <w:pPr>
+        <w:pStyle w:val="Ttulo1"/>
         <w:rPr>
           <w:rFonts w:eastAsiaTheme="majorEastAsia"/>
         </w:rPr>
@@ -335,6 +1858,58 @@
     <w:p>
       <w:pPr>
         <w:pStyle w:val="Ttulo1"/>
+        <w:jc w:val="center"/>
+        <w:rPr>
+          <w:rFonts w:eastAsiaTheme="majorEastAsia"/>
+        </w:rPr>
+      </w:pPr>
+      <w:r>
+        <w:rPr>
+          <w:rFonts w:eastAsiaTheme="majorEastAsia"/>
+        </w:rPr>
+        <w:drawing>
+          <wp:inline distT="0" distB="0" distL="0" distR="0" wp14:anchorId="68E808F1" wp14:editId="28AC04A2">
+            <wp:extent cx="1943371" cy="695422"/>
+            <wp:effectExtent l="0" t="0" r="0" b="9525"/>
+            <wp:docPr id="22" name="Imagen 22"/>
+            <wp:cNvGraphicFramePr>
+              <a:graphicFrameLocks xmlns:a="http://schemas.openxmlformats.org/drawingml/2006/main" noChangeAspect="1"/>
+            </wp:cNvGraphicFramePr>
+            <a:graphic xmlns:a="http://schemas.openxmlformats.org/drawingml/2006/main">
+              <a:graphicData uri="http://schemas.openxmlformats.org/drawingml/2006/picture">
+                <pic:pic xmlns:pic="http://schemas.openxmlformats.org/drawingml/2006/picture">
+                  <pic:nvPicPr>
+                    <pic:cNvPr id="1" name=""/>
+                    <pic:cNvPicPr/>
+                  </pic:nvPicPr>
+                  <pic:blipFill>
+                    <a:blip r:embed="rId24"/>
+                    <a:stretch>
+                      <a:fillRect/>
+                    </a:stretch>
+                  </pic:blipFill>
+                  <pic:spPr>
+                    <a:xfrm>
+                      <a:off x="0" y="0"/>
+                      <a:ext cx="1943371" cy="695422"/>
+                    </a:xfrm>
+                    <a:prstGeom prst="rect">
+                      <a:avLst/>
+                    </a:prstGeom>
+                  </pic:spPr>
+                </pic:pic>
+              </a:graphicData>
+            </a:graphic>
+          </wp:inline>
+        </w:drawing>
+      </w:r>
+    </w:p>
+    <w:p>
+      <w:pPr>
+        <w:pStyle w:val="Ttulo1"/>
+        <w:rPr>
+          <w:rFonts w:eastAsiaTheme="majorEastAsia"/>
+        </w:rPr>
       </w:pPr>
       <w:r>
         <w:rPr>
@@ -344,6 +1919,72 @@
       </w:r>
     </w:p>
     <w:p>
+      <w:r>
+        <w:t>Lo que aprendimos en esta aula:</w:t>
+      </w:r>
+    </w:p>
+    <w:p>
+      <w:pPr>
+        <w:numPr>
+          <w:ilvl w:val="0"/>
+          <w:numId w:val="19"/>
+        </w:numPr>
+      </w:pPr>
+      <w:r>
+        <w:t>Cómo colocar estilos al botón de envío de formulario.</w:t>
+      </w:r>
+    </w:p>
+    <w:p>
+      <w:pPr>
+        <w:numPr>
+          <w:ilvl w:val="0"/>
+          <w:numId w:val="19"/>
+        </w:numPr>
+      </w:pPr>
+      <w:r>
+        <w:lastRenderedPageBreak/>
+        <w:t>A realizar transiciones en nuestros elementos, con la propiedad CSS </w:t>
+      </w:r>
+      <w:proofErr w:type="spellStart"/>
+      <w:r>
+        <w:t>transition</w:t>
+      </w:r>
+      <w:proofErr w:type="spellEnd"/>
+      <w:r>
+        <w:t>.</w:t>
+      </w:r>
+    </w:p>
+    <w:p>
+      <w:pPr>
+        <w:numPr>
+          <w:ilvl w:val="0"/>
+          <w:numId w:val="19"/>
+        </w:numPr>
+      </w:pPr>
+      <w:r>
+        <w:t>A modificar el estilo del puntero del mouse, al pasar sobre un determinado elemento, a través de la propiedad CSS cursor.</w:t>
+      </w:r>
+    </w:p>
+    <w:p>
+      <w:pPr>
+        <w:numPr>
+          <w:ilvl w:val="0"/>
+          <w:numId w:val="19"/>
+        </w:numPr>
+      </w:pPr>
+      <w:r>
+        <w:t>A realizar transformaciones en nuestros elementos, como aumentar proporcionalmente la escala de determinado elemento o rotarlo, a través de la propiedad CSS </w:t>
+      </w:r>
+      <w:proofErr w:type="spellStart"/>
+      <w:r>
+        <w:t>transform</w:t>
+      </w:r>
+      <w:proofErr w:type="spellEnd"/>
+      <w:r>
+        <w:t>.</w:t>
+      </w:r>
+    </w:p>
+    <w:p>
       <w:pPr>
         <w:pStyle w:val="Ttulo1"/>
         <w:rPr>
@@ -354,31 +1995,7 @@
         <w:rPr>
           <w:rFonts w:eastAsiaTheme="majorEastAsia"/>
         </w:rPr>
-        <w:t>C</w:t>
-      </w:r>
-      <w:r>
-        <w:rPr>
-          <w:rFonts w:eastAsiaTheme="majorEastAsia"/>
-        </w:rPr>
-        <w:t xml:space="preserve">lase </w:t>
-      </w:r>
-      <w:r>
-        <w:rPr>
-          <w:rFonts w:eastAsiaTheme="majorEastAsia"/>
-        </w:rPr>
-        <w:t>6</w:t>
-      </w:r>
-      <w:r>
-        <w:rPr>
-          <w:rFonts w:eastAsiaTheme="majorEastAsia"/>
-        </w:rPr>
-        <w:t xml:space="preserve">: </w:t>
-      </w:r>
-      <w:r>
-        <w:rPr>
-          <w:rFonts w:eastAsiaTheme="majorEastAsia"/>
-        </w:rPr>
-        <w:t>Estructura de tablas</w:t>
+        <w:t>Clase 6: Estructura de tablas</w:t>
       </w:r>
     </w:p>
     <w:p>
@@ -398,20 +2015,217 @@
     <w:p>
       <w:pPr>
         <w:pStyle w:val="Ttulo1"/>
-        <w:rPr>
-          <w:rFonts w:eastAsiaTheme="majorEastAsia"/>
-        </w:rPr>
-      </w:pPr>
-      <w:r>
-        <w:rPr>
-          <w:rFonts w:eastAsiaTheme="majorEastAsia"/>
-        </w:rPr>
+        <w:jc w:val="center"/>
+        <w:rPr>
+          <w:rFonts w:eastAsiaTheme="majorEastAsia"/>
+        </w:rPr>
+      </w:pPr>
+      <w:r>
+        <w:rPr>
+          <w:rFonts w:eastAsiaTheme="majorEastAsia"/>
+        </w:rPr>
+        <w:drawing>
+          <wp:inline distT="0" distB="0" distL="0" distR="0" wp14:anchorId="0A5CB700" wp14:editId="34226A7E">
+            <wp:extent cx="1484416" cy="2471553"/>
+            <wp:effectExtent l="0" t="0" r="1905" b="5080"/>
+            <wp:docPr id="23" name="Imagen 23"/>
+            <wp:cNvGraphicFramePr>
+              <a:graphicFrameLocks xmlns:a="http://schemas.openxmlformats.org/drawingml/2006/main" noChangeAspect="1"/>
+            </wp:cNvGraphicFramePr>
+            <a:graphic xmlns:a="http://schemas.openxmlformats.org/drawingml/2006/main">
+              <a:graphicData uri="http://schemas.openxmlformats.org/drawingml/2006/picture">
+                <pic:pic xmlns:pic="http://schemas.openxmlformats.org/drawingml/2006/picture">
+                  <pic:nvPicPr>
+                    <pic:cNvPr id="1" name=""/>
+                    <pic:cNvPicPr/>
+                  </pic:nvPicPr>
+                  <pic:blipFill>
+                    <a:blip r:embed="rId25"/>
+                    <a:stretch>
+                      <a:fillRect/>
+                    </a:stretch>
+                  </pic:blipFill>
+                  <pic:spPr>
+                    <a:xfrm>
+                      <a:off x="0" y="0"/>
+                      <a:ext cx="1490098" cy="2481013"/>
+                    </a:xfrm>
+                    <a:prstGeom prst="rect">
+                      <a:avLst/>
+                    </a:prstGeom>
+                  </pic:spPr>
+                </pic:pic>
+              </a:graphicData>
+            </a:graphic>
+          </wp:inline>
+        </w:drawing>
+      </w:r>
+    </w:p>
+    <w:p>
+      <w:pPr>
+        <w:pStyle w:val="Ttulo1"/>
+        <w:jc w:val="center"/>
+        <w:rPr>
+          <w:rFonts w:eastAsiaTheme="majorEastAsia"/>
+        </w:rPr>
+      </w:pPr>
+      <w:r>
+        <w:rPr>
+          <w:rFonts w:eastAsiaTheme="majorEastAsia"/>
+        </w:rPr>
+        <w:drawing>
+          <wp:inline distT="0" distB="0" distL="0" distR="0" wp14:anchorId="63825732" wp14:editId="5F1E5519">
+            <wp:extent cx="2695698" cy="1423784"/>
+            <wp:effectExtent l="0" t="0" r="0" b="5080"/>
+            <wp:docPr id="24" name="Imagen 24"/>
+            <wp:cNvGraphicFramePr>
+              <a:graphicFrameLocks xmlns:a="http://schemas.openxmlformats.org/drawingml/2006/main" noChangeAspect="1"/>
+            </wp:cNvGraphicFramePr>
+            <a:graphic xmlns:a="http://schemas.openxmlformats.org/drawingml/2006/main">
+              <a:graphicData uri="http://schemas.openxmlformats.org/drawingml/2006/picture">
+                <pic:pic xmlns:pic="http://schemas.openxmlformats.org/drawingml/2006/picture">
+                  <pic:nvPicPr>
+                    <pic:cNvPr id="1" name=""/>
+                    <pic:cNvPicPr/>
+                  </pic:nvPicPr>
+                  <pic:blipFill>
+                    <a:blip r:embed="rId26"/>
+                    <a:stretch>
+                      <a:fillRect/>
+                    </a:stretch>
+                  </pic:blipFill>
+                  <pic:spPr>
+                    <a:xfrm>
+                      <a:off x="0" y="0"/>
+                      <a:ext cx="2715913" cy="1434461"/>
+                    </a:xfrm>
+                    <a:prstGeom prst="rect">
+                      <a:avLst/>
+                    </a:prstGeom>
+                  </pic:spPr>
+                </pic:pic>
+              </a:graphicData>
+            </a:graphic>
+          </wp:inline>
+        </w:drawing>
+      </w:r>
+    </w:p>
+    <w:p>
+      <w:pPr>
+        <w:pStyle w:val="Ttulo1"/>
+        <w:rPr>
+          <w:rFonts w:eastAsiaTheme="majorEastAsia"/>
+        </w:rPr>
+      </w:pPr>
+      <w:r>
+        <w:rPr>
+          <w:rFonts w:eastAsiaTheme="majorEastAsia"/>
+        </w:rPr>
+        <w:lastRenderedPageBreak/>
         <w:t>Etiquetas semánticas para tablas:</w:t>
       </w:r>
     </w:p>
     <w:p>
       <w:pPr>
         <w:pStyle w:val="Ttulo1"/>
+        <w:jc w:val="center"/>
+        <w:rPr>
+          <w:rFonts w:eastAsiaTheme="majorEastAsia"/>
+        </w:rPr>
+      </w:pPr>
+      <w:r>
+        <w:rPr>
+          <w:rFonts w:eastAsiaTheme="majorEastAsia"/>
+        </w:rPr>
+        <w:drawing>
+          <wp:inline distT="0" distB="0" distL="0" distR="0" wp14:anchorId="02484E4D" wp14:editId="18C8F20F">
+            <wp:extent cx="1798754" cy="2363190"/>
+            <wp:effectExtent l="0" t="0" r="0" b="0"/>
+            <wp:docPr id="25" name="Imagen 25"/>
+            <wp:cNvGraphicFramePr>
+              <a:graphicFrameLocks xmlns:a="http://schemas.openxmlformats.org/drawingml/2006/main" noChangeAspect="1"/>
+            </wp:cNvGraphicFramePr>
+            <a:graphic xmlns:a="http://schemas.openxmlformats.org/drawingml/2006/main">
+              <a:graphicData uri="http://schemas.openxmlformats.org/drawingml/2006/picture">
+                <pic:pic xmlns:pic="http://schemas.openxmlformats.org/drawingml/2006/picture">
+                  <pic:nvPicPr>
+                    <pic:cNvPr id="1" name=""/>
+                    <pic:cNvPicPr/>
+                  </pic:nvPicPr>
+                  <pic:blipFill>
+                    <a:blip r:embed="rId27"/>
+                    <a:stretch>
+                      <a:fillRect/>
+                    </a:stretch>
+                  </pic:blipFill>
+                  <pic:spPr>
+                    <a:xfrm>
+                      <a:off x="0" y="0"/>
+                      <a:ext cx="1805197" cy="2371654"/>
+                    </a:xfrm>
+                    <a:prstGeom prst="rect">
+                      <a:avLst/>
+                    </a:prstGeom>
+                  </pic:spPr>
+                </pic:pic>
+              </a:graphicData>
+            </a:graphic>
+          </wp:inline>
+        </w:drawing>
+      </w:r>
+    </w:p>
+    <w:p>
+      <w:pPr>
+        <w:pStyle w:val="Ttulo1"/>
+        <w:jc w:val="center"/>
+        <w:rPr>
+          <w:rFonts w:eastAsiaTheme="majorEastAsia"/>
+        </w:rPr>
+      </w:pPr>
+      <w:r>
+        <w:rPr>
+          <w:rFonts w:eastAsiaTheme="majorEastAsia"/>
+        </w:rPr>
+        <w:drawing>
+          <wp:inline distT="0" distB="0" distL="0" distR="0" wp14:anchorId="2C5FC700" wp14:editId="7426E93E">
+            <wp:extent cx="1911927" cy="983674"/>
+            <wp:effectExtent l="0" t="0" r="0" b="6985"/>
+            <wp:docPr id="26" name="Imagen 26"/>
+            <wp:cNvGraphicFramePr>
+              <a:graphicFrameLocks xmlns:a="http://schemas.openxmlformats.org/drawingml/2006/main" noChangeAspect="1"/>
+            </wp:cNvGraphicFramePr>
+            <a:graphic xmlns:a="http://schemas.openxmlformats.org/drawingml/2006/main">
+              <a:graphicData uri="http://schemas.openxmlformats.org/drawingml/2006/picture">
+                <pic:pic xmlns:pic="http://schemas.openxmlformats.org/drawingml/2006/picture">
+                  <pic:nvPicPr>
+                    <pic:cNvPr id="1" name=""/>
+                    <pic:cNvPicPr/>
+                  </pic:nvPicPr>
+                  <pic:blipFill>
+                    <a:blip r:embed="rId28"/>
+                    <a:stretch>
+                      <a:fillRect/>
+                    </a:stretch>
+                  </pic:blipFill>
+                  <pic:spPr>
+                    <a:xfrm>
+                      <a:off x="0" y="0"/>
+                      <a:ext cx="1931190" cy="993585"/>
+                    </a:xfrm>
+                    <a:prstGeom prst="rect">
+                      <a:avLst/>
+                    </a:prstGeom>
+                  </pic:spPr>
+                </pic:pic>
+              </a:graphicData>
+            </a:graphic>
+          </wp:inline>
+        </w:drawing>
+      </w:r>
+    </w:p>
+    <w:p>
+      <w:pPr>
+        <w:pStyle w:val="Ttulo1"/>
         <w:rPr>
           <w:rFonts w:eastAsiaTheme="majorEastAsia"/>
         </w:rPr>
@@ -426,14 +2240,339 @@
     <w:p>
       <w:pPr>
         <w:pStyle w:val="Ttulo1"/>
-      </w:pPr>
-      <w:r>
-        <w:rPr>
-          <w:rFonts w:eastAsiaTheme="majorEastAsia"/>
-        </w:rPr>
+        <w:jc w:val="center"/>
+        <w:rPr>
+          <w:rFonts w:eastAsiaTheme="majorEastAsia"/>
+        </w:rPr>
+      </w:pPr>
+      <w:r>
+        <w:rPr>
+          <w:noProof/>
+        </w:rPr>
+        <w:drawing>
+          <wp:inline distT="0" distB="0" distL="0" distR="0" wp14:anchorId="26CCA1D6" wp14:editId="4F40167E">
+            <wp:extent cx="1959173" cy="1715405"/>
+            <wp:effectExtent l="0" t="0" r="3175" b="0"/>
+            <wp:docPr id="27" name="Imagen 27"/>
+            <wp:cNvGraphicFramePr>
+              <a:graphicFrameLocks xmlns:a="http://schemas.openxmlformats.org/drawingml/2006/main" noChangeAspect="1"/>
+            </wp:cNvGraphicFramePr>
+            <a:graphic xmlns:a="http://schemas.openxmlformats.org/drawingml/2006/main">
+              <a:graphicData uri="http://schemas.openxmlformats.org/drawingml/2006/picture">
+                <pic:pic xmlns:pic="http://schemas.openxmlformats.org/drawingml/2006/picture">
+                  <pic:nvPicPr>
+                    <pic:cNvPr id="1" name=""/>
+                    <pic:cNvPicPr/>
+                  </pic:nvPicPr>
+                  <pic:blipFill>
+                    <a:blip r:embed="rId29"/>
+                    <a:stretch>
+                      <a:fillRect/>
+                    </a:stretch>
+                  </pic:blipFill>
+                  <pic:spPr>
+                    <a:xfrm>
+                      <a:off x="0" y="0"/>
+                      <a:ext cx="1962090" cy="1717959"/>
+                    </a:xfrm>
+                    <a:prstGeom prst="rect">
+                      <a:avLst/>
+                    </a:prstGeom>
+                  </pic:spPr>
+                </pic:pic>
+              </a:graphicData>
+            </a:graphic>
+          </wp:inline>
+        </w:drawing>
+      </w:r>
+    </w:p>
+    <w:p>
+      <w:pPr>
+        <w:pStyle w:val="Ttulo1"/>
+        <w:jc w:val="center"/>
+        <w:rPr>
+          <w:rFonts w:eastAsiaTheme="majorEastAsia"/>
+        </w:rPr>
+      </w:pPr>
+      <w:r>
+        <w:rPr>
+          <w:noProof/>
+        </w:rPr>
+        <w:drawing>
+          <wp:inline distT="0" distB="0" distL="0" distR="0" wp14:anchorId="4E2B814E" wp14:editId="760C7D0D">
+            <wp:extent cx="2171429" cy="1571429"/>
+            <wp:effectExtent l="0" t="0" r="635" b="0"/>
+            <wp:docPr id="28" name="Imagen 28"/>
+            <wp:cNvGraphicFramePr>
+              <a:graphicFrameLocks xmlns:a="http://schemas.openxmlformats.org/drawingml/2006/main" noChangeAspect="1"/>
+            </wp:cNvGraphicFramePr>
+            <a:graphic xmlns:a="http://schemas.openxmlformats.org/drawingml/2006/main">
+              <a:graphicData uri="http://schemas.openxmlformats.org/drawingml/2006/picture">
+                <pic:pic xmlns:pic="http://schemas.openxmlformats.org/drawingml/2006/picture">
+                  <pic:nvPicPr>
+                    <pic:cNvPr id="1" name=""/>
+                    <pic:cNvPicPr/>
+                  </pic:nvPicPr>
+                  <pic:blipFill>
+                    <a:blip r:embed="rId30"/>
+                    <a:stretch>
+                      <a:fillRect/>
+                    </a:stretch>
+                  </pic:blipFill>
+                  <pic:spPr>
+                    <a:xfrm>
+                      <a:off x="0" y="0"/>
+                      <a:ext cx="2171429" cy="1571429"/>
+                    </a:xfrm>
+                    <a:prstGeom prst="rect">
+                      <a:avLst/>
+                    </a:prstGeom>
+                  </pic:spPr>
+                </pic:pic>
+              </a:graphicData>
+            </a:graphic>
+          </wp:inline>
+        </w:drawing>
+      </w:r>
+    </w:p>
+    <w:p>
+      <w:pPr>
+        <w:pStyle w:val="Ttulo1"/>
+        <w:rPr>
+          <w:rFonts w:eastAsiaTheme="majorEastAsia"/>
+        </w:rPr>
+      </w:pPr>
+      <w:r>
+        <w:rPr>
+          <w:rFonts w:eastAsiaTheme="majorEastAsia"/>
+        </w:rPr>
+        <w:lastRenderedPageBreak/>
         <w:t>Lo que aprendimos:</w:t>
       </w:r>
     </w:p>
+    <w:p>
+      <w:r>
+        <w:t>Lo que aprendimos en esta aula:</w:t>
+      </w:r>
+    </w:p>
+    <w:p>
+      <w:pPr>
+        <w:numPr>
+          <w:ilvl w:val="0"/>
+          <w:numId w:val="20"/>
+        </w:numPr>
+      </w:pPr>
+      <w:r>
+        <w:t>A crear una tabla HTML.</w:t>
+      </w:r>
+    </w:p>
+    <w:p>
+      <w:pPr>
+        <w:numPr>
+          <w:ilvl w:val="1"/>
+          <w:numId w:val="20"/>
+        </w:numPr>
+      </w:pPr>
+      <w:r>
+        <w:t>La </w:t>
+      </w:r>
+      <w:r>
+        <w:rPr>
+          <w:i/>
+          <w:iCs/>
+        </w:rPr>
+        <w:t>etiqueta</w:t>
+      </w:r>
+      <w:r>
+        <w:t> table, representa la tabla.</w:t>
+      </w:r>
+    </w:p>
+    <w:p>
+      <w:pPr>
+        <w:numPr>
+          <w:ilvl w:val="1"/>
+          <w:numId w:val="20"/>
+        </w:numPr>
+      </w:pPr>
+      <w:r>
+        <w:t>La </w:t>
+      </w:r>
+      <w:r>
+        <w:rPr>
+          <w:i/>
+          <w:iCs/>
+        </w:rPr>
+        <w:t>etiqueta</w:t>
+      </w:r>
+      <w:r>
+        <w:t> </w:t>
+      </w:r>
+      <w:proofErr w:type="spellStart"/>
+      <w:r>
+        <w:t>tr</w:t>
+      </w:r>
+      <w:proofErr w:type="spellEnd"/>
+      <w:r>
+        <w:t>, representa la fila de la tabla.</w:t>
+      </w:r>
+    </w:p>
+    <w:p>
+      <w:pPr>
+        <w:numPr>
+          <w:ilvl w:val="1"/>
+          <w:numId w:val="20"/>
+        </w:numPr>
+      </w:pPr>
+      <w:r>
+        <w:t>La </w:t>
+      </w:r>
+      <w:r>
+        <w:rPr>
+          <w:i/>
+          <w:iCs/>
+        </w:rPr>
+        <w:t>etiqueta</w:t>
+      </w:r>
+      <w:r>
+        <w:t> </w:t>
+      </w:r>
+      <w:proofErr w:type="spellStart"/>
+      <w:r>
+        <w:t>td</w:t>
+      </w:r>
+      <w:proofErr w:type="spellEnd"/>
+      <w:r>
+        <w:t>, representa la celda de la tabla.</w:t>
+      </w:r>
+    </w:p>
+    <w:p>
+      <w:pPr>
+        <w:numPr>
+          <w:ilvl w:val="1"/>
+          <w:numId w:val="20"/>
+        </w:numPr>
+      </w:pPr>
+      <w:r>
+        <w:t>La </w:t>
+      </w:r>
+      <w:r>
+        <w:rPr>
+          <w:i/>
+          <w:iCs/>
+        </w:rPr>
+        <w:t>etiqueta</w:t>
+      </w:r>
+      <w:r>
+        <w:t> </w:t>
+      </w:r>
+      <w:proofErr w:type="spellStart"/>
+      <w:r>
+        <w:t>thead</w:t>
+      </w:r>
+      <w:proofErr w:type="spellEnd"/>
+      <w:r>
+        <w:t>, representa el encabezado de la tabla.</w:t>
+      </w:r>
+    </w:p>
+    <w:p>
+      <w:pPr>
+        <w:numPr>
+          <w:ilvl w:val="1"/>
+          <w:numId w:val="20"/>
+        </w:numPr>
+      </w:pPr>
+      <w:r>
+        <w:t>La </w:t>
+      </w:r>
+      <w:r>
+        <w:rPr>
+          <w:i/>
+          <w:iCs/>
+        </w:rPr>
+        <w:t>etiqueta</w:t>
+      </w:r>
+      <w:r>
+        <w:t> </w:t>
+      </w:r>
+      <w:proofErr w:type="spellStart"/>
+      <w:r>
+        <w:t>tbody</w:t>
+      </w:r>
+      <w:proofErr w:type="spellEnd"/>
+      <w:r>
+        <w:t>, representa el cuerpo de la tabla.</w:t>
+      </w:r>
+    </w:p>
+    <w:p>
+      <w:pPr>
+        <w:numPr>
+          <w:ilvl w:val="1"/>
+          <w:numId w:val="20"/>
+        </w:numPr>
+      </w:pPr>
+      <w:r>
+        <w:t>La </w:t>
+      </w:r>
+      <w:r>
+        <w:rPr>
+          <w:i/>
+          <w:iCs/>
+        </w:rPr>
+        <w:t>etiqueta</w:t>
+      </w:r>
+      <w:r>
+        <w:t> </w:t>
+      </w:r>
+      <w:proofErr w:type="spellStart"/>
+      <w:r>
+        <w:t>th</w:t>
+      </w:r>
+      <w:proofErr w:type="spellEnd"/>
+      <w:r>
+        <w:t>, representa la celda del encabezado de la tabla.</w:t>
+      </w:r>
+    </w:p>
+    <w:p>
+      <w:pPr>
+        <w:numPr>
+          <w:ilvl w:val="1"/>
+          <w:numId w:val="20"/>
+        </w:numPr>
+      </w:pPr>
+      <w:r>
+        <w:t>La </w:t>
+      </w:r>
+      <w:r>
+        <w:rPr>
+          <w:i/>
+          <w:iCs/>
+        </w:rPr>
+        <w:t>etiqueta</w:t>
+      </w:r>
+      <w:r>
+        <w:t> </w:t>
+      </w:r>
+      <w:proofErr w:type="spellStart"/>
+      <w:r>
+        <w:t>tfoot</w:t>
+      </w:r>
+      <w:proofErr w:type="spellEnd"/>
+      <w:r>
+        <w:t>, representa el pie de página de la tabla.</w:t>
+      </w:r>
+    </w:p>
+    <w:p>
+      <w:pPr>
+        <w:numPr>
+          <w:ilvl w:val="0"/>
+          <w:numId w:val="20"/>
+        </w:numPr>
+      </w:pPr>
+      <w:r>
+        <w:t>A colocar los estilos respectivos a nuestra tabla.</w:t>
+      </w:r>
+    </w:p>
+    <w:p/>
     <w:sectPr>
       <w:pgSz w:w="12240" w:h="15840"/>
       <w:pgMar w:top="1417" w:right="1701" w:bottom="1417" w:left="1701" w:header="708" w:footer="708" w:gutter="0"/>
@@ -709,6 +2848,155 @@
     </w:lvl>
   </w:abstractNum>
   <w:abstractNum w:abstractNumId="2" w15:restartNumberingAfterBreak="0">
+    <w:nsid w:val="17816BCE"/>
+    <w:multiLevelType w:val="multilevel"/>
+    <w:tmpl w:val="30EAE6D6"/>
+    <w:lvl w:ilvl="0">
+      <w:start w:val="1"/>
+      <w:numFmt w:val="bullet"/>
+      <w:lvlText w:val=""/>
+      <w:lvlJc w:val="left"/>
+      <w:pPr>
+        <w:tabs>
+          <w:tab w:val="num" w:pos="720"/>
+        </w:tabs>
+        <w:ind w:left="720" w:hanging="360"/>
+      </w:pPr>
+      <w:rPr>
+        <w:rFonts w:ascii="Symbol" w:hAnsi="Symbol" w:hint="default"/>
+        <w:sz w:val="20"/>
+      </w:rPr>
+    </w:lvl>
+    <w:lvl w:ilvl="1" w:tentative="1">
+      <w:start w:val="1"/>
+      <w:numFmt w:val="bullet"/>
+      <w:lvlText w:val="o"/>
+      <w:lvlJc w:val="left"/>
+      <w:pPr>
+        <w:tabs>
+          <w:tab w:val="num" w:pos="1440"/>
+        </w:tabs>
+        <w:ind w:left="1440" w:hanging="360"/>
+      </w:pPr>
+      <w:rPr>
+        <w:rFonts w:ascii="Courier New" w:hAnsi="Courier New" w:hint="default"/>
+        <w:sz w:val="20"/>
+      </w:rPr>
+    </w:lvl>
+    <w:lvl w:ilvl="2" w:tentative="1">
+      <w:start w:val="1"/>
+      <w:numFmt w:val="bullet"/>
+      <w:lvlText w:val=""/>
+      <w:lvlJc w:val="left"/>
+      <w:pPr>
+        <w:tabs>
+          <w:tab w:val="num" w:pos="2160"/>
+        </w:tabs>
+        <w:ind w:left="2160" w:hanging="360"/>
+      </w:pPr>
+      <w:rPr>
+        <w:rFonts w:ascii="Wingdings" w:hAnsi="Wingdings" w:hint="default"/>
+        <w:sz w:val="20"/>
+      </w:rPr>
+    </w:lvl>
+    <w:lvl w:ilvl="3" w:tentative="1">
+      <w:start w:val="1"/>
+      <w:numFmt w:val="bullet"/>
+      <w:lvlText w:val=""/>
+      <w:lvlJc w:val="left"/>
+      <w:pPr>
+        <w:tabs>
+          <w:tab w:val="num" w:pos="2880"/>
+        </w:tabs>
+        <w:ind w:left="2880" w:hanging="360"/>
+      </w:pPr>
+      <w:rPr>
+        <w:rFonts w:ascii="Wingdings" w:hAnsi="Wingdings" w:hint="default"/>
+        <w:sz w:val="20"/>
+      </w:rPr>
+    </w:lvl>
+    <w:lvl w:ilvl="4" w:tentative="1">
+      <w:start w:val="1"/>
+      <w:numFmt w:val="bullet"/>
+      <w:lvlText w:val=""/>
+      <w:lvlJc w:val="left"/>
+      <w:pPr>
+        <w:tabs>
+          <w:tab w:val="num" w:pos="3600"/>
+        </w:tabs>
+        <w:ind w:left="3600" w:hanging="360"/>
+      </w:pPr>
+      <w:rPr>
+        <w:rFonts w:ascii="Wingdings" w:hAnsi="Wingdings" w:hint="default"/>
+        <w:sz w:val="20"/>
+      </w:rPr>
+    </w:lvl>
+    <w:lvl w:ilvl="5" w:tentative="1">
+      <w:start w:val="1"/>
+      <w:numFmt w:val="bullet"/>
+      <w:lvlText w:val=""/>
+      <w:lvlJc w:val="left"/>
+      <w:pPr>
+        <w:tabs>
+          <w:tab w:val="num" w:pos="4320"/>
+        </w:tabs>
+        <w:ind w:left="4320" w:hanging="360"/>
+      </w:pPr>
+      <w:rPr>
+        <w:rFonts w:ascii="Wingdings" w:hAnsi="Wingdings" w:hint="default"/>
+        <w:sz w:val="20"/>
+      </w:rPr>
+    </w:lvl>
+    <w:lvl w:ilvl="6" w:tentative="1">
+      <w:start w:val="1"/>
+      <w:numFmt w:val="bullet"/>
+      <w:lvlText w:val=""/>
+      <w:lvlJc w:val="left"/>
+      <w:pPr>
+        <w:tabs>
+          <w:tab w:val="num" w:pos="5040"/>
+        </w:tabs>
+        <w:ind w:left="5040" w:hanging="360"/>
+      </w:pPr>
+      <w:rPr>
+        <w:rFonts w:ascii="Wingdings" w:hAnsi="Wingdings" w:hint="default"/>
+        <w:sz w:val="20"/>
+      </w:rPr>
+    </w:lvl>
+    <w:lvl w:ilvl="7" w:tentative="1">
+      <w:start w:val="1"/>
+      <w:numFmt w:val="bullet"/>
+      <w:lvlText w:val=""/>
+      <w:lvlJc w:val="left"/>
+      <w:pPr>
+        <w:tabs>
+          <w:tab w:val="num" w:pos="5760"/>
+        </w:tabs>
+        <w:ind w:left="5760" w:hanging="360"/>
+      </w:pPr>
+      <w:rPr>
+        <w:rFonts w:ascii="Wingdings" w:hAnsi="Wingdings" w:hint="default"/>
+        <w:sz w:val="20"/>
+      </w:rPr>
+    </w:lvl>
+    <w:lvl w:ilvl="8" w:tentative="1">
+      <w:start w:val="1"/>
+      <w:numFmt w:val="bullet"/>
+      <w:lvlText w:val=""/>
+      <w:lvlJc w:val="left"/>
+      <w:pPr>
+        <w:tabs>
+          <w:tab w:val="num" w:pos="6480"/>
+        </w:tabs>
+        <w:ind w:left="6480" w:hanging="360"/>
+      </w:pPr>
+      <w:rPr>
+        <w:rFonts w:ascii="Wingdings" w:hAnsi="Wingdings" w:hint="default"/>
+        <w:sz w:val="20"/>
+      </w:rPr>
+    </w:lvl>
+  </w:abstractNum>
+  <w:abstractNum w:abstractNumId="3" w15:restartNumberingAfterBreak="0">
     <w:nsid w:val="18E77E7C"/>
     <w:multiLevelType w:val="multilevel"/>
     <w:tmpl w:val="46DCCC50"/>
@@ -857,7 +3145,305 @@
       </w:rPr>
     </w:lvl>
   </w:abstractNum>
-  <w:abstractNum w:abstractNumId="3" w15:restartNumberingAfterBreak="0">
+  <w:abstractNum w:abstractNumId="4" w15:restartNumberingAfterBreak="0">
+    <w:nsid w:val="19AC1902"/>
+    <w:multiLevelType w:val="multilevel"/>
+    <w:tmpl w:val="33D61CF2"/>
+    <w:lvl w:ilvl="0">
+      <w:start w:val="1"/>
+      <w:numFmt w:val="bullet"/>
+      <w:lvlText w:val=""/>
+      <w:lvlJc w:val="left"/>
+      <w:pPr>
+        <w:tabs>
+          <w:tab w:val="num" w:pos="720"/>
+        </w:tabs>
+        <w:ind w:left="720" w:hanging="360"/>
+      </w:pPr>
+      <w:rPr>
+        <w:rFonts w:ascii="Symbol" w:hAnsi="Symbol" w:hint="default"/>
+        <w:sz w:val="20"/>
+      </w:rPr>
+    </w:lvl>
+    <w:lvl w:ilvl="1">
+      <w:start w:val="1"/>
+      <w:numFmt w:val="bullet"/>
+      <w:lvlText w:val="o"/>
+      <w:lvlJc w:val="left"/>
+      <w:pPr>
+        <w:tabs>
+          <w:tab w:val="num" w:pos="1440"/>
+        </w:tabs>
+        <w:ind w:left="1440" w:hanging="360"/>
+      </w:pPr>
+      <w:rPr>
+        <w:rFonts w:ascii="Courier New" w:hAnsi="Courier New" w:hint="default"/>
+        <w:sz w:val="20"/>
+      </w:rPr>
+    </w:lvl>
+    <w:lvl w:ilvl="2" w:tentative="1">
+      <w:start w:val="1"/>
+      <w:numFmt w:val="bullet"/>
+      <w:lvlText w:val=""/>
+      <w:lvlJc w:val="left"/>
+      <w:pPr>
+        <w:tabs>
+          <w:tab w:val="num" w:pos="2160"/>
+        </w:tabs>
+        <w:ind w:left="2160" w:hanging="360"/>
+      </w:pPr>
+      <w:rPr>
+        <w:rFonts w:ascii="Wingdings" w:hAnsi="Wingdings" w:hint="default"/>
+        <w:sz w:val="20"/>
+      </w:rPr>
+    </w:lvl>
+    <w:lvl w:ilvl="3" w:tentative="1">
+      <w:start w:val="1"/>
+      <w:numFmt w:val="bullet"/>
+      <w:lvlText w:val=""/>
+      <w:lvlJc w:val="left"/>
+      <w:pPr>
+        <w:tabs>
+          <w:tab w:val="num" w:pos="2880"/>
+        </w:tabs>
+        <w:ind w:left="2880" w:hanging="360"/>
+      </w:pPr>
+      <w:rPr>
+        <w:rFonts w:ascii="Wingdings" w:hAnsi="Wingdings" w:hint="default"/>
+        <w:sz w:val="20"/>
+      </w:rPr>
+    </w:lvl>
+    <w:lvl w:ilvl="4" w:tentative="1">
+      <w:start w:val="1"/>
+      <w:numFmt w:val="bullet"/>
+      <w:lvlText w:val=""/>
+      <w:lvlJc w:val="left"/>
+      <w:pPr>
+        <w:tabs>
+          <w:tab w:val="num" w:pos="3600"/>
+        </w:tabs>
+        <w:ind w:left="3600" w:hanging="360"/>
+      </w:pPr>
+      <w:rPr>
+        <w:rFonts w:ascii="Wingdings" w:hAnsi="Wingdings" w:hint="default"/>
+        <w:sz w:val="20"/>
+      </w:rPr>
+    </w:lvl>
+    <w:lvl w:ilvl="5" w:tentative="1">
+      <w:start w:val="1"/>
+      <w:numFmt w:val="bullet"/>
+      <w:lvlText w:val=""/>
+      <w:lvlJc w:val="left"/>
+      <w:pPr>
+        <w:tabs>
+          <w:tab w:val="num" w:pos="4320"/>
+        </w:tabs>
+        <w:ind w:left="4320" w:hanging="360"/>
+      </w:pPr>
+      <w:rPr>
+        <w:rFonts w:ascii="Wingdings" w:hAnsi="Wingdings" w:hint="default"/>
+        <w:sz w:val="20"/>
+      </w:rPr>
+    </w:lvl>
+    <w:lvl w:ilvl="6" w:tentative="1">
+      <w:start w:val="1"/>
+      <w:numFmt w:val="bullet"/>
+      <w:lvlText w:val=""/>
+      <w:lvlJc w:val="left"/>
+      <w:pPr>
+        <w:tabs>
+          <w:tab w:val="num" w:pos="5040"/>
+        </w:tabs>
+        <w:ind w:left="5040" w:hanging="360"/>
+      </w:pPr>
+      <w:rPr>
+        <w:rFonts w:ascii="Wingdings" w:hAnsi="Wingdings" w:hint="default"/>
+        <w:sz w:val="20"/>
+      </w:rPr>
+    </w:lvl>
+    <w:lvl w:ilvl="7" w:tentative="1">
+      <w:start w:val="1"/>
+      <w:numFmt w:val="bullet"/>
+      <w:lvlText w:val=""/>
+      <w:lvlJc w:val="left"/>
+      <w:pPr>
+        <w:tabs>
+          <w:tab w:val="num" w:pos="5760"/>
+        </w:tabs>
+        <w:ind w:left="5760" w:hanging="360"/>
+      </w:pPr>
+      <w:rPr>
+        <w:rFonts w:ascii="Wingdings" w:hAnsi="Wingdings" w:hint="default"/>
+        <w:sz w:val="20"/>
+      </w:rPr>
+    </w:lvl>
+    <w:lvl w:ilvl="8" w:tentative="1">
+      <w:start w:val="1"/>
+      <w:numFmt w:val="bullet"/>
+      <w:lvlText w:val=""/>
+      <w:lvlJc w:val="left"/>
+      <w:pPr>
+        <w:tabs>
+          <w:tab w:val="num" w:pos="6480"/>
+        </w:tabs>
+        <w:ind w:left="6480" w:hanging="360"/>
+      </w:pPr>
+      <w:rPr>
+        <w:rFonts w:ascii="Wingdings" w:hAnsi="Wingdings" w:hint="default"/>
+        <w:sz w:val="20"/>
+      </w:rPr>
+    </w:lvl>
+  </w:abstractNum>
+  <w:abstractNum w:abstractNumId="5" w15:restartNumberingAfterBreak="0">
+    <w:nsid w:val="1A0F58CA"/>
+    <w:multiLevelType w:val="multilevel"/>
+    <w:tmpl w:val="EFBCA5F6"/>
+    <w:lvl w:ilvl="0">
+      <w:start w:val="1"/>
+      <w:numFmt w:val="bullet"/>
+      <w:lvlText w:val=""/>
+      <w:lvlJc w:val="left"/>
+      <w:pPr>
+        <w:tabs>
+          <w:tab w:val="num" w:pos="720"/>
+        </w:tabs>
+        <w:ind w:left="720" w:hanging="360"/>
+      </w:pPr>
+      <w:rPr>
+        <w:rFonts w:ascii="Symbol" w:hAnsi="Symbol" w:hint="default"/>
+        <w:sz w:val="20"/>
+      </w:rPr>
+    </w:lvl>
+    <w:lvl w:ilvl="1" w:tentative="1">
+      <w:start w:val="1"/>
+      <w:numFmt w:val="bullet"/>
+      <w:lvlText w:val="o"/>
+      <w:lvlJc w:val="left"/>
+      <w:pPr>
+        <w:tabs>
+          <w:tab w:val="num" w:pos="1440"/>
+        </w:tabs>
+        <w:ind w:left="1440" w:hanging="360"/>
+      </w:pPr>
+      <w:rPr>
+        <w:rFonts w:ascii="Courier New" w:hAnsi="Courier New" w:hint="default"/>
+        <w:sz w:val="20"/>
+      </w:rPr>
+    </w:lvl>
+    <w:lvl w:ilvl="2" w:tentative="1">
+      <w:start w:val="1"/>
+      <w:numFmt w:val="bullet"/>
+      <w:lvlText w:val=""/>
+      <w:lvlJc w:val="left"/>
+      <w:pPr>
+        <w:tabs>
+          <w:tab w:val="num" w:pos="2160"/>
+        </w:tabs>
+        <w:ind w:left="2160" w:hanging="360"/>
+      </w:pPr>
+      <w:rPr>
+        <w:rFonts w:ascii="Wingdings" w:hAnsi="Wingdings" w:hint="default"/>
+        <w:sz w:val="20"/>
+      </w:rPr>
+    </w:lvl>
+    <w:lvl w:ilvl="3" w:tentative="1">
+      <w:start w:val="1"/>
+      <w:numFmt w:val="bullet"/>
+      <w:lvlText w:val=""/>
+      <w:lvlJc w:val="left"/>
+      <w:pPr>
+        <w:tabs>
+          <w:tab w:val="num" w:pos="2880"/>
+        </w:tabs>
+        <w:ind w:left="2880" w:hanging="360"/>
+      </w:pPr>
+      <w:rPr>
+        <w:rFonts w:ascii="Wingdings" w:hAnsi="Wingdings" w:hint="default"/>
+        <w:sz w:val="20"/>
+      </w:rPr>
+    </w:lvl>
+    <w:lvl w:ilvl="4" w:tentative="1">
+      <w:start w:val="1"/>
+      <w:numFmt w:val="bullet"/>
+      <w:lvlText w:val=""/>
+      <w:lvlJc w:val="left"/>
+      <w:pPr>
+        <w:tabs>
+          <w:tab w:val="num" w:pos="3600"/>
+        </w:tabs>
+        <w:ind w:left="3600" w:hanging="360"/>
+      </w:pPr>
+      <w:rPr>
+        <w:rFonts w:ascii="Wingdings" w:hAnsi="Wingdings" w:hint="default"/>
+        <w:sz w:val="20"/>
+      </w:rPr>
+    </w:lvl>
+    <w:lvl w:ilvl="5" w:tentative="1">
+      <w:start w:val="1"/>
+      <w:numFmt w:val="bullet"/>
+      <w:lvlText w:val=""/>
+      <w:lvlJc w:val="left"/>
+      <w:pPr>
+        <w:tabs>
+          <w:tab w:val="num" w:pos="4320"/>
+        </w:tabs>
+        <w:ind w:left="4320" w:hanging="360"/>
+      </w:pPr>
+      <w:rPr>
+        <w:rFonts w:ascii="Wingdings" w:hAnsi="Wingdings" w:hint="default"/>
+        <w:sz w:val="20"/>
+      </w:rPr>
+    </w:lvl>
+    <w:lvl w:ilvl="6" w:tentative="1">
+      <w:start w:val="1"/>
+      <w:numFmt w:val="bullet"/>
+      <w:lvlText w:val=""/>
+      <w:lvlJc w:val="left"/>
+      <w:pPr>
+        <w:tabs>
+          <w:tab w:val="num" w:pos="5040"/>
+        </w:tabs>
+        <w:ind w:left="5040" w:hanging="360"/>
+      </w:pPr>
+      <w:rPr>
+        <w:rFonts w:ascii="Wingdings" w:hAnsi="Wingdings" w:hint="default"/>
+        <w:sz w:val="20"/>
+      </w:rPr>
+    </w:lvl>
+    <w:lvl w:ilvl="7" w:tentative="1">
+      <w:start w:val="1"/>
+      <w:numFmt w:val="bullet"/>
+      <w:lvlText w:val=""/>
+      <w:lvlJc w:val="left"/>
+      <w:pPr>
+        <w:tabs>
+          <w:tab w:val="num" w:pos="5760"/>
+        </w:tabs>
+        <w:ind w:left="5760" w:hanging="360"/>
+      </w:pPr>
+      <w:rPr>
+        <w:rFonts w:ascii="Wingdings" w:hAnsi="Wingdings" w:hint="default"/>
+        <w:sz w:val="20"/>
+      </w:rPr>
+    </w:lvl>
+    <w:lvl w:ilvl="8" w:tentative="1">
+      <w:start w:val="1"/>
+      <w:numFmt w:val="bullet"/>
+      <w:lvlText w:val=""/>
+      <w:lvlJc w:val="left"/>
+      <w:pPr>
+        <w:tabs>
+          <w:tab w:val="num" w:pos="6480"/>
+        </w:tabs>
+        <w:ind w:left="6480" w:hanging="360"/>
+      </w:pPr>
+      <w:rPr>
+        <w:rFonts w:ascii="Wingdings" w:hAnsi="Wingdings" w:hint="default"/>
+        <w:sz w:val="20"/>
+      </w:rPr>
+    </w:lvl>
+  </w:abstractNum>
+  <w:abstractNum w:abstractNumId="6" w15:restartNumberingAfterBreak="0">
     <w:nsid w:val="1A1714BA"/>
     <w:multiLevelType w:val="multilevel"/>
     <w:tmpl w:val="ADB8E820"/>
@@ -1006,7 +3592,156 @@
       </w:rPr>
     </w:lvl>
   </w:abstractNum>
-  <w:abstractNum w:abstractNumId="4" w15:restartNumberingAfterBreak="0">
+  <w:abstractNum w:abstractNumId="7" w15:restartNumberingAfterBreak="0">
+    <w:nsid w:val="1A3D4CC4"/>
+    <w:multiLevelType w:val="multilevel"/>
+    <w:tmpl w:val="7444F0A6"/>
+    <w:lvl w:ilvl="0">
+      <w:start w:val="1"/>
+      <w:numFmt w:val="bullet"/>
+      <w:lvlText w:val=""/>
+      <w:lvlJc w:val="left"/>
+      <w:pPr>
+        <w:tabs>
+          <w:tab w:val="num" w:pos="720"/>
+        </w:tabs>
+        <w:ind w:left="720" w:hanging="360"/>
+      </w:pPr>
+      <w:rPr>
+        <w:rFonts w:ascii="Symbol" w:hAnsi="Symbol" w:hint="default"/>
+        <w:sz w:val="20"/>
+      </w:rPr>
+    </w:lvl>
+    <w:lvl w:ilvl="1" w:tentative="1">
+      <w:start w:val="1"/>
+      <w:numFmt w:val="bullet"/>
+      <w:lvlText w:val="o"/>
+      <w:lvlJc w:val="left"/>
+      <w:pPr>
+        <w:tabs>
+          <w:tab w:val="num" w:pos="1440"/>
+        </w:tabs>
+        <w:ind w:left="1440" w:hanging="360"/>
+      </w:pPr>
+      <w:rPr>
+        <w:rFonts w:ascii="Courier New" w:hAnsi="Courier New" w:hint="default"/>
+        <w:sz w:val="20"/>
+      </w:rPr>
+    </w:lvl>
+    <w:lvl w:ilvl="2" w:tentative="1">
+      <w:start w:val="1"/>
+      <w:numFmt w:val="bullet"/>
+      <w:lvlText w:val=""/>
+      <w:lvlJc w:val="left"/>
+      <w:pPr>
+        <w:tabs>
+          <w:tab w:val="num" w:pos="2160"/>
+        </w:tabs>
+        <w:ind w:left="2160" w:hanging="360"/>
+      </w:pPr>
+      <w:rPr>
+        <w:rFonts w:ascii="Wingdings" w:hAnsi="Wingdings" w:hint="default"/>
+        <w:sz w:val="20"/>
+      </w:rPr>
+    </w:lvl>
+    <w:lvl w:ilvl="3" w:tentative="1">
+      <w:start w:val="1"/>
+      <w:numFmt w:val="bullet"/>
+      <w:lvlText w:val=""/>
+      <w:lvlJc w:val="left"/>
+      <w:pPr>
+        <w:tabs>
+          <w:tab w:val="num" w:pos="2880"/>
+        </w:tabs>
+        <w:ind w:left="2880" w:hanging="360"/>
+      </w:pPr>
+      <w:rPr>
+        <w:rFonts w:ascii="Wingdings" w:hAnsi="Wingdings" w:hint="default"/>
+        <w:sz w:val="20"/>
+      </w:rPr>
+    </w:lvl>
+    <w:lvl w:ilvl="4" w:tentative="1">
+      <w:start w:val="1"/>
+      <w:numFmt w:val="bullet"/>
+      <w:lvlText w:val=""/>
+      <w:lvlJc w:val="left"/>
+      <w:pPr>
+        <w:tabs>
+          <w:tab w:val="num" w:pos="3600"/>
+        </w:tabs>
+        <w:ind w:left="3600" w:hanging="360"/>
+      </w:pPr>
+      <w:rPr>
+        <w:rFonts w:ascii="Wingdings" w:hAnsi="Wingdings" w:hint="default"/>
+        <w:sz w:val="20"/>
+      </w:rPr>
+    </w:lvl>
+    <w:lvl w:ilvl="5" w:tentative="1">
+      <w:start w:val="1"/>
+      <w:numFmt w:val="bullet"/>
+      <w:lvlText w:val=""/>
+      <w:lvlJc w:val="left"/>
+      <w:pPr>
+        <w:tabs>
+          <w:tab w:val="num" w:pos="4320"/>
+        </w:tabs>
+        <w:ind w:left="4320" w:hanging="360"/>
+      </w:pPr>
+      <w:rPr>
+        <w:rFonts w:ascii="Wingdings" w:hAnsi="Wingdings" w:hint="default"/>
+        <w:sz w:val="20"/>
+      </w:rPr>
+    </w:lvl>
+    <w:lvl w:ilvl="6" w:tentative="1">
+      <w:start w:val="1"/>
+      <w:numFmt w:val="bullet"/>
+      <w:lvlText w:val=""/>
+      <w:lvlJc w:val="left"/>
+      <w:pPr>
+        <w:tabs>
+          <w:tab w:val="num" w:pos="5040"/>
+        </w:tabs>
+        <w:ind w:left="5040" w:hanging="360"/>
+      </w:pPr>
+      <w:rPr>
+        <w:rFonts w:ascii="Wingdings" w:hAnsi="Wingdings" w:hint="default"/>
+        <w:sz w:val="20"/>
+      </w:rPr>
+    </w:lvl>
+    <w:lvl w:ilvl="7" w:tentative="1">
+      <w:start w:val="1"/>
+      <w:numFmt w:val="bullet"/>
+      <w:lvlText w:val=""/>
+      <w:lvlJc w:val="left"/>
+      <w:pPr>
+        <w:tabs>
+          <w:tab w:val="num" w:pos="5760"/>
+        </w:tabs>
+        <w:ind w:left="5760" w:hanging="360"/>
+      </w:pPr>
+      <w:rPr>
+        <w:rFonts w:ascii="Wingdings" w:hAnsi="Wingdings" w:hint="default"/>
+        <w:sz w:val="20"/>
+      </w:rPr>
+    </w:lvl>
+    <w:lvl w:ilvl="8" w:tentative="1">
+      <w:start w:val="1"/>
+      <w:numFmt w:val="bullet"/>
+      <w:lvlText w:val=""/>
+      <w:lvlJc w:val="left"/>
+      <w:pPr>
+        <w:tabs>
+          <w:tab w:val="num" w:pos="6480"/>
+        </w:tabs>
+        <w:ind w:left="6480" w:hanging="360"/>
+      </w:pPr>
+      <w:rPr>
+        <w:rFonts w:ascii="Wingdings" w:hAnsi="Wingdings" w:hint="default"/>
+        <w:sz w:val="20"/>
+      </w:rPr>
+    </w:lvl>
+  </w:abstractNum>
+  <w:abstractNum w:abstractNumId="8" w15:restartNumberingAfterBreak="0">
     <w:nsid w:val="2A4D7EF2"/>
     <w:multiLevelType w:val="hybridMultilevel"/>
     <w:tmpl w:val="9DE4BE9A"/>
@@ -1119,7 +3854,7 @@
       </w:rPr>
     </w:lvl>
   </w:abstractNum>
-  <w:abstractNum w:abstractNumId="5" w15:restartNumberingAfterBreak="0">
+  <w:abstractNum w:abstractNumId="9" w15:restartNumberingAfterBreak="0">
     <w:nsid w:val="31D917A7"/>
     <w:multiLevelType w:val="hybridMultilevel"/>
     <w:tmpl w:val="130042B2"/>
@@ -1232,7 +3967,7 @@
       </w:rPr>
     </w:lvl>
   </w:abstractNum>
-  <w:abstractNum w:abstractNumId="6" w15:restartNumberingAfterBreak="0">
+  <w:abstractNum w:abstractNumId="10" w15:restartNumberingAfterBreak="0">
     <w:nsid w:val="46D34C30"/>
     <w:multiLevelType w:val="hybridMultilevel"/>
     <w:tmpl w:val="3E247666"/>
@@ -1345,7 +4080,7 @@
       </w:rPr>
     </w:lvl>
   </w:abstractNum>
-  <w:abstractNum w:abstractNumId="7" w15:restartNumberingAfterBreak="0">
+  <w:abstractNum w:abstractNumId="11" w15:restartNumberingAfterBreak="0">
     <w:nsid w:val="4BA9627A"/>
     <w:multiLevelType w:val="hybridMultilevel"/>
     <w:tmpl w:val="4CD4AFF0"/>
@@ -1458,7 +4193,7 @@
       </w:rPr>
     </w:lvl>
   </w:abstractNum>
-  <w:abstractNum w:abstractNumId="8" w15:restartNumberingAfterBreak="0">
+  <w:abstractNum w:abstractNumId="12" w15:restartNumberingAfterBreak="0">
     <w:nsid w:val="58771E8D"/>
     <w:multiLevelType w:val="multilevel"/>
     <w:tmpl w:val="9026AD98"/>
@@ -1607,7 +4342,7 @@
       </w:rPr>
     </w:lvl>
   </w:abstractNum>
-  <w:abstractNum w:abstractNumId="9" w15:restartNumberingAfterBreak="0">
+  <w:abstractNum w:abstractNumId="13" w15:restartNumberingAfterBreak="0">
     <w:nsid w:val="69A70423"/>
     <w:multiLevelType w:val="multilevel"/>
     <w:tmpl w:val="E6A60BDE"/>
@@ -1756,7 +4491,156 @@
       </w:rPr>
     </w:lvl>
   </w:abstractNum>
-  <w:abstractNum w:abstractNumId="10" w15:restartNumberingAfterBreak="0">
+  <w:abstractNum w:abstractNumId="14" w15:restartNumberingAfterBreak="0">
+    <w:nsid w:val="69B62991"/>
+    <w:multiLevelType w:val="multilevel"/>
+    <w:tmpl w:val="BD3EA874"/>
+    <w:lvl w:ilvl="0">
+      <w:start w:val="1"/>
+      <w:numFmt w:val="bullet"/>
+      <w:lvlText w:val=""/>
+      <w:lvlJc w:val="left"/>
+      <w:pPr>
+        <w:tabs>
+          <w:tab w:val="num" w:pos="720"/>
+        </w:tabs>
+        <w:ind w:left="720" w:hanging="360"/>
+      </w:pPr>
+      <w:rPr>
+        <w:rFonts w:ascii="Symbol" w:hAnsi="Symbol" w:hint="default"/>
+        <w:sz w:val="20"/>
+      </w:rPr>
+    </w:lvl>
+    <w:lvl w:ilvl="1" w:tentative="1">
+      <w:start w:val="1"/>
+      <w:numFmt w:val="bullet"/>
+      <w:lvlText w:val="o"/>
+      <w:lvlJc w:val="left"/>
+      <w:pPr>
+        <w:tabs>
+          <w:tab w:val="num" w:pos="1440"/>
+        </w:tabs>
+        <w:ind w:left="1440" w:hanging="360"/>
+      </w:pPr>
+      <w:rPr>
+        <w:rFonts w:ascii="Courier New" w:hAnsi="Courier New" w:hint="default"/>
+        <w:sz w:val="20"/>
+      </w:rPr>
+    </w:lvl>
+    <w:lvl w:ilvl="2" w:tentative="1">
+      <w:start w:val="1"/>
+      <w:numFmt w:val="bullet"/>
+      <w:lvlText w:val=""/>
+      <w:lvlJc w:val="left"/>
+      <w:pPr>
+        <w:tabs>
+          <w:tab w:val="num" w:pos="2160"/>
+        </w:tabs>
+        <w:ind w:left="2160" w:hanging="360"/>
+      </w:pPr>
+      <w:rPr>
+        <w:rFonts w:ascii="Wingdings" w:hAnsi="Wingdings" w:hint="default"/>
+        <w:sz w:val="20"/>
+      </w:rPr>
+    </w:lvl>
+    <w:lvl w:ilvl="3" w:tentative="1">
+      <w:start w:val="1"/>
+      <w:numFmt w:val="bullet"/>
+      <w:lvlText w:val=""/>
+      <w:lvlJc w:val="left"/>
+      <w:pPr>
+        <w:tabs>
+          <w:tab w:val="num" w:pos="2880"/>
+        </w:tabs>
+        <w:ind w:left="2880" w:hanging="360"/>
+      </w:pPr>
+      <w:rPr>
+        <w:rFonts w:ascii="Wingdings" w:hAnsi="Wingdings" w:hint="default"/>
+        <w:sz w:val="20"/>
+      </w:rPr>
+    </w:lvl>
+    <w:lvl w:ilvl="4" w:tentative="1">
+      <w:start w:val="1"/>
+      <w:numFmt w:val="bullet"/>
+      <w:lvlText w:val=""/>
+      <w:lvlJc w:val="left"/>
+      <w:pPr>
+        <w:tabs>
+          <w:tab w:val="num" w:pos="3600"/>
+        </w:tabs>
+        <w:ind w:left="3600" w:hanging="360"/>
+      </w:pPr>
+      <w:rPr>
+        <w:rFonts w:ascii="Wingdings" w:hAnsi="Wingdings" w:hint="default"/>
+        <w:sz w:val="20"/>
+      </w:rPr>
+    </w:lvl>
+    <w:lvl w:ilvl="5" w:tentative="1">
+      <w:start w:val="1"/>
+      <w:numFmt w:val="bullet"/>
+      <w:lvlText w:val=""/>
+      <w:lvlJc w:val="left"/>
+      <w:pPr>
+        <w:tabs>
+          <w:tab w:val="num" w:pos="4320"/>
+        </w:tabs>
+        <w:ind w:left="4320" w:hanging="360"/>
+      </w:pPr>
+      <w:rPr>
+        <w:rFonts w:ascii="Wingdings" w:hAnsi="Wingdings" w:hint="default"/>
+        <w:sz w:val="20"/>
+      </w:rPr>
+    </w:lvl>
+    <w:lvl w:ilvl="6" w:tentative="1">
+      <w:start w:val="1"/>
+      <w:numFmt w:val="bullet"/>
+      <w:lvlText w:val=""/>
+      <w:lvlJc w:val="left"/>
+      <w:pPr>
+        <w:tabs>
+          <w:tab w:val="num" w:pos="5040"/>
+        </w:tabs>
+        <w:ind w:left="5040" w:hanging="360"/>
+      </w:pPr>
+      <w:rPr>
+        <w:rFonts w:ascii="Wingdings" w:hAnsi="Wingdings" w:hint="default"/>
+        <w:sz w:val="20"/>
+      </w:rPr>
+    </w:lvl>
+    <w:lvl w:ilvl="7" w:tentative="1">
+      <w:start w:val="1"/>
+      <w:numFmt w:val="bullet"/>
+      <w:lvlText w:val=""/>
+      <w:lvlJc w:val="left"/>
+      <w:pPr>
+        <w:tabs>
+          <w:tab w:val="num" w:pos="5760"/>
+        </w:tabs>
+        <w:ind w:left="5760" w:hanging="360"/>
+      </w:pPr>
+      <w:rPr>
+        <w:rFonts w:ascii="Wingdings" w:hAnsi="Wingdings" w:hint="default"/>
+        <w:sz w:val="20"/>
+      </w:rPr>
+    </w:lvl>
+    <w:lvl w:ilvl="8" w:tentative="1">
+      <w:start w:val="1"/>
+      <w:numFmt w:val="bullet"/>
+      <w:lvlText w:val=""/>
+      <w:lvlJc w:val="left"/>
+      <w:pPr>
+        <w:tabs>
+          <w:tab w:val="num" w:pos="6480"/>
+        </w:tabs>
+        <w:ind w:left="6480" w:hanging="360"/>
+      </w:pPr>
+      <w:rPr>
+        <w:rFonts w:ascii="Wingdings" w:hAnsi="Wingdings" w:hint="default"/>
+        <w:sz w:val="20"/>
+      </w:rPr>
+    </w:lvl>
+  </w:abstractNum>
+  <w:abstractNum w:abstractNumId="15" w15:restartNumberingAfterBreak="0">
     <w:nsid w:val="6DD316BE"/>
     <w:multiLevelType w:val="hybridMultilevel"/>
     <w:tmpl w:val="7E7003C4"/>
@@ -1869,7 +4753,156 @@
       </w:rPr>
     </w:lvl>
   </w:abstractNum>
-  <w:abstractNum w:abstractNumId="11" w15:restartNumberingAfterBreak="0">
+  <w:abstractNum w:abstractNumId="16" w15:restartNumberingAfterBreak="0">
+    <w:nsid w:val="6ECD08F5"/>
+    <w:multiLevelType w:val="multilevel"/>
+    <w:tmpl w:val="8F38F938"/>
+    <w:lvl w:ilvl="0">
+      <w:start w:val="1"/>
+      <w:numFmt w:val="bullet"/>
+      <w:lvlText w:val=""/>
+      <w:lvlJc w:val="left"/>
+      <w:pPr>
+        <w:tabs>
+          <w:tab w:val="num" w:pos="720"/>
+        </w:tabs>
+        <w:ind w:left="720" w:hanging="360"/>
+      </w:pPr>
+      <w:rPr>
+        <w:rFonts w:ascii="Symbol" w:hAnsi="Symbol" w:hint="default"/>
+        <w:sz w:val="20"/>
+      </w:rPr>
+    </w:lvl>
+    <w:lvl w:ilvl="1" w:tentative="1">
+      <w:start w:val="1"/>
+      <w:numFmt w:val="bullet"/>
+      <w:lvlText w:val="o"/>
+      <w:lvlJc w:val="left"/>
+      <w:pPr>
+        <w:tabs>
+          <w:tab w:val="num" w:pos="1440"/>
+        </w:tabs>
+        <w:ind w:left="1440" w:hanging="360"/>
+      </w:pPr>
+      <w:rPr>
+        <w:rFonts w:ascii="Courier New" w:hAnsi="Courier New" w:hint="default"/>
+        <w:sz w:val="20"/>
+      </w:rPr>
+    </w:lvl>
+    <w:lvl w:ilvl="2" w:tentative="1">
+      <w:start w:val="1"/>
+      <w:numFmt w:val="bullet"/>
+      <w:lvlText w:val=""/>
+      <w:lvlJc w:val="left"/>
+      <w:pPr>
+        <w:tabs>
+          <w:tab w:val="num" w:pos="2160"/>
+        </w:tabs>
+        <w:ind w:left="2160" w:hanging="360"/>
+      </w:pPr>
+      <w:rPr>
+        <w:rFonts w:ascii="Wingdings" w:hAnsi="Wingdings" w:hint="default"/>
+        <w:sz w:val="20"/>
+      </w:rPr>
+    </w:lvl>
+    <w:lvl w:ilvl="3" w:tentative="1">
+      <w:start w:val="1"/>
+      <w:numFmt w:val="bullet"/>
+      <w:lvlText w:val=""/>
+      <w:lvlJc w:val="left"/>
+      <w:pPr>
+        <w:tabs>
+          <w:tab w:val="num" w:pos="2880"/>
+        </w:tabs>
+        <w:ind w:left="2880" w:hanging="360"/>
+      </w:pPr>
+      <w:rPr>
+        <w:rFonts w:ascii="Wingdings" w:hAnsi="Wingdings" w:hint="default"/>
+        <w:sz w:val="20"/>
+      </w:rPr>
+    </w:lvl>
+    <w:lvl w:ilvl="4" w:tentative="1">
+      <w:start w:val="1"/>
+      <w:numFmt w:val="bullet"/>
+      <w:lvlText w:val=""/>
+      <w:lvlJc w:val="left"/>
+      <w:pPr>
+        <w:tabs>
+          <w:tab w:val="num" w:pos="3600"/>
+        </w:tabs>
+        <w:ind w:left="3600" w:hanging="360"/>
+      </w:pPr>
+      <w:rPr>
+        <w:rFonts w:ascii="Wingdings" w:hAnsi="Wingdings" w:hint="default"/>
+        <w:sz w:val="20"/>
+      </w:rPr>
+    </w:lvl>
+    <w:lvl w:ilvl="5" w:tentative="1">
+      <w:start w:val="1"/>
+      <w:numFmt w:val="bullet"/>
+      <w:lvlText w:val=""/>
+      <w:lvlJc w:val="left"/>
+      <w:pPr>
+        <w:tabs>
+          <w:tab w:val="num" w:pos="4320"/>
+        </w:tabs>
+        <w:ind w:left="4320" w:hanging="360"/>
+      </w:pPr>
+      <w:rPr>
+        <w:rFonts w:ascii="Wingdings" w:hAnsi="Wingdings" w:hint="default"/>
+        <w:sz w:val="20"/>
+      </w:rPr>
+    </w:lvl>
+    <w:lvl w:ilvl="6" w:tentative="1">
+      <w:start w:val="1"/>
+      <w:numFmt w:val="bullet"/>
+      <w:lvlText w:val=""/>
+      <w:lvlJc w:val="left"/>
+      <w:pPr>
+        <w:tabs>
+          <w:tab w:val="num" w:pos="5040"/>
+        </w:tabs>
+        <w:ind w:left="5040" w:hanging="360"/>
+      </w:pPr>
+      <w:rPr>
+        <w:rFonts w:ascii="Wingdings" w:hAnsi="Wingdings" w:hint="default"/>
+        <w:sz w:val="20"/>
+      </w:rPr>
+    </w:lvl>
+    <w:lvl w:ilvl="7" w:tentative="1">
+      <w:start w:val="1"/>
+      <w:numFmt w:val="bullet"/>
+      <w:lvlText w:val=""/>
+      <w:lvlJc w:val="left"/>
+      <w:pPr>
+        <w:tabs>
+          <w:tab w:val="num" w:pos="5760"/>
+        </w:tabs>
+        <w:ind w:left="5760" w:hanging="360"/>
+      </w:pPr>
+      <w:rPr>
+        <w:rFonts w:ascii="Wingdings" w:hAnsi="Wingdings" w:hint="default"/>
+        <w:sz w:val="20"/>
+      </w:rPr>
+    </w:lvl>
+    <w:lvl w:ilvl="8" w:tentative="1">
+      <w:start w:val="1"/>
+      <w:numFmt w:val="bullet"/>
+      <w:lvlText w:val=""/>
+      <w:lvlJc w:val="left"/>
+      <w:pPr>
+        <w:tabs>
+          <w:tab w:val="num" w:pos="6480"/>
+        </w:tabs>
+        <w:ind w:left="6480" w:hanging="360"/>
+      </w:pPr>
+      <w:rPr>
+        <w:rFonts w:ascii="Wingdings" w:hAnsi="Wingdings" w:hint="default"/>
+        <w:sz w:val="20"/>
+      </w:rPr>
+    </w:lvl>
+  </w:abstractNum>
+  <w:abstractNum w:abstractNumId="17" w15:restartNumberingAfterBreak="0">
     <w:nsid w:val="79EA67FB"/>
     <w:multiLevelType w:val="multilevel"/>
     <w:tmpl w:val="933CF81E"/>
@@ -2018,7 +5051,7 @@
       </w:rPr>
     </w:lvl>
   </w:abstractNum>
-  <w:abstractNum w:abstractNumId="12" w15:restartNumberingAfterBreak="0">
+  <w:abstractNum w:abstractNumId="18" w15:restartNumberingAfterBreak="0">
     <w:nsid w:val="7B327218"/>
     <w:multiLevelType w:val="multilevel"/>
     <w:tmpl w:val="86C0DBC4"/>
@@ -2167,7 +5200,7 @@
       </w:rPr>
     </w:lvl>
   </w:abstractNum>
-  <w:abstractNum w:abstractNumId="13" w15:restartNumberingAfterBreak="0">
+  <w:abstractNum w:abstractNumId="19" w15:restartNumberingAfterBreak="0">
     <w:nsid w:val="7CD309CA"/>
     <w:multiLevelType w:val="hybridMultilevel"/>
     <w:tmpl w:val="7EE80AC0"/>
@@ -2281,46 +5314,64 @@
     </w:lvl>
   </w:abstractNum>
   <w:num w:numId="1" w16cid:durableId="1160924178">
-    <w:abstractNumId w:val="9"/>
+    <w:abstractNumId w:val="13"/>
   </w:num>
   <w:num w:numId="2" w16cid:durableId="1923416265">
-    <w:abstractNumId w:val="7"/>
+    <w:abstractNumId w:val="11"/>
   </w:num>
   <w:num w:numId="3" w16cid:durableId="829710997">
     <w:abstractNumId w:val="1"/>
   </w:num>
   <w:num w:numId="4" w16cid:durableId="2013606748">
-    <w:abstractNumId w:val="13"/>
+    <w:abstractNumId w:val="19"/>
   </w:num>
   <w:num w:numId="5" w16cid:durableId="791050320">
-    <w:abstractNumId w:val="2"/>
+    <w:abstractNumId w:val="3"/>
   </w:num>
   <w:num w:numId="6" w16cid:durableId="432550260">
-    <w:abstractNumId w:val="11"/>
+    <w:abstractNumId w:val="17"/>
   </w:num>
   <w:num w:numId="7" w16cid:durableId="1031808643">
-    <w:abstractNumId w:val="4"/>
+    <w:abstractNumId w:val="8"/>
   </w:num>
   <w:num w:numId="8" w16cid:durableId="1980183140">
-    <w:abstractNumId w:val="10"/>
+    <w:abstractNumId w:val="15"/>
   </w:num>
   <w:num w:numId="9" w16cid:durableId="1020814633">
-    <w:abstractNumId w:val="12"/>
+    <w:abstractNumId w:val="18"/>
   </w:num>
   <w:num w:numId="10" w16cid:durableId="839736409">
     <w:abstractNumId w:val="0"/>
   </w:num>
   <w:num w:numId="11" w16cid:durableId="188178400">
-    <w:abstractNumId w:val="8"/>
+    <w:abstractNumId w:val="12"/>
   </w:num>
   <w:num w:numId="12" w16cid:durableId="428964393">
+    <w:abstractNumId w:val="10"/>
+  </w:num>
+  <w:num w:numId="13" w16cid:durableId="751699360">
     <w:abstractNumId w:val="6"/>
   </w:num>
-  <w:num w:numId="13" w16cid:durableId="751699360">
-    <w:abstractNumId w:val="3"/>
+  <w:num w:numId="14" w16cid:durableId="2144619963">
+    <w:abstractNumId w:val="9"/>
   </w:num>
-  <w:num w:numId="14" w16cid:durableId="2144619963">
+  <w:num w:numId="15" w16cid:durableId="489559174">
+    <w:abstractNumId w:val="14"/>
+  </w:num>
+  <w:num w:numId="16" w16cid:durableId="1227036670">
     <w:abstractNumId w:val="5"/>
+  </w:num>
+  <w:num w:numId="17" w16cid:durableId="27268346">
+    <w:abstractNumId w:val="16"/>
+  </w:num>
+  <w:num w:numId="18" w16cid:durableId="631979213">
+    <w:abstractNumId w:val="7"/>
+  </w:num>
+  <w:num w:numId="19" w16cid:durableId="337124994">
+    <w:abstractNumId w:val="2"/>
+  </w:num>
+  <w:num w:numId="20" w16cid:durableId="457800095">
+    <w:abstractNumId w:val="4"/>
   </w:num>
 </w:numbering>
 </file>
@@ -2777,7 +5828,6 @@
   <w:style w:type="character" w:default="1" w:styleId="Fuentedeprrafopredeter">
     <w:name w:val="Default Paragraph Font"/>
     <w:uiPriority w:val="1"/>
-    <w:semiHidden/>
     <w:unhideWhenUsed/>
   </w:style>
   <w:style w:type="table" w:default="1" w:styleId="Tablanormal">

</xml_diff>